<commit_message>
give more notes for day 6
</commit_message>
<xml_diff>
--- a/Microsoft Graph.docx
+++ b/Microsoft Graph.docx
@@ -80,14 +80,22 @@
       <w:r>
         <w:rPr>
           <w:rFonts w:hint="eastAsia"/>
+          <w:highlight w:val="yellow"/>
         </w:rPr>
         <w:t>RESTful</w:t>
       </w:r>
       <w:r>
         <w:rPr>
           <w:rFonts w:hint="eastAsia"/>
-        </w:rPr>
-        <w:t>的接口访问到授权用户的</w:t>
+          <w:highlight w:val="yellow"/>
+        </w:rPr>
+        <w:t>的接口访问到授权用户</w:t>
+      </w:r>
+      <w:r>
+        <w:rPr>
+          <w:rFonts w:hint="eastAsia"/>
+        </w:rPr>
+        <w:t>的</w:t>
       </w:r>
       <w:r>
         <w:rPr>
@@ -142,13 +150,12 @@
         <w:rPr>
           <w:rFonts w:hint="eastAsia"/>
         </w:rPr>
-        <w:t>Office</w:t>
-      </w:r>
-      <w:r>
-        <w:rPr>
-          <w:rFonts w:hint="eastAsia"/>
-        </w:rPr>
-        <w:tab/>
+        <w:t xml:space="preserve">Office </w:t>
+      </w:r>
+      <w:r>
+        <w:rPr>
+          <w:rFonts w:hint="eastAsia"/>
+        </w:rPr>
         <w:t>365</w:t>
       </w:r>
       <w:r>
@@ -201,13 +208,12 @@
         <w:rPr>
           <w:rFonts w:hint="eastAsia"/>
         </w:rPr>
-        <w:t>Office</w:t>
-      </w:r>
-      <w:r>
-        <w:rPr>
-          <w:rFonts w:hint="eastAsia"/>
-        </w:rPr>
-        <w:tab/>
+        <w:t xml:space="preserve">Office </w:t>
+      </w:r>
+      <w:r>
+        <w:rPr>
+          <w:rFonts w:hint="eastAsia"/>
+        </w:rPr>
         <w:t>365</w:t>
       </w:r>
       <w:r>
@@ -368,7 +374,20 @@
         <w:rPr>
           <w:rFonts w:hint="eastAsia"/>
         </w:rPr>
-        <w:t>应用程序，它仅适合于开发人员希望用户能授权访问工作或者学校的账号。</w:t>
+        <w:t>应用程序，它仅适合于开发人员</w:t>
+      </w:r>
+      <w:r>
+        <w:rPr>
+          <w:rFonts w:hint="eastAsia"/>
+          <w:highlight w:val="yellow"/>
+        </w:rPr>
+        <w:t>希望用户授权访问</w:t>
+      </w:r>
+      <w:r>
+        <w:rPr>
+          <w:rFonts w:hint="eastAsia"/>
+        </w:rPr>
+        <w:t>工作或者学校的账号。</w:t>
       </w:r>
       <w:r>
         <w:rPr>
@@ -412,7 +431,20 @@
         <w:rPr>
           <w:rFonts w:hint="eastAsia"/>
         </w:rPr>
-        <w:t>应用程序，它适合于开发人员希望既希望用户授权访问工作或者学校的账</w:t>
+        <w:t>应用程序，它适合于开发人员</w:t>
+      </w:r>
+      <w:r>
+        <w:rPr>
+          <w:rFonts w:hint="eastAsia"/>
+          <w:highlight w:val="yellow"/>
+        </w:rPr>
+        <w:t>希望用户授权访问</w:t>
+      </w:r>
+      <w:r>
+        <w:rPr>
+          <w:rFonts w:hint="eastAsia"/>
+        </w:rPr>
+        <w:t>工作或者学校的账</w:t>
       </w:r>
       <w:r>
         <w:rPr>
@@ -573,13 +605,41 @@
           <w:rFonts w:ascii="Segoe UI" w:hAnsi="Segoe UI" w:cs="Segoe UI"/>
           <w:color w:val="000000"/>
         </w:rPr>
-        <w:t>是一个云标识服务，开发人员可以使用它来生成应用</w:t>
+        <w:t>是一个云标识服务</w:t>
       </w:r>
       <w:r>
         <w:rPr>
           <w:rFonts w:ascii="Segoe UI" w:hAnsi="Segoe UI" w:cs="Segoe UI" w:hint="eastAsia"/>
           <w:color w:val="000000"/>
         </w:rPr>
+        <w:t>(</w:t>
+      </w:r>
+      <w:r>
+        <w:rPr>
+          <w:rFonts w:ascii="Segoe UI" w:hAnsi="Segoe UI" w:cs="Segoe UI"/>
+          <w:color w:val="000000"/>
+        </w:rPr>
+        <w:t>a cloud identity service</w:t>
+      </w:r>
+      <w:r>
+        <w:rPr>
+          <w:rFonts w:ascii="Segoe UI" w:hAnsi="Segoe UI" w:cs="Segoe UI" w:hint="eastAsia"/>
+          <w:color w:val="000000"/>
+        </w:rPr>
+        <w:t>)</w:t>
+      </w:r>
+      <w:r>
+        <w:rPr>
+          <w:rFonts w:ascii="Segoe UI" w:hAnsi="Segoe UI" w:cs="Segoe UI"/>
+          <w:color w:val="000000"/>
+        </w:rPr>
+        <w:t>，开发人员可以使用它来生成应用</w:t>
+      </w:r>
+      <w:r>
+        <w:rPr>
+          <w:rFonts w:ascii="Segoe UI" w:hAnsi="Segoe UI" w:cs="Segoe UI" w:hint="eastAsia"/>
+          <w:color w:val="000000"/>
+        </w:rPr>
         <w:t>.</w:t>
       </w:r>
       <w:r>
@@ -608,7 +668,100 @@
           <w:rFonts w:ascii="Segoe UI" w:hAnsi="Segoe UI" w:cs="Segoe UI"/>
           <w:color w:val="000000"/>
         </w:rPr>
-        <w:t>支持开发人员生成单租户业务线</w:t>
+        <w:t>支持开发人员</w:t>
+      </w:r>
+      <w:r>
+        <w:rPr>
+          <w:rFonts w:ascii="Segoe UI" w:hAnsi="Segoe UI" w:cs="Segoe UI" w:hint="eastAsia"/>
+          <w:color w:val="000000"/>
+        </w:rPr>
+        <w:t>的应用包括</w:t>
+      </w:r>
+      <w:r>
+        <w:rPr>
+          <w:rFonts w:ascii="Segoe UI" w:hAnsi="Segoe UI" w:cs="Segoe UI"/>
+          <w:color w:val="000000"/>
+        </w:rPr>
+        <w:t>:</w:t>
+      </w:r>
+    </w:p>
+    <w:p>
+      <w:pPr>
+        <w:pStyle w:val="a3"/>
+        <w:numPr>
+          <w:ilvl w:val="0"/>
+          <w:numId w:val="15"/>
+        </w:numPr>
+        <w:ind w:firstLineChars="0"/>
+        <w:rPr>
+          <w:rFonts w:ascii="Segoe UI" w:hAnsi="Segoe UI" w:cs="Segoe UI"/>
+          <w:color w:val="000000"/>
+        </w:rPr>
+      </w:pPr>
+      <w:r>
+        <w:rPr>
+          <w:rFonts w:ascii="Segoe UI" w:hAnsi="Segoe UI" w:cs="Segoe UI"/>
+          <w:color w:val="000000"/>
+        </w:rPr>
+        <w:t>single-tenant apps</w:t>
+      </w:r>
+    </w:p>
+    <w:p>
+      <w:pPr>
+        <w:pStyle w:val="a3"/>
+        <w:numPr>
+          <w:ilvl w:val="0"/>
+          <w:numId w:val="15"/>
+        </w:numPr>
+        <w:ind w:firstLineChars="0"/>
+        <w:rPr>
+          <w:rFonts w:ascii="Segoe UI" w:hAnsi="Segoe UI" w:cs="Segoe UI"/>
+          <w:color w:val="000000"/>
+        </w:rPr>
+      </w:pPr>
+      <w:r>
+        <w:rPr>
+          <w:rFonts w:ascii="Segoe UI" w:hAnsi="Segoe UI" w:cs="Segoe UI"/>
+          <w:color w:val="000000"/>
+        </w:rPr>
+        <w:t>line-of-business (LOB) apps</w:t>
+      </w:r>
+    </w:p>
+    <w:p>
+      <w:pPr>
+        <w:pStyle w:val="a3"/>
+        <w:numPr>
+          <w:ilvl w:val="0"/>
+          <w:numId w:val="15"/>
+        </w:numPr>
+        <w:ind w:firstLineChars="0"/>
+        <w:rPr>
+          <w:rFonts w:ascii="Segoe UI" w:hAnsi="Segoe UI" w:cs="Segoe UI"/>
+          <w:color w:val="000000"/>
+        </w:rPr>
+      </w:pPr>
+      <w:r>
+        <w:rPr>
+          <w:rFonts w:ascii="Segoe UI" w:hAnsi="Segoe UI" w:cs="Segoe UI"/>
+          <w:color w:val="000000"/>
+        </w:rPr>
+        <w:t>multi-tenant apps</w:t>
+      </w:r>
+    </w:p>
+    <w:p>
+      <w:pPr>
+        <w:rPr>
+          <w:rFonts w:ascii="Segoe UI" w:hAnsi="Segoe UI" w:cs="Segoe UI"/>
+          <w:color w:val="000000"/>
+          <w:highlight w:val="yellow"/>
+        </w:rPr>
+      </w:pPr>
+      <w:r>
+        <w:rPr>
+          <w:rFonts w:ascii="Segoe UI" w:hAnsi="Segoe UI" w:cs="Segoe UI"/>
+          <w:color w:val="000000"/>
+        </w:rPr>
+        <w:t>单租户业务线</w:t>
       </w:r>
       <w:r>
         <w:rPr>
@@ -636,7 +789,35 @@
           <w:rFonts w:ascii="Segoe UI" w:hAnsi="Segoe UI" w:cs="Segoe UI"/>
           <w:color w:val="000000"/>
         </w:rPr>
-        <w:t>除了基本登录以外，</w:t>
+        <w:t>除了基本</w:t>
+      </w:r>
+      <w:r>
+        <w:rPr>
+          <w:rFonts w:ascii="Segoe UI" w:hAnsi="Segoe UI" w:cs="Segoe UI" w:hint="eastAsia"/>
+          <w:color w:val="000000"/>
+        </w:rPr>
+        <w:t>的</w:t>
+      </w:r>
+      <w:r>
+        <w:rPr>
+          <w:rFonts w:ascii="Segoe UI" w:hAnsi="Segoe UI" w:cs="Segoe UI" w:hint="eastAsia"/>
+          <w:color w:val="000000"/>
+        </w:rPr>
+        <w:t>s</w:t>
+      </w:r>
+      <w:r>
+        <w:rPr>
+          <w:rFonts w:ascii="Segoe UI" w:hAnsi="Segoe UI" w:cs="Segoe UI"/>
+          <w:color w:val="000000"/>
+        </w:rPr>
+        <w:t>ign in</w:t>
+      </w:r>
+      <w:r>
+        <w:rPr>
+          <w:rFonts w:ascii="Segoe UI" w:hAnsi="Segoe UI" w:cs="Segoe UI"/>
+          <w:color w:val="000000"/>
+        </w:rPr>
+        <w:t>，</w:t>
       </w:r>
       <w:r>
         <w:rPr>
@@ -650,7 +831,45 @@
           <w:rFonts w:ascii="Segoe UI" w:hAnsi="Segoe UI" w:cs="Segoe UI"/>
           <w:color w:val="000000"/>
         </w:rPr>
-        <w:t>还可以让应用调用</w:t>
+        <w:t>还可以</w:t>
+      </w:r>
+      <w:r>
+        <w:rPr>
+          <w:rFonts w:ascii="Segoe UI" w:hAnsi="Segoe UI" w:cs="Segoe UI"/>
+          <w:color w:val="000000"/>
+          <w:highlight w:val="yellow"/>
+        </w:rPr>
+        <w:t>让</w:t>
+      </w:r>
+      <w:r>
+        <w:rPr>
+          <w:rFonts w:ascii="Segoe UI" w:hAnsi="Segoe UI" w:cs="Segoe UI"/>
+          <w:color w:val="000000"/>
+          <w:highlight w:val="yellow"/>
+        </w:rPr>
+        <w:t>：</w:t>
+      </w:r>
+    </w:p>
+    <w:p>
+      <w:pPr>
+        <w:pStyle w:val="a3"/>
+        <w:numPr>
+          <w:ilvl w:val="0"/>
+          <w:numId w:val="16"/>
+        </w:numPr>
+        <w:ind w:firstLineChars="0"/>
+        <w:rPr>
+          <w:rFonts w:ascii="Segoe UI" w:hAnsi="Segoe UI" w:cs="Segoe UI"/>
+          <w:color w:val="000000"/>
+        </w:rPr>
+      </w:pPr>
+      <w:r>
+        <w:rPr>
+          <w:rFonts w:ascii="Segoe UI" w:hAnsi="Segoe UI" w:cs="Segoe UI"/>
+          <w:color w:val="000000"/>
+          <w:highlight w:val="yellow"/>
+        </w:rPr>
+        <w:t>应用调用</w:t>
       </w:r>
       <w:r>
         <w:rPr>
@@ -690,12 +909,26 @@
         </w:rPr>
         <w:t xml:space="preserve"> Microsoft API</w:t>
       </w:r>
-      <w:r>
-        <w:rPr>
-          <w:rFonts w:ascii="Segoe UI" w:hAnsi="Segoe UI" w:cs="Segoe UI"/>
-          <w:color w:val="000000"/>
-        </w:rPr>
-        <w:t>，以及在</w:t>
+    </w:p>
+    <w:p>
+      <w:pPr>
+        <w:pStyle w:val="a3"/>
+        <w:numPr>
+          <w:ilvl w:val="0"/>
+          <w:numId w:val="16"/>
+        </w:numPr>
+        <w:ind w:firstLineChars="0"/>
+        <w:rPr>
+          <w:rFonts w:ascii="Segoe UI" w:hAnsi="Segoe UI" w:cs="Segoe UI"/>
+          <w:color w:val="000000"/>
+        </w:rPr>
+      </w:pPr>
+      <w:r>
+        <w:rPr>
+          <w:rFonts w:ascii="Segoe UI" w:hAnsi="Segoe UI" w:cs="Segoe UI"/>
+          <w:color w:val="000000"/>
+        </w:rPr>
+        <w:t>以及在</w:t>
       </w:r>
       <w:r>
         <w:rPr>
@@ -709,22 +942,24 @@
           <w:rFonts w:ascii="Segoe UI" w:hAnsi="Segoe UI" w:cs="Segoe UI"/>
           <w:color w:val="000000"/>
         </w:rPr>
-        <w:t>平台上生成的自定义</w:t>
-      </w:r>
-      <w:r>
-        <w:rPr>
-          <w:rFonts w:ascii="Segoe UI" w:hAnsi="Segoe UI" w:cs="Segoe UI"/>
-          <w:color w:val="000000"/>
+        <w:t>平台上</w:t>
+      </w:r>
+      <w:r>
+        <w:rPr>
+          <w:rFonts w:ascii="Segoe UI" w:hAnsi="Segoe UI" w:cs="Segoe UI"/>
+          <w:color w:val="000000"/>
+          <w:highlight w:val="yellow"/>
+        </w:rPr>
+        <w:t>生成的自定义</w:t>
+      </w:r>
+      <w:r>
+        <w:rPr>
+          <w:rFonts w:ascii="Segoe UI" w:hAnsi="Segoe UI" w:cs="Segoe UI"/>
+          <w:color w:val="000000"/>
+          <w:highlight w:val="yellow"/>
         </w:rPr>
         <w:t xml:space="preserve"> API</w:t>
       </w:r>
-      <w:r>
-        <w:rPr>
-          <w:rFonts w:ascii="Segoe UI" w:hAnsi="Segoe UI" w:cs="Segoe UI"/>
-          <w:color w:val="000000"/>
-        </w:rPr>
-        <w:t>。</w:t>
-      </w:r>
     </w:p>
     <w:p>
       <w:pPr>
@@ -744,6 +979,12 @@
       </w:pPr>
     </w:p>
     <w:p>
+      <w:pPr>
+        <w:rPr>
+          <w:rFonts w:ascii="Segoe UI" w:hAnsi="Segoe UI" w:cs="Segoe UI"/>
+          <w:color w:val="000000"/>
+        </w:rPr>
+      </w:pPr>
       <w:r>
         <w:rPr>
           <w:rStyle w:val="sxs-lookup"/>
@@ -765,12 +1006,21 @@
           <w:rFonts w:ascii="Segoe UI" w:hAnsi="Segoe UI" w:cs="Segoe UI"/>
           <w:color w:val="000000"/>
         </w:rPr>
-        <w:t>想要支持个人</w:t>
-      </w:r>
-      <w:r>
-        <w:rPr>
-          <w:rFonts w:ascii="Segoe UI" w:hAnsi="Segoe UI" w:cs="Segoe UI"/>
-          <w:color w:val="000000"/>
+        <w:t>想要支持</w:t>
+      </w:r>
+      <w:r>
+        <w:rPr>
+          <w:rFonts w:ascii="Segoe UI" w:hAnsi="Segoe UI" w:cs="Segoe UI"/>
+          <w:color w:val="000000"/>
+          <w:highlight w:val="yellow"/>
+        </w:rPr>
+        <w:t>个人</w:t>
+      </w:r>
+      <w:r>
+        <w:rPr>
+          <w:rFonts w:ascii="Segoe UI" w:hAnsi="Segoe UI" w:cs="Segoe UI"/>
+          <w:color w:val="000000"/>
+          <w:highlight w:val="yellow"/>
         </w:rPr>
         <w:t xml:space="preserve"> Microsoft </w:t>
       </w:r>
@@ -778,8 +1028,16 @@
         <w:rPr>
           <w:rFonts w:ascii="Segoe UI" w:hAnsi="Segoe UI" w:cs="Segoe UI"/>
           <w:color w:val="000000"/>
-        </w:rPr>
-        <w:t>帐户和</w:t>
+          <w:highlight w:val="yellow"/>
+        </w:rPr>
+        <w:t>帐户</w:t>
+      </w:r>
+      <w:r>
+        <w:rPr>
+          <w:rFonts w:ascii="Segoe UI" w:hAnsi="Segoe UI" w:cs="Segoe UI"/>
+          <w:color w:val="000000"/>
+        </w:rPr>
+        <w:t>和</w:t>
       </w:r>
       <w:r>
         <w:rPr>
@@ -849,7 +1107,15 @@
           <w:rFonts w:ascii="Segoe UI" w:hAnsi="Segoe UI" w:cs="Segoe UI"/>
           <w:color w:val="000000"/>
         </w:rPr>
-        <w:t>终结点可通过一次集成从这两种类型的帐户登录。</w:t>
+        <w:t>终结点可通过一次集成从</w:t>
+      </w:r>
+      <w:r>
+        <w:rPr>
+          <w:rFonts w:ascii="Segoe UI" w:hAnsi="Segoe UI" w:cs="Segoe UI"/>
+          <w:color w:val="000000"/>
+        </w:rPr>
+        <w:lastRenderedPageBreak/>
+        <w:t>这两种类型的帐户登录。</w:t>
       </w:r>
     </w:p>
     <w:p/>
@@ -866,7 +1132,6 @@
           <w:rFonts w:hint="eastAsia"/>
           <w:b/>
         </w:rPr>
-        <w:lastRenderedPageBreak/>
         <w:t>A</w:t>
       </w:r>
       <w:r>
@@ -1122,6 +1387,8 @@
           <w:t xml:space="preserve"> Web API</w:t>
         </w:r>
       </w:hyperlink>
+      <w:bookmarkStart w:id="0" w:name="_GoBack"/>
+      <w:bookmarkEnd w:id="0"/>
     </w:p>
     <w:p/>
     <w:p>
@@ -2363,7 +2630,6 @@
         <w:rPr>
           <w:rFonts w:hint="eastAsia"/>
         </w:rPr>
-        <w:lastRenderedPageBreak/>
         <w:t>注册</w:t>
       </w:r>
       <w:r>
@@ -3328,6 +3594,7 @@
         <w:rPr>
           <w:rFonts w:hint="eastAsia"/>
         </w:rPr>
+        <w:lastRenderedPageBreak/>
         <w:t>注册</w:t>
       </w:r>
       <w:r>
@@ -3386,7 +3653,6 @@
         <w:rPr>
           <w:rFonts w:hint="eastAsia"/>
         </w:rPr>
-        <w:lastRenderedPageBreak/>
         <w:t>Azure</w:t>
       </w:r>
       <w:r>
@@ -4156,6 +4422,7 @@
         <w:jc w:val="left"/>
       </w:pPr>
       <w:r>
+        <w:lastRenderedPageBreak/>
         <w:t>Download and install NuGet</w:t>
       </w:r>
     </w:p>
@@ -4302,7 +4569,6 @@
           <w:sz w:val="20"/>
           <w:szCs w:val="20"/>
         </w:rPr>
-        <w:lastRenderedPageBreak/>
         <w:t>Search for “Microsoft.Identity.Client –IncludePrerelease</w:t>
       </w:r>
       <w:r>
@@ -4491,8 +4757,6 @@
       <w:pPr>
         <w:jc w:val="left"/>
       </w:pPr>
-      <w:bookmarkStart w:id="0" w:name="_GoBack"/>
-      <w:bookmarkEnd w:id="0"/>
     </w:p>
     <w:p>
       <w:pPr>
@@ -5433,6 +5697,119 @@
     </w:lvl>
   </w:abstractNum>
   <w:abstractNum w:abstractNumId="7" w15:restartNumberingAfterBreak="0">
+    <w:nsid w:val="46B55500"/>
+    <w:multiLevelType w:val="hybridMultilevel"/>
+    <w:tmpl w:val="6FCC68A2"/>
+    <w:lvl w:ilvl="0" w:tplc="04090001">
+      <w:start w:val="1"/>
+      <w:numFmt w:val="bullet"/>
+      <w:lvlText w:val=""/>
+      <w:lvlJc w:val="left"/>
+      <w:pPr>
+        <w:ind w:left="420" w:hanging="420"/>
+      </w:pPr>
+      <w:rPr>
+        <w:rFonts w:ascii="Wingdings" w:hAnsi="Wingdings" w:hint="default"/>
+      </w:rPr>
+    </w:lvl>
+    <w:lvl w:ilvl="1" w:tplc="04090003" w:tentative="1">
+      <w:start w:val="1"/>
+      <w:numFmt w:val="bullet"/>
+      <w:lvlText w:val=""/>
+      <w:lvlJc w:val="left"/>
+      <w:pPr>
+        <w:ind w:left="840" w:hanging="420"/>
+      </w:pPr>
+      <w:rPr>
+        <w:rFonts w:ascii="Wingdings" w:hAnsi="Wingdings" w:hint="default"/>
+      </w:rPr>
+    </w:lvl>
+    <w:lvl w:ilvl="2" w:tplc="04090005" w:tentative="1">
+      <w:start w:val="1"/>
+      <w:numFmt w:val="bullet"/>
+      <w:lvlText w:val=""/>
+      <w:lvlJc w:val="left"/>
+      <w:pPr>
+        <w:ind w:left="1260" w:hanging="420"/>
+      </w:pPr>
+      <w:rPr>
+        <w:rFonts w:ascii="Wingdings" w:hAnsi="Wingdings" w:hint="default"/>
+      </w:rPr>
+    </w:lvl>
+    <w:lvl w:ilvl="3" w:tplc="04090001" w:tentative="1">
+      <w:start w:val="1"/>
+      <w:numFmt w:val="bullet"/>
+      <w:lvlText w:val=""/>
+      <w:lvlJc w:val="left"/>
+      <w:pPr>
+        <w:ind w:left="1680" w:hanging="420"/>
+      </w:pPr>
+      <w:rPr>
+        <w:rFonts w:ascii="Wingdings" w:hAnsi="Wingdings" w:hint="default"/>
+      </w:rPr>
+    </w:lvl>
+    <w:lvl w:ilvl="4" w:tplc="04090003" w:tentative="1">
+      <w:start w:val="1"/>
+      <w:numFmt w:val="bullet"/>
+      <w:lvlText w:val=""/>
+      <w:lvlJc w:val="left"/>
+      <w:pPr>
+        <w:ind w:left="2100" w:hanging="420"/>
+      </w:pPr>
+      <w:rPr>
+        <w:rFonts w:ascii="Wingdings" w:hAnsi="Wingdings" w:hint="default"/>
+      </w:rPr>
+    </w:lvl>
+    <w:lvl w:ilvl="5" w:tplc="04090005" w:tentative="1">
+      <w:start w:val="1"/>
+      <w:numFmt w:val="bullet"/>
+      <w:lvlText w:val=""/>
+      <w:lvlJc w:val="left"/>
+      <w:pPr>
+        <w:ind w:left="2520" w:hanging="420"/>
+      </w:pPr>
+      <w:rPr>
+        <w:rFonts w:ascii="Wingdings" w:hAnsi="Wingdings" w:hint="default"/>
+      </w:rPr>
+    </w:lvl>
+    <w:lvl w:ilvl="6" w:tplc="04090001" w:tentative="1">
+      <w:start w:val="1"/>
+      <w:numFmt w:val="bullet"/>
+      <w:lvlText w:val=""/>
+      <w:lvlJc w:val="left"/>
+      <w:pPr>
+        <w:ind w:left="2940" w:hanging="420"/>
+      </w:pPr>
+      <w:rPr>
+        <w:rFonts w:ascii="Wingdings" w:hAnsi="Wingdings" w:hint="default"/>
+      </w:rPr>
+    </w:lvl>
+    <w:lvl w:ilvl="7" w:tplc="04090003" w:tentative="1">
+      <w:start w:val="1"/>
+      <w:numFmt w:val="bullet"/>
+      <w:lvlText w:val=""/>
+      <w:lvlJc w:val="left"/>
+      <w:pPr>
+        <w:ind w:left="3360" w:hanging="420"/>
+      </w:pPr>
+      <w:rPr>
+        <w:rFonts w:ascii="Wingdings" w:hAnsi="Wingdings" w:hint="default"/>
+      </w:rPr>
+    </w:lvl>
+    <w:lvl w:ilvl="8" w:tplc="04090005" w:tentative="1">
+      <w:start w:val="1"/>
+      <w:numFmt w:val="bullet"/>
+      <w:lvlText w:val=""/>
+      <w:lvlJc w:val="left"/>
+      <w:pPr>
+        <w:ind w:left="3780" w:hanging="420"/>
+      </w:pPr>
+      <w:rPr>
+        <w:rFonts w:ascii="Wingdings" w:hAnsi="Wingdings" w:hint="default"/>
+      </w:rPr>
+    </w:lvl>
+  </w:abstractNum>
+  <w:abstractNum w:abstractNumId="8" w15:restartNumberingAfterBreak="0">
     <w:nsid w:val="4937047C"/>
     <w:multiLevelType w:val="hybridMultilevel"/>
     <w:tmpl w:val="927E8146"/>
@@ -5545,7 +5922,7 @@
       </w:rPr>
     </w:lvl>
   </w:abstractNum>
-  <w:abstractNum w:abstractNumId="8" w15:restartNumberingAfterBreak="0">
+  <w:abstractNum w:abstractNumId="9" w15:restartNumberingAfterBreak="0">
     <w:nsid w:val="4C5E6B39"/>
     <w:multiLevelType w:val="hybridMultilevel"/>
     <w:tmpl w:val="7AEC4A76"/>
@@ -5631,7 +6008,7 @@
       </w:pPr>
     </w:lvl>
   </w:abstractNum>
-  <w:abstractNum w:abstractNumId="9" w15:restartNumberingAfterBreak="0">
+  <w:abstractNum w:abstractNumId="10" w15:restartNumberingAfterBreak="0">
     <w:nsid w:val="4EF41F60"/>
     <w:multiLevelType w:val="hybridMultilevel"/>
     <w:tmpl w:val="F25C7240"/>
@@ -5717,7 +6094,7 @@
       </w:pPr>
     </w:lvl>
   </w:abstractNum>
-  <w:abstractNum w:abstractNumId="10" w15:restartNumberingAfterBreak="0">
+  <w:abstractNum w:abstractNumId="11" w15:restartNumberingAfterBreak="0">
     <w:nsid w:val="58062C8D"/>
     <w:multiLevelType w:val="hybridMultilevel"/>
     <w:tmpl w:val="D20EDF98"/>
@@ -5830,7 +6207,7 @@
       </w:rPr>
     </w:lvl>
   </w:abstractNum>
-  <w:abstractNum w:abstractNumId="11" w15:restartNumberingAfterBreak="0">
+  <w:abstractNum w:abstractNumId="12" w15:restartNumberingAfterBreak="0">
     <w:nsid w:val="6FF43B24"/>
     <w:multiLevelType w:val="hybridMultilevel"/>
     <w:tmpl w:val="16C4D2CA"/>
@@ -5916,7 +6293,7 @@
       </w:pPr>
     </w:lvl>
   </w:abstractNum>
-  <w:abstractNum w:abstractNumId="12" w15:restartNumberingAfterBreak="0">
+  <w:abstractNum w:abstractNumId="13" w15:restartNumberingAfterBreak="0">
     <w:nsid w:val="775F54D8"/>
     <w:multiLevelType w:val="hybridMultilevel"/>
     <w:tmpl w:val="665A17EE"/>
@@ -6002,7 +6379,120 @@
       </w:pPr>
     </w:lvl>
   </w:abstractNum>
-  <w:abstractNum w:abstractNumId="13" w15:restartNumberingAfterBreak="0">
+  <w:abstractNum w:abstractNumId="14" w15:restartNumberingAfterBreak="0">
+    <w:nsid w:val="7C911FCD"/>
+    <w:multiLevelType w:val="hybridMultilevel"/>
+    <w:tmpl w:val="65B673EA"/>
+    <w:lvl w:ilvl="0" w:tplc="04090001">
+      <w:start w:val="1"/>
+      <w:numFmt w:val="bullet"/>
+      <w:lvlText w:val=""/>
+      <w:lvlJc w:val="left"/>
+      <w:pPr>
+        <w:ind w:left="420" w:hanging="420"/>
+      </w:pPr>
+      <w:rPr>
+        <w:rFonts w:ascii="Wingdings" w:hAnsi="Wingdings" w:hint="default"/>
+      </w:rPr>
+    </w:lvl>
+    <w:lvl w:ilvl="1" w:tplc="04090003" w:tentative="1">
+      <w:start w:val="1"/>
+      <w:numFmt w:val="bullet"/>
+      <w:lvlText w:val=""/>
+      <w:lvlJc w:val="left"/>
+      <w:pPr>
+        <w:ind w:left="840" w:hanging="420"/>
+      </w:pPr>
+      <w:rPr>
+        <w:rFonts w:ascii="Wingdings" w:hAnsi="Wingdings" w:hint="default"/>
+      </w:rPr>
+    </w:lvl>
+    <w:lvl w:ilvl="2" w:tplc="04090005" w:tentative="1">
+      <w:start w:val="1"/>
+      <w:numFmt w:val="bullet"/>
+      <w:lvlText w:val=""/>
+      <w:lvlJc w:val="left"/>
+      <w:pPr>
+        <w:ind w:left="1260" w:hanging="420"/>
+      </w:pPr>
+      <w:rPr>
+        <w:rFonts w:ascii="Wingdings" w:hAnsi="Wingdings" w:hint="default"/>
+      </w:rPr>
+    </w:lvl>
+    <w:lvl w:ilvl="3" w:tplc="04090001" w:tentative="1">
+      <w:start w:val="1"/>
+      <w:numFmt w:val="bullet"/>
+      <w:lvlText w:val=""/>
+      <w:lvlJc w:val="left"/>
+      <w:pPr>
+        <w:ind w:left="1680" w:hanging="420"/>
+      </w:pPr>
+      <w:rPr>
+        <w:rFonts w:ascii="Wingdings" w:hAnsi="Wingdings" w:hint="default"/>
+      </w:rPr>
+    </w:lvl>
+    <w:lvl w:ilvl="4" w:tplc="04090003" w:tentative="1">
+      <w:start w:val="1"/>
+      <w:numFmt w:val="bullet"/>
+      <w:lvlText w:val=""/>
+      <w:lvlJc w:val="left"/>
+      <w:pPr>
+        <w:ind w:left="2100" w:hanging="420"/>
+      </w:pPr>
+      <w:rPr>
+        <w:rFonts w:ascii="Wingdings" w:hAnsi="Wingdings" w:hint="default"/>
+      </w:rPr>
+    </w:lvl>
+    <w:lvl w:ilvl="5" w:tplc="04090005" w:tentative="1">
+      <w:start w:val="1"/>
+      <w:numFmt w:val="bullet"/>
+      <w:lvlText w:val=""/>
+      <w:lvlJc w:val="left"/>
+      <w:pPr>
+        <w:ind w:left="2520" w:hanging="420"/>
+      </w:pPr>
+      <w:rPr>
+        <w:rFonts w:ascii="Wingdings" w:hAnsi="Wingdings" w:hint="default"/>
+      </w:rPr>
+    </w:lvl>
+    <w:lvl w:ilvl="6" w:tplc="04090001" w:tentative="1">
+      <w:start w:val="1"/>
+      <w:numFmt w:val="bullet"/>
+      <w:lvlText w:val=""/>
+      <w:lvlJc w:val="left"/>
+      <w:pPr>
+        <w:ind w:left="2940" w:hanging="420"/>
+      </w:pPr>
+      <w:rPr>
+        <w:rFonts w:ascii="Wingdings" w:hAnsi="Wingdings" w:hint="default"/>
+      </w:rPr>
+    </w:lvl>
+    <w:lvl w:ilvl="7" w:tplc="04090003" w:tentative="1">
+      <w:start w:val="1"/>
+      <w:numFmt w:val="bullet"/>
+      <w:lvlText w:val=""/>
+      <w:lvlJc w:val="left"/>
+      <w:pPr>
+        <w:ind w:left="3360" w:hanging="420"/>
+      </w:pPr>
+      <w:rPr>
+        <w:rFonts w:ascii="Wingdings" w:hAnsi="Wingdings" w:hint="default"/>
+      </w:rPr>
+    </w:lvl>
+    <w:lvl w:ilvl="8" w:tplc="04090005" w:tentative="1">
+      <w:start w:val="1"/>
+      <w:numFmt w:val="bullet"/>
+      <w:lvlText w:val=""/>
+      <w:lvlJc w:val="left"/>
+      <w:pPr>
+        <w:ind w:left="3780" w:hanging="420"/>
+      </w:pPr>
+      <w:rPr>
+        <w:rFonts w:ascii="Wingdings" w:hAnsi="Wingdings" w:hint="default"/>
+      </w:rPr>
+    </w:lvl>
+  </w:abstractNum>
+  <w:abstractNum w:abstractNumId="15" w15:restartNumberingAfterBreak="0">
     <w:nsid w:val="7F8A153E"/>
     <w:multiLevelType w:val="multilevel"/>
     <w:tmpl w:val="2410BC40"/>
@@ -6158,13 +6648,13 @@
     <w:abstractNumId w:val="3"/>
   </w:num>
   <w:num w:numId="3">
-    <w:abstractNumId w:val="10"/>
+    <w:abstractNumId w:val="11"/>
   </w:num>
   <w:num w:numId="4">
-    <w:abstractNumId w:val="7"/>
+    <w:abstractNumId w:val="8"/>
   </w:num>
   <w:num w:numId="5">
-    <w:abstractNumId w:val="13"/>
+    <w:abstractNumId w:val="15"/>
     <w:lvlOverride w:ilvl="0">
       <w:lvl w:ilvl="0">
         <w:numFmt w:val="bullet"/>
@@ -6187,7 +6677,7 @@
     <w:abstractNumId w:val="5"/>
   </w:num>
   <w:num w:numId="7">
-    <w:abstractNumId w:val="9"/>
+    <w:abstractNumId w:val="10"/>
   </w:num>
   <w:num w:numId="8">
     <w:abstractNumId w:val="1"/>
@@ -6196,7 +6686,7 @@
     <w:abstractNumId w:val="0"/>
   </w:num>
   <w:num w:numId="10">
-    <w:abstractNumId w:val="11"/>
+    <w:abstractNumId w:val="12"/>
   </w:num>
   <w:num w:numId="11">
     <w:abstractNumId w:val="4"/>
@@ -6205,10 +6695,16 @@
     <w:abstractNumId w:val="6"/>
   </w:num>
   <w:num w:numId="13">
-    <w:abstractNumId w:val="12"/>
+    <w:abstractNumId w:val="13"/>
   </w:num>
   <w:num w:numId="14">
-    <w:abstractNumId w:val="8"/>
+    <w:abstractNumId w:val="9"/>
+  </w:num>
+  <w:num w:numId="15">
+    <w:abstractNumId w:val="14"/>
+  </w:num>
+  <w:num w:numId="16">
+    <w:abstractNumId w:val="7"/>
   </w:num>
 </w:numbering>
 </file>

</xml_diff>

<commit_message>
add new note about Graph API for users and Groups
</commit_message>
<xml_diff>
--- a/Microsoft Graph.docx
+++ b/Microsoft Graph.docx
@@ -237,19 +237,11 @@
         </w:rPr>
         <w:t xml:space="preserve"> </w:t>
       </w:r>
-      <w:proofErr w:type="gramStart"/>
-      <w:r>
-        <w:rPr>
-          <w:rFonts w:hint="eastAsia"/>
-        </w:rPr>
-        <w:t>软强大</w:t>
-      </w:r>
-      <w:proofErr w:type="gramEnd"/>
-      <w:r>
-        <w:rPr>
-          <w:rFonts w:hint="eastAsia"/>
-        </w:rPr>
-        <w:t>的基础投资带来的好处</w:t>
+      <w:r>
+        <w:rPr>
+          <w:rFonts w:hint="eastAsia"/>
+        </w:rPr>
+        <w:t>软强大的基础投资带来的好处</w:t>
       </w:r>
       <w:r>
         <w:rPr>
@@ -509,11 +501,6 @@
       </w:r>
     </w:p>
     <w:p>
-      <w:pPr>
-        <w:rPr>
-          <w:rFonts w:hint="eastAsia"/>
-        </w:rPr>
-      </w:pPr>
       <w:r>
         <w:t>https://developer.microsoft.com/en-us/graph/docs/concepts/auth_overview</w:t>
       </w:r>
@@ -563,41 +550,15 @@
         </w:rPr>
         <w:t>参考：</w:t>
       </w:r>
-      <w:r>
-        <w:rPr>
-          <w:rStyle w:val="a4"/>
-          <w:rFonts w:ascii="Segoe UI" w:hAnsi="Segoe UI" w:cs="Segoe UI"/>
-        </w:rPr>
-        <w:fldChar w:fldCharType="begin"/>
-      </w:r>
-      <w:r>
-        <w:rPr>
-          <w:rStyle w:val="a4"/>
-          <w:rFonts w:ascii="Segoe UI" w:hAnsi="Segoe UI" w:cs="Segoe UI"/>
-        </w:rPr>
-        <w:instrText xml:space="preserve"> HYPERLINK "https://docs.microsoft.com/zh-cn/azure/active-directory/develop/azure-ad-developers-guide" </w:instrText>
-      </w:r>
-      <w:r>
-        <w:rPr>
-          <w:rStyle w:val="a4"/>
-          <w:rFonts w:ascii="Segoe UI" w:hAnsi="Segoe UI" w:cs="Segoe UI"/>
-        </w:rPr>
-        <w:fldChar w:fldCharType="separate"/>
-      </w:r>
-      <w:r>
-        <w:rPr>
-          <w:rStyle w:val="a4"/>
-          <w:rFonts w:ascii="Segoe UI" w:hAnsi="Segoe UI" w:cs="Segoe UI"/>
-        </w:rPr>
-        <w:t>https://docs.microsoft.com/zh-cn/azure/active-directory/develop/azure-ad-developers-guide</w:t>
-      </w:r>
-      <w:r>
-        <w:rPr>
-          <w:rStyle w:val="a4"/>
-          <w:rFonts w:ascii="Segoe UI" w:hAnsi="Segoe UI" w:cs="Segoe UI"/>
-        </w:rPr>
-        <w:fldChar w:fldCharType="end"/>
-      </w:r>
+      <w:hyperlink r:id="rId7" w:history="1">
+        <w:r>
+          <w:rPr>
+            <w:rStyle w:val="a4"/>
+            <w:rFonts w:ascii="Segoe UI" w:hAnsi="Segoe UI" w:cs="Segoe UI"/>
+          </w:rPr>
+          <w:t>https://docs.microsoft.com/zh-cn/azure/active-directory/develop/azure-ad-developers-guide</w:t>
+        </w:r>
+      </w:hyperlink>
     </w:p>
     <w:p>
       <w:pPr>
@@ -618,7 +579,7 @@
           <w:color w:val="000000"/>
         </w:rPr>
       </w:pPr>
-      <w:hyperlink r:id="rId7" w:history="1">
+      <w:hyperlink r:id="rId8" w:history="1">
         <w:r>
           <w:rPr>
             <w:rStyle w:val="a4"/>
@@ -962,7 +923,7 @@
         </w:rPr>
         <w:t xml:space="preserve"> </w:t>
       </w:r>
-      <w:hyperlink r:id="rId8" w:history="1">
+      <w:hyperlink r:id="rId9" w:history="1">
         <w:r>
           <w:rPr>
             <w:rStyle w:val="a4"/>
@@ -1117,7 +1078,6 @@
         </w:rPr>
         <w:t xml:space="preserve"> Microsoft </w:t>
       </w:r>
-      <w:proofErr w:type="gramStart"/>
       <w:r>
         <w:rPr>
           <w:rFonts w:ascii="Segoe UI" w:hAnsi="Segoe UI" w:cs="Segoe UI"/>
@@ -1126,7 +1086,6 @@
         </w:rPr>
         <w:t>帐户</w:t>
       </w:r>
-      <w:proofErr w:type="gramEnd"/>
       <w:r>
         <w:rPr>
           <w:rFonts w:ascii="Segoe UI" w:hAnsi="Segoe UI" w:cs="Segoe UI"/>
@@ -1146,23 +1105,7 @@
           <w:rFonts w:ascii="Segoe UI" w:hAnsi="Segoe UI" w:cs="Segoe UI"/>
           <w:color w:val="000000"/>
         </w:rPr>
-        <w:t>中的工作</w:t>
-      </w:r>
-      <w:proofErr w:type="gramStart"/>
-      <w:r>
-        <w:rPr>
-          <w:rFonts w:ascii="Segoe UI" w:hAnsi="Segoe UI" w:cs="Segoe UI"/>
-          <w:color w:val="000000"/>
-        </w:rPr>
-        <w:t>帐户</w:t>
-      </w:r>
-      <w:proofErr w:type="gramEnd"/>
-      <w:r>
-        <w:rPr>
-          <w:rFonts w:ascii="Segoe UI" w:hAnsi="Segoe UI" w:cs="Segoe UI"/>
-          <w:color w:val="000000"/>
-        </w:rPr>
-        <w:t>的应用程序开发人员必须集成两个单独的系统。</w:t>
+        <w:t>中的工作帐户的应用程序开发人员必须集成两个单独的系统。</w:t>
       </w:r>
       <w:r>
         <w:rPr>
@@ -1176,23 +1119,7 @@
           <w:rFonts w:ascii="Segoe UI" w:hAnsi="Segoe UI" w:cs="Segoe UI"/>
           <w:color w:val="000000"/>
         </w:rPr>
-        <w:t>终结</w:t>
-      </w:r>
-      <w:proofErr w:type="gramStart"/>
-      <w:r>
-        <w:rPr>
-          <w:rFonts w:ascii="Segoe UI" w:hAnsi="Segoe UI" w:cs="Segoe UI"/>
-          <w:color w:val="000000"/>
-        </w:rPr>
-        <w:t>点推出</w:t>
-      </w:r>
-      <w:proofErr w:type="gramEnd"/>
-      <w:r>
-        <w:rPr>
-          <w:rFonts w:ascii="Segoe UI" w:hAnsi="Segoe UI" w:cs="Segoe UI"/>
-          <w:color w:val="000000"/>
-        </w:rPr>
-        <w:t>了新的身份验证</w:t>
+        <w:t>终结点推出了新的身份验证</w:t>
       </w:r>
       <w:r>
         <w:rPr>
@@ -1206,23 +1133,7 @@
           <w:rFonts w:ascii="Segoe UI" w:hAnsi="Segoe UI" w:cs="Segoe UI"/>
           <w:color w:val="000000"/>
         </w:rPr>
-        <w:t>版本，可</w:t>
-      </w:r>
-      <w:proofErr w:type="gramStart"/>
-      <w:r>
-        <w:rPr>
-          <w:rFonts w:ascii="Segoe UI" w:hAnsi="Segoe UI" w:cs="Segoe UI"/>
-          <w:color w:val="000000"/>
-        </w:rPr>
-        <w:t>简化此</w:t>
-      </w:r>
-      <w:proofErr w:type="gramEnd"/>
-      <w:r>
-        <w:rPr>
-          <w:rFonts w:ascii="Segoe UI" w:hAnsi="Segoe UI" w:cs="Segoe UI"/>
-          <w:color w:val="000000"/>
-        </w:rPr>
-        <w:t>过程。</w:t>
+        <w:t>版本，可简化此过程。</w:t>
       </w:r>
       <w:r>
         <w:rPr>
@@ -1250,23 +1161,7 @@
           <w:rFonts w:ascii="Segoe UI" w:hAnsi="Segoe UI" w:cs="Segoe UI"/>
           <w:color w:val="000000"/>
         </w:rPr>
-        <w:t>终结点可通过一次集成从这两种类型的</w:t>
-      </w:r>
-      <w:proofErr w:type="gramStart"/>
-      <w:r>
-        <w:rPr>
-          <w:rFonts w:ascii="Segoe UI" w:hAnsi="Segoe UI" w:cs="Segoe UI"/>
-          <w:color w:val="000000"/>
-        </w:rPr>
-        <w:t>帐户</w:t>
-      </w:r>
-      <w:proofErr w:type="gramEnd"/>
-      <w:r>
-        <w:rPr>
-          <w:rFonts w:ascii="Segoe UI" w:hAnsi="Segoe UI" w:cs="Segoe UI"/>
-          <w:color w:val="000000"/>
-        </w:rPr>
-        <w:t>登录。</w:t>
+        <w:t>终结点可通过一次集成从这两种类型的帐户登录。</w:t>
       </w:r>
     </w:p>
     <w:p/>
@@ -1326,7 +1221,7 @@
           <w:szCs w:val="18"/>
         </w:rPr>
       </w:pPr>
-      <w:hyperlink r:id="rId9" w:anchor="web-browser-to-web-application" w:history="1">
+      <w:hyperlink r:id="rId10" w:anchor="web-browser-to-web-application" w:history="1">
         <w:r>
           <w:rPr>
             <w:rStyle w:val="a4"/>
@@ -1386,7 +1281,7 @@
           <w:szCs w:val="18"/>
         </w:rPr>
       </w:pPr>
-      <w:hyperlink r:id="rId10" w:anchor="single-page-application-spa" w:history="1">
+      <w:hyperlink r:id="rId11" w:anchor="single-page-application-spa" w:history="1">
         <w:r>
           <w:rPr>
             <w:rStyle w:val="a4"/>
@@ -1426,7 +1321,7 @@
           <w:szCs w:val="18"/>
         </w:rPr>
       </w:pPr>
-      <w:hyperlink r:id="rId11" w:anchor="native-application-to-web-api" w:history="1">
+      <w:hyperlink r:id="rId12" w:anchor="native-application-to-web-api" w:history="1">
         <w:r>
           <w:rPr>
             <w:rStyle w:val="a4"/>
@@ -1466,7 +1361,7 @@
           <w:szCs w:val="18"/>
         </w:rPr>
       </w:pPr>
-      <w:hyperlink r:id="rId12" w:anchor="web-application-to-web-api" w:history="1">
+      <w:hyperlink r:id="rId13" w:anchor="web-application-to-web-api" w:history="1">
         <w:r>
           <w:rPr>
             <w:rStyle w:val="a4"/>
@@ -1516,7 +1411,7 @@
           <w:szCs w:val="18"/>
         </w:rPr>
       </w:pPr>
-      <w:hyperlink r:id="rId13" w:anchor="daemon-or-server-application-to-web-api" w:history="1">
+      <w:hyperlink r:id="rId14" w:anchor="daemon-or-server-application-to-web-api" w:history="1">
         <w:r>
           <w:rPr>
             <w:rStyle w:val="a4"/>
@@ -1891,7 +1786,7 @@
         </w:rPr>
         <w:t xml:space="preserve"> </w:t>
       </w:r>
-      <w:hyperlink r:id="rId14" w:history="1">
+      <w:hyperlink r:id="rId15" w:history="1">
         <w:r>
           <w:rPr>
             <w:rStyle w:val="a4"/>
@@ -2124,17 +2019,7 @@
           <w:sz w:val="18"/>
           <w:szCs w:val="18"/>
         </w:rPr>
-        <w:t>Single page app (</w:t>
-      </w:r>
-      <w:proofErr w:type="spellStart"/>
-      <w:r>
-        <w:rPr>
-          <w:rFonts w:ascii="Segoe UI" w:hAnsi="Segoe UI" w:cs="Segoe UI"/>
-          <w:color w:val="000000"/>
-          <w:sz w:val="18"/>
-          <w:szCs w:val="18"/>
-        </w:rPr>
-        <w:t>J</w:t>
+        <w:t>Single page app (J</w:t>
       </w:r>
       <w:r>
         <w:rPr>
@@ -2152,17 +2037,7 @@
           <w:sz w:val="18"/>
           <w:szCs w:val="18"/>
         </w:rPr>
-        <w:t>script</w:t>
-      </w:r>
-      <w:proofErr w:type="spellEnd"/>
-      <w:r>
-        <w:rPr>
-          <w:rFonts w:ascii="Segoe UI" w:hAnsi="Segoe UI" w:cs="Segoe UI"/>
-          <w:color w:val="000000"/>
-          <w:sz w:val="18"/>
-          <w:szCs w:val="18"/>
-        </w:rPr>
-        <w:t xml:space="preserve">): </w:t>
+        <w:t xml:space="preserve">script): </w:t>
       </w:r>
       <w:r>
         <w:rPr>
@@ -2290,7 +2165,7 @@
         </w:rPr>
         <w:t xml:space="preserve"> </w:t>
       </w:r>
-      <w:hyperlink r:id="rId15" w:history="1">
+      <w:hyperlink r:id="rId16" w:history="1">
         <w:r>
           <w:rPr>
             <w:rStyle w:val="a4"/>
@@ -2363,27 +2238,7 @@
           <w:sz w:val="18"/>
           <w:szCs w:val="18"/>
         </w:rPr>
-        <w:t>包含长时运行进程或无需用户</w:t>
-      </w:r>
-      <w:proofErr w:type="gramStart"/>
-      <w:r>
-        <w:rPr>
-          <w:rFonts w:ascii="Segoe UI" w:hAnsi="Segoe UI" w:cs="Segoe UI"/>
-          <w:color w:val="000000"/>
-          <w:sz w:val="18"/>
-          <w:szCs w:val="18"/>
-        </w:rPr>
-        <w:t>交互便</w:t>
-      </w:r>
-      <w:proofErr w:type="gramEnd"/>
-      <w:r>
-        <w:rPr>
-          <w:rFonts w:ascii="Segoe UI" w:hAnsi="Segoe UI" w:cs="Segoe UI"/>
-          <w:color w:val="000000"/>
-          <w:sz w:val="18"/>
-          <w:szCs w:val="18"/>
-        </w:rPr>
-        <w:t>可操作的应用还需要通过其他方法访问受保护的资源，例如</w:t>
+        <w:t>包含长时运行进程或无需用户交互便可操作的应用还需要通过其他方法访问受保护的资源，例如</w:t>
       </w:r>
       <w:r>
         <w:rPr>
@@ -2524,7 +2379,7 @@
         </w:rPr>
         <w:t xml:space="preserve"> </w:t>
       </w:r>
-      <w:hyperlink r:id="rId16" w:history="1">
+      <w:hyperlink r:id="rId17" w:history="1">
         <w:r>
           <w:rPr>
             <w:rStyle w:val="a4"/>
@@ -2647,7 +2502,7 @@
         </w:rPr>
         <w:t xml:space="preserve"> </w:t>
       </w:r>
-      <w:hyperlink r:id="rId17" w:history="1">
+      <w:hyperlink r:id="rId18" w:history="1">
         <w:r>
           <w:rPr>
             <w:rStyle w:val="a4"/>
@@ -2751,7 +2606,7 @@
         </w:rPr>
         <w:t xml:space="preserve"> </w:t>
       </w:r>
-      <w:hyperlink r:id="rId18" w:history="1">
+      <w:hyperlink r:id="rId19" w:history="1">
         <w:r>
           <w:rPr>
             <w:rStyle w:val="a4"/>
@@ -2795,7 +2650,6 @@
     <w:p>
       <w:pPr>
         <w:rPr>
-          <w:rFonts w:hint="eastAsia"/>
           <w:sz w:val="18"/>
           <w:szCs w:val="18"/>
         </w:rPr>
@@ -2902,25 +2756,7 @@
           <w:sz w:val="18"/>
           <w:szCs w:val="18"/>
         </w:rPr>
-        <w:t>AD会向我们在注册应用程序时 提供的回调地址（</w:t>
-      </w:r>
-      <w:proofErr w:type="spellStart"/>
-      <w:r>
-        <w:rPr>
-          <w:rFonts w:asciiTheme="minorEastAsia" w:hAnsiTheme="minorEastAsia" w:hint="eastAsia"/>
-          <w:sz w:val="18"/>
-          <w:szCs w:val="18"/>
-        </w:rPr>
-        <w:t>redirectUrl</w:t>
-      </w:r>
-      <w:proofErr w:type="spellEnd"/>
-      <w:r>
-        <w:rPr>
-          <w:rFonts w:asciiTheme="minorEastAsia" w:hAnsiTheme="minorEastAsia" w:hint="eastAsia"/>
-          <w:sz w:val="18"/>
-          <w:szCs w:val="18"/>
-        </w:rPr>
-        <w:t xml:space="preserve">）POST一个请求过来，附上一个code，然后我们的应用需 要继续用这个code去发起一个请求，申请访问令牌（通常是/token这个地址） </w:t>
+        <w:t xml:space="preserve">AD会向我们在注册应用程序时 提供的回调地址（redirectUrl）POST一个请求过来，附上一个code，然后我们的应用需 要继续用这个code去发起一个请求，申请访问令牌（通常是/token这个地址） </w:t>
       </w:r>
     </w:p>
     <w:p>
@@ -2944,25 +2780,7 @@
           <w:sz w:val="18"/>
           <w:szCs w:val="18"/>
         </w:rPr>
-        <w:t>客户端得到令牌（</w:t>
-      </w:r>
-      <w:proofErr w:type="spellStart"/>
-      <w:r>
-        <w:rPr>
-          <w:rFonts w:asciiTheme="minorEastAsia" w:hAnsiTheme="minorEastAsia" w:hint="eastAsia"/>
-          <w:sz w:val="18"/>
-          <w:szCs w:val="18"/>
-        </w:rPr>
-        <w:t>Access_Token</w:t>
-      </w:r>
-      <w:proofErr w:type="spellEnd"/>
-      <w:r>
-        <w:rPr>
-          <w:rFonts w:asciiTheme="minorEastAsia" w:hAnsiTheme="minorEastAsia" w:hint="eastAsia"/>
-          <w:sz w:val="18"/>
-          <w:szCs w:val="18"/>
-        </w:rPr>
-        <w:t>），就可以代表用户访问Microsoft</w:t>
+        <w:t>客户端得到令牌（Access_Token），就可以代表用户访问Microsoft</w:t>
       </w:r>
       <w:r>
         <w:rPr>
@@ -2973,7 +2791,6 @@
         <w:tab/>
         <w:t>Graph的资源（通常 是放在请求的头部里面）。这里需要注意的是，通常令牌都是会一定时间过期的，</w:t>
       </w:r>
-      <w:proofErr w:type="spellStart"/>
       <w:r>
         <w:rPr>
           <w:rFonts w:asciiTheme="minorEastAsia" w:hAnsiTheme="minorEastAsia" w:hint="eastAsia"/>
@@ -2982,7 +2799,6 @@
         </w:rPr>
         <w:t>Micrsoft</w:t>
       </w:r>
-      <w:proofErr w:type="spellEnd"/>
       <w:r>
         <w:rPr>
           <w:rFonts w:asciiTheme="minorEastAsia" w:hAnsiTheme="minorEastAsia"/>
@@ -3019,30 +2835,14 @@
         </w:rPr>
         <w:t>参考：</w:t>
       </w:r>
-      <w:r>
-        <w:fldChar w:fldCharType="begin"/>
-      </w:r>
-      <w:r>
-        <w:instrText xml:space="preserve"> HYPERLINK "</w:instrText>
-      </w:r>
-      <w:r>
-        <w:instrText>https://docs.microsoft.com/en-us/azure/active-directory/develop/v1-protocols-oauth-code</w:instrText>
-      </w:r>
-      <w:r>
-        <w:instrText xml:space="preserve">" </w:instrText>
-      </w:r>
-      <w:r>
-        <w:fldChar w:fldCharType="separate"/>
-      </w:r>
-      <w:r>
-        <w:rPr>
-          <w:rStyle w:val="a4"/>
-        </w:rPr>
-        <w:t>https://docs.microsoft.com/en-us/azure/active-directory/develop/v1-protocols-oauth-code</w:t>
-      </w:r>
-      <w:r>
-        <w:fldChar w:fldCharType="end"/>
-      </w:r>
+      <w:hyperlink r:id="rId20" w:history="1">
+        <w:r>
+          <w:rPr>
+            <w:rStyle w:val="a4"/>
+          </w:rPr>
+          <w:t>https://docs.microsoft.com/en-us/azure/active-directory/develop/v1-protocols-oauth-code</w:t>
+        </w:r>
+      </w:hyperlink>
     </w:p>
     <w:p>
       <w:pPr>
@@ -3110,23 +2910,13 @@
         </w:rPr>
         <w:t>：</w:t>
       </w:r>
-      <w:proofErr w:type="gramStart"/>
       <w:r>
         <w:rPr>
           <w:rFonts w:ascii="Segoe UI" w:hAnsi="Segoe UI" w:cs="Segoe UI"/>
           <w:color w:val="000000"/>
           <w:szCs w:val="21"/>
         </w:rPr>
-        <w:t>information</w:t>
-      </w:r>
-      <w:proofErr w:type="gramEnd"/>
-      <w:r>
-        <w:rPr>
-          <w:rFonts w:ascii="Segoe UI" w:hAnsi="Segoe UI" w:cs="Segoe UI"/>
-          <w:color w:val="000000"/>
-          <w:szCs w:val="21"/>
-        </w:rPr>
-        <w:t xml:space="preserve"> (or claims) about your app and the permissions it has for the resources and APIs available through Microsoft Graph</w:t>
+        <w:t>information (or claims) about your app and the permissions it has for the resources and APIs available through Microsoft Graph</w:t>
       </w:r>
     </w:p>
     <w:p>
@@ -3338,15 +3128,7 @@
           <w:color w:val="000000"/>
           <w:szCs w:val="21"/>
         </w:rPr>
-        <w:t>where your app can send a user to authenticate with Azure AD and consent to the permissions your app needs</w:t>
-      </w:r>
-      <w:r>
-        <w:rPr>
-          <w:rFonts w:ascii="Segoe UI" w:hAnsi="Segoe UI" w:cs="Segoe UI"/>
-          <w:color w:val="000000"/>
-          <w:szCs w:val="21"/>
-        </w:rPr>
-        <w:t>.</w:t>
+        <w:t>where your app can send a user to authenticate with Azure AD and consent to the permissions your app needs.</w:t>
       </w:r>
     </w:p>
     <w:p>
@@ -3411,7 +3193,6 @@
           <w:b/>
         </w:rPr>
       </w:pPr>
-      <w:bookmarkStart w:id="0" w:name="_GoBack"/>
       <w:r>
         <w:rPr>
           <w:rFonts w:hint="eastAsia"/>
@@ -3420,7 +3201,6 @@
         <w:t>过程：</w:t>
       </w:r>
     </w:p>
-    <w:bookmarkEnd w:id="0"/>
     <w:p>
       <w:pPr>
         <w:tabs>
@@ -3475,11 +3255,9 @@
         </w:rPr>
         <w:t xml:space="preserve"> </w:t>
       </w:r>
-      <w:proofErr w:type="spellStart"/>
       <w:r>
         <w:t>authorization_code</w:t>
       </w:r>
-      <w:proofErr w:type="spellEnd"/>
     </w:p>
     <w:p>
       <w:pPr>
@@ -3496,7 +3274,6 @@
         </w:rPr>
         <w:t>用</w:t>
       </w:r>
-      <w:proofErr w:type="spellStart"/>
       <w:r>
         <w:rPr>
           <w:rFonts w:hint="eastAsia"/>
@@ -3504,51 +3281,37 @@
         <w:t>a</w:t>
       </w:r>
       <w:r>
-        <w:t>uthorization_code</w:t>
-      </w:r>
-      <w:proofErr w:type="spellEnd"/>
-      <w:r>
+        <w:t xml:space="preserve">uthorization_code </w:t>
+      </w:r>
+      <w:r>
+        <w:rPr>
+          <w:rFonts w:hint="eastAsia"/>
+        </w:rPr>
+        <w:t>去请求</w:t>
+      </w:r>
+      <w:r>
+        <w:rPr>
+          <w:rFonts w:hint="eastAsia"/>
+        </w:rPr>
+        <w:t>Oa</w:t>
+      </w:r>
+      <w:r>
+        <w:t xml:space="preserve">uth bearer token -&gt; oauth2/token </w:t>
+      </w:r>
+      <w:r>
+        <w:rPr>
+          <w:rFonts w:hint="eastAsia"/>
+        </w:rPr>
+        <w:t>返回</w:t>
+      </w:r>
+      <w:r>
+        <w:rPr>
+          <w:rFonts w:hint="eastAsia"/>
+        </w:rPr>
         <w:t xml:space="preserve"> </w:t>
       </w:r>
       <w:r>
-        <w:rPr>
-          <w:rFonts w:hint="eastAsia"/>
-        </w:rPr>
-        <w:t>去请求</w:t>
-      </w:r>
-      <w:proofErr w:type="spellStart"/>
-      <w:r>
-        <w:rPr>
-          <w:rFonts w:hint="eastAsia"/>
-        </w:rPr>
-        <w:t>Oa</w:t>
-      </w:r>
-      <w:r>
-        <w:t>uth</w:t>
-      </w:r>
-      <w:proofErr w:type="spellEnd"/>
-      <w:r>
-        <w:t xml:space="preserve"> bearer token -&gt; oauth2/token </w:t>
-      </w:r>
-      <w:r>
-        <w:rPr>
-          <w:rFonts w:hint="eastAsia"/>
-        </w:rPr>
-        <w:t>返回</w:t>
-      </w:r>
-      <w:r>
-        <w:rPr>
-          <w:rFonts w:hint="eastAsia"/>
-        </w:rPr>
-        <w:t xml:space="preserve"> </w:t>
-      </w:r>
-      <w:proofErr w:type="spellStart"/>
-      <w:r>
-        <w:t>access_token</w:t>
-      </w:r>
-      <w:proofErr w:type="spellEnd"/>
-      <w:r>
-        <w:t xml:space="preserve"> </w:t>
+        <w:t xml:space="preserve">access_token </w:t>
       </w:r>
       <w:r>
         <w:rPr>
@@ -3560,19 +3323,11 @@
         <w:rPr>
           <w:rFonts w:hint="eastAsia"/>
         </w:rPr>
-        <w:t xml:space="preserve"> </w:t>
-      </w:r>
-      <w:proofErr w:type="spellStart"/>
-      <w:r>
-        <w:rPr>
-          <w:rFonts w:hint="eastAsia"/>
-        </w:rPr>
-        <w:t>ref</w:t>
+        <w:t xml:space="preserve"> ref</w:t>
       </w:r>
       <w:r>
         <w:t>resh_token</w:t>
       </w:r>
-      <w:proofErr w:type="spellEnd"/>
     </w:p>
     <w:p>
       <w:pPr>
@@ -3590,7 +3345,6 @@
         </w:rPr>
         <w:t>用</w:t>
       </w:r>
-      <w:proofErr w:type="spellStart"/>
       <w:r>
         <w:rPr>
           <w:rFonts w:hint="eastAsia"/>
@@ -3600,7 +3354,6 @@
       <w:r>
         <w:t>ccess_token</w:t>
       </w:r>
-      <w:proofErr w:type="spellEnd"/>
       <w:r>
         <w:rPr>
           <w:rFonts w:hint="eastAsia"/>
@@ -3675,9 +3428,6 @@
           <w:tab w:val="left" w:pos="2220"/>
           <w:tab w:val="left" w:pos="6750"/>
         </w:tabs>
-        <w:rPr>
-          <w:rFonts w:hint="eastAsia"/>
-        </w:rPr>
       </w:pPr>
       <w:r>
         <w:rPr>
@@ -3698,26 +3448,17 @@
         <w:rPr>
           <w:rFonts w:hint="eastAsia"/>
         </w:rPr>
-        <w:t xml:space="preserve"> </w:t>
-      </w:r>
-      <w:proofErr w:type="spellStart"/>
-      <w:r>
-        <w:rPr>
-          <w:rFonts w:hint="eastAsia"/>
-        </w:rPr>
-        <w:t>re</w:t>
+        <w:t xml:space="preserve"> re</w:t>
       </w:r>
       <w:r>
         <w:t>fresh_token</w:t>
       </w:r>
-      <w:proofErr w:type="spellEnd"/>
       <w:r>
         <w:rPr>
           <w:rFonts w:hint="eastAsia"/>
         </w:rPr>
         <w:t>请求新的</w:t>
       </w:r>
-      <w:proofErr w:type="spellStart"/>
       <w:r>
         <w:rPr>
           <w:rFonts w:hint="eastAsia"/>
@@ -3725,11 +3466,7 @@
         <w:t>a</w:t>
       </w:r>
       <w:r>
-        <w:t>ccess_token</w:t>
-      </w:r>
-      <w:proofErr w:type="spellEnd"/>
-      <w:r>
-        <w:t xml:space="preserve"> -&gt; oauth2/token </w:t>
+        <w:t xml:space="preserve">ccess_token -&gt; oauth2/token </w:t>
       </w:r>
       <w:r>
         <w:rPr>
@@ -3737,7 +3474,6 @@
         </w:rPr>
         <w:t>返回</w:t>
       </w:r>
-      <w:proofErr w:type="spellStart"/>
       <w:r>
         <w:rPr>
           <w:rFonts w:hint="eastAsia"/>
@@ -3745,11 +3481,7 @@
         <w:t>acces</w:t>
       </w:r>
       <w:r>
-        <w:t>s_token</w:t>
-      </w:r>
-      <w:proofErr w:type="spellEnd"/>
-      <w:r>
-        <w:t xml:space="preserve"> </w:t>
+        <w:t xml:space="preserve">s_token </w:t>
       </w:r>
       <w:r>
         <w:rPr>
@@ -3757,7 +3489,6 @@
         </w:rPr>
         <w:t>和新的</w:t>
       </w:r>
-      <w:proofErr w:type="spellStart"/>
       <w:r>
         <w:rPr>
           <w:rFonts w:hint="eastAsia"/>
@@ -3767,16 +3498,12 @@
       <w:r>
         <w:t>efresh_token</w:t>
       </w:r>
-      <w:proofErr w:type="spellEnd"/>
     </w:p>
     <w:p>
       <w:pPr>
         <w:tabs>
           <w:tab w:val="left" w:pos="2220"/>
         </w:tabs>
-        <w:rPr>
-          <w:rFonts w:hint="eastAsia"/>
-        </w:rPr>
       </w:pPr>
       <w:r>
         <w:rPr>
@@ -3801,7 +3528,7 @@
                     </pic:cNvPicPr>
                   </pic:nvPicPr>
                   <pic:blipFill>
-                    <a:blip r:embed="rId19">
+                    <a:blip r:embed="rId21">
                       <a:extLst>
                         <a:ext uri="{28A0092B-C50C-407E-A947-70E740481C1C}">
                           <a14:useLocalDpi xmlns:a14="http://schemas.microsoft.com/office/drawing/2010/main" val="0"/>
@@ -3961,7 +3688,6 @@
     </w:p>
     <w:p/>
     <w:p>
-      <w:proofErr w:type="spellStart"/>
       <w:r>
         <w:rPr>
           <w:rFonts w:hint="eastAsia"/>
@@ -3969,7 +3695,6 @@
         <w:lastRenderedPageBreak/>
         <w:t>Auzre</w:t>
       </w:r>
-      <w:proofErr w:type="spellEnd"/>
       <w:r>
         <w:t xml:space="preserve"> </w:t>
       </w:r>
@@ -4028,19 +3753,11 @@
         </w:rPr>
         <w:t>登录</w:t>
       </w:r>
-      <w:proofErr w:type="spellStart"/>
-      <w:r>
-        <w:rPr>
-          <w:rFonts w:hint="eastAsia"/>
-        </w:rPr>
-        <w:t>Url</w:t>
-      </w:r>
-      <w:proofErr w:type="spellEnd"/>
-      <w:r>
-        <w:rPr>
-          <w:rFonts w:hint="eastAsia"/>
-        </w:rPr>
-        <w:t>,</w:t>
+      <w:r>
+        <w:rPr>
+          <w:rFonts w:hint="eastAsia"/>
+        </w:rPr>
+        <w:t>Url,</w:t>
       </w:r>
       <w:r>
         <w:rPr>
@@ -4109,43 +3826,21 @@
         </w:rPr>
         <w:t>或随便给一个例如：</w:t>
       </w:r>
-      <w:r>
-        <w:rPr>
-          <w:rStyle w:val="a4"/>
-        </w:rPr>
-        <w:fldChar w:fldCharType="begin"/>
-      </w:r>
-      <w:r>
-        <w:rPr>
-          <w:rStyle w:val="a4"/>
-        </w:rPr>
-        <w:instrText xml:space="preserve"> HYPERLINK "http://localhost" </w:instrText>
-      </w:r>
-      <w:r>
-        <w:rPr>
-          <w:rStyle w:val="a4"/>
-        </w:rPr>
-        <w:fldChar w:fldCharType="separate"/>
-      </w:r>
-      <w:r>
-        <w:rPr>
-          <w:rStyle w:val="a4"/>
-          <w:rFonts w:hint="eastAsia"/>
-        </w:rPr>
-        <w:t>h</w:t>
-      </w:r>
-      <w:r>
-        <w:rPr>
-          <w:rStyle w:val="a4"/>
-        </w:rPr>
-        <w:t>ttp://localhost</w:t>
-      </w:r>
-      <w:r>
-        <w:rPr>
-          <w:rStyle w:val="a4"/>
-        </w:rPr>
-        <w:fldChar w:fldCharType="end"/>
-      </w:r>
+      <w:hyperlink r:id="rId22" w:history="1">
+        <w:r>
+          <w:rPr>
+            <w:rStyle w:val="a4"/>
+            <w:rFonts w:hint="eastAsia"/>
+          </w:rPr>
+          <w:t>h</w:t>
+        </w:r>
+        <w:r>
+          <w:rPr>
+            <w:rStyle w:val="a4"/>
+          </w:rPr>
+          <w:t>ttp://localhost</w:t>
+        </w:r>
+      </w:hyperlink>
       <w:r>
         <w:rPr>
           <w:rFonts w:hint="eastAsia"/>
@@ -4252,7 +3947,6 @@
         </w:rPr>
         <w:t>为</w:t>
       </w:r>
-      <w:proofErr w:type="spellStart"/>
       <w:r>
         <w:rPr>
           <w:rFonts w:hint="eastAsia"/>
@@ -4261,7 +3955,6 @@
         </w:rPr>
         <w:t>oauth</w:t>
       </w:r>
-      <w:proofErr w:type="spellEnd"/>
       <w:r>
         <w:rPr>
           <w:rFonts w:hint="eastAsia"/>
@@ -4468,7 +4161,7 @@
         </w:rPr>
         <w:t xml:space="preserve"> </w:t>
       </w:r>
-      <w:hyperlink r:id="rId20" w:history="1">
+      <w:hyperlink r:id="rId23" w:history="1">
         <w:r>
           <w:rPr>
             <w:rStyle w:val="a4"/>
@@ -4773,21 +4466,12 @@
         </w:rPr>
         <w:t xml:space="preserve"> </w:t>
       </w:r>
-      <w:proofErr w:type="gramStart"/>
       <w:r>
         <w:rPr>
           <w:rFonts w:hint="eastAsia"/>
           <w:highlight w:val="yellow"/>
         </w:rPr>
-        <w:t>个</w:t>
-      </w:r>
-      <w:proofErr w:type="gramEnd"/>
-      <w:r>
-        <w:rPr>
-          <w:rFonts w:hint="eastAsia"/>
-          <w:highlight w:val="yellow"/>
-        </w:rPr>
-        <w:t>后台的服务</w:t>
+        <w:t>个后台的服务</w:t>
       </w:r>
       <w:r>
         <w:rPr>
@@ -5012,7 +4696,6 @@
         </w:rPr>
         <w:t>册，也就是说这种应用程序天生就是</w:t>
       </w:r>
-      <w:proofErr w:type="spellStart"/>
       <w:r>
         <w:rPr>
           <w:rFonts w:hint="eastAsia"/>
@@ -5026,7 +4709,6 @@
         <w:tab/>
         <w:t>Tenant</w:t>
       </w:r>
-      <w:proofErr w:type="spellEnd"/>
       <w:r>
         <w:rPr>
           <w:rFonts w:hint="eastAsia"/>
@@ -5175,7 +4857,7 @@
       </w:r>
     </w:p>
     <w:p>
-      <w:hyperlink r:id="rId21" w:history="1">
+      <w:hyperlink r:id="rId24" w:history="1">
         <w:r>
           <w:rPr>
             <w:rStyle w:val="a4"/>
@@ -5625,29 +5307,8 @@
         <w:t>add</w:t>
       </w:r>
       <w:r>
-        <w:t xml:space="preserve"> delegated permissions: </w:t>
-      </w:r>
-      <w:proofErr w:type="spellStart"/>
-      <w:r>
-        <w:t>file.read</w:t>
-      </w:r>
-      <w:proofErr w:type="spellEnd"/>
-      <w:r>
-        <w:t xml:space="preserve">, </w:t>
-      </w:r>
-      <w:proofErr w:type="spellStart"/>
-      <w:r>
-        <w:t>Mail.read</w:t>
-      </w:r>
-      <w:proofErr w:type="spellEnd"/>
-      <w:r>
-        <w:t xml:space="preserve">, Mail Send, and </w:t>
-      </w:r>
-      <w:proofErr w:type="spellStart"/>
-      <w:r>
-        <w:t>User.Read</w:t>
-      </w:r>
-      <w:proofErr w:type="spellEnd"/>
+        <w:t xml:space="preserve"> delegated permissions: file.read, Mail.read, Mail Send, and User.Read</w:t>
+      </w:r>
     </w:p>
     <w:p>
       <w:pPr>
@@ -5700,13 +5361,8 @@
         <w:jc w:val="left"/>
       </w:pPr>
       <w:r>
-        <w:t xml:space="preserve">Download and install </w:t>
-      </w:r>
-      <w:proofErr w:type="spellStart"/>
-      <w:r>
-        <w:t>NuGet</w:t>
-      </w:r>
-      <w:proofErr w:type="spellEnd"/>
+        <w:t>Download and install NuGet</w:t>
+      </w:r>
     </w:p>
     <w:p>
       <w:pPr>
@@ -5723,17 +5379,8 @@
           <w:rFonts w:ascii="Segoe UI" w:hAnsi="Segoe UI" w:cs="Segoe UI"/>
           <w:color w:val="000000"/>
         </w:rPr>
-        <w:t xml:space="preserve">install the client library via </w:t>
-      </w:r>
-      <w:proofErr w:type="spellStart"/>
-      <w:r>
-        <w:rPr>
-          <w:rFonts w:ascii="Segoe UI" w:hAnsi="Segoe UI" w:cs="Segoe UI"/>
-          <w:color w:val="000000"/>
-        </w:rPr>
-        <w:t>NuGet</w:t>
-      </w:r>
-      <w:proofErr w:type="spellEnd"/>
+        <w:t>install the client library via NuGet</w:t>
+      </w:r>
     </w:p>
     <w:p>
       <w:pPr>
@@ -5752,7 +5399,6 @@
         </w:rPr>
         <w:t>在项目点击右键，选</w:t>
       </w:r>
-      <w:proofErr w:type="gramStart"/>
       <w:r>
         <w:rPr>
           <w:rFonts w:ascii="Segoe UI" w:hAnsi="Segoe UI" w:cs="Segoe UI"/>
@@ -5760,7 +5406,6 @@
         </w:rPr>
         <w:t>”</w:t>
       </w:r>
-      <w:proofErr w:type="gramEnd"/>
       <w:r>
         <w:rPr>
           <w:rFonts w:ascii="Segoe UI" w:hAnsi="Segoe UI" w:cs="Segoe UI" w:hint="eastAsia"/>
@@ -5768,7 +5413,6 @@
         </w:rPr>
         <w:t>管理</w:t>
       </w:r>
-      <w:proofErr w:type="spellStart"/>
       <w:r>
         <w:rPr>
           <w:rFonts w:ascii="Segoe UI" w:hAnsi="Segoe UI" w:cs="Segoe UI" w:hint="eastAsia"/>
@@ -5783,7 +5427,6 @@
         </w:rPr>
         <w:t>uGet</w:t>
       </w:r>
-      <w:proofErr w:type="spellEnd"/>
       <w:r>
         <w:rPr>
           <w:rFonts w:ascii="Segoe UI" w:hAnsi="Segoe UI" w:cs="Segoe UI" w:hint="eastAsia"/>
@@ -5791,7 +5434,6 @@
         </w:rPr>
         <w:t>程序包</w:t>
       </w:r>
-      <w:proofErr w:type="gramStart"/>
       <w:r>
         <w:rPr>
           <w:rFonts w:ascii="Segoe UI" w:hAnsi="Segoe UI" w:cs="Segoe UI"/>
@@ -5799,7 +5441,6 @@
         </w:rPr>
         <w:t>”</w:t>
       </w:r>
-      <w:proofErr w:type="gramEnd"/>
       <w:r>
         <w:rPr>
           <w:rFonts w:ascii="Segoe UI" w:hAnsi="Segoe UI" w:cs="Segoe UI"/>
@@ -5814,7 +5455,6 @@
         </w:rPr>
         <w:t>search for “</w:t>
       </w:r>
-      <w:proofErr w:type="spellStart"/>
       <w:r>
         <w:rPr>
           <w:rFonts w:ascii="Consolas" w:hAnsi="Consolas"/>
@@ -5822,17 +5462,7 @@
           <w:sz w:val="20"/>
           <w:szCs w:val="20"/>
         </w:rPr>
-        <w:t>Microsoft.Graph</w:t>
-      </w:r>
-      <w:proofErr w:type="spellEnd"/>
-      <w:r>
-        <w:rPr>
-          <w:rFonts w:ascii="Consolas" w:hAnsi="Consolas"/>
-          <w:color w:val="24292E"/>
-          <w:sz w:val="20"/>
-          <w:szCs w:val="20"/>
-        </w:rPr>
-        <w:t xml:space="preserve">” </w:t>
+        <w:t xml:space="preserve">Microsoft.Graph” </w:t>
       </w:r>
     </w:p>
     <w:p>
@@ -5877,9 +5507,8 @@
           <w:sz w:val="20"/>
           <w:szCs w:val="20"/>
         </w:rPr>
-        <w:t>Search for “</w:t>
-      </w:r>
-      <w:proofErr w:type="spellStart"/>
+        <w:t>Search for “Microsoft.Identity.Client –IncludePrerelease</w:t>
+      </w:r>
       <w:r>
         <w:rPr>
           <w:rFonts w:ascii="Consolas" w:hAnsi="Consolas"/>
@@ -5887,9 +5516,17 @@
           <w:sz w:val="20"/>
           <w:szCs w:val="20"/>
         </w:rPr>
-        <w:t>Microsoft.Identity.Client</w:t>
-      </w:r>
-      <w:proofErr w:type="spellEnd"/>
+        <w:t xml:space="preserve">” </w:t>
+      </w:r>
+      <w:r>
+        <w:rPr>
+          <w:rFonts w:ascii="Consolas" w:hAnsi="Consolas" w:hint="eastAsia"/>
+          <w:color w:val="24292E"/>
+          <w:sz w:val="20"/>
+          <w:szCs w:val="20"/>
+        </w:rPr>
+        <w:t>如果没找到，可以用</w:t>
+      </w:r>
       <w:r>
         <w:rPr>
           <w:rFonts w:ascii="Consolas" w:hAnsi="Consolas"/>
@@ -5897,9 +5534,8 @@
           <w:sz w:val="20"/>
           <w:szCs w:val="20"/>
         </w:rPr>
-        <w:t xml:space="preserve"> –</w:t>
-      </w:r>
-      <w:proofErr w:type="spellStart"/>
+        <w:t>package Manager Console</w:t>
+      </w:r>
       <w:r>
         <w:rPr>
           <w:rFonts w:ascii="Consolas" w:hAnsi="Consolas"/>
@@ -5907,9 +5543,8 @@
           <w:sz w:val="20"/>
           <w:szCs w:val="20"/>
         </w:rPr>
-        <w:t>IncludePrerelease</w:t>
-      </w:r>
-      <w:proofErr w:type="spellEnd"/>
+        <w:t xml:space="preserve"> </w:t>
+      </w:r>
       <w:r>
         <w:rPr>
           <w:rFonts w:ascii="Consolas" w:hAnsi="Consolas"/>
@@ -5917,42 +5552,6 @@
           <w:sz w:val="20"/>
           <w:szCs w:val="20"/>
         </w:rPr>
-        <w:t xml:space="preserve">” </w:t>
-      </w:r>
-      <w:r>
-        <w:rPr>
-          <w:rFonts w:ascii="Consolas" w:hAnsi="Consolas" w:hint="eastAsia"/>
-          <w:color w:val="24292E"/>
-          <w:sz w:val="20"/>
-          <w:szCs w:val="20"/>
-        </w:rPr>
-        <w:t>如果没找到，可以用</w:t>
-      </w:r>
-      <w:r>
-        <w:rPr>
-          <w:rFonts w:ascii="Consolas" w:hAnsi="Consolas"/>
-          <w:color w:val="24292E"/>
-          <w:sz w:val="20"/>
-          <w:szCs w:val="20"/>
-        </w:rPr>
-        <w:t>package Manager Console</w:t>
-      </w:r>
-      <w:r>
-        <w:rPr>
-          <w:rFonts w:ascii="Consolas" w:hAnsi="Consolas"/>
-          <w:color w:val="24292E"/>
-          <w:sz w:val="20"/>
-          <w:szCs w:val="20"/>
-        </w:rPr>
-        <w:t xml:space="preserve"> </w:t>
-      </w:r>
-      <w:r>
-        <w:rPr>
-          <w:rFonts w:ascii="Consolas" w:hAnsi="Consolas"/>
-          <w:color w:val="24292E"/>
-          <w:sz w:val="20"/>
-          <w:szCs w:val="20"/>
-        </w:rPr>
         <w:t>（</w:t>
       </w:r>
       <w:r>
@@ -5961,25 +5560,7 @@
           <w:rFonts w:ascii="Segoe UI" w:hAnsi="Segoe UI" w:cs="Segoe UI"/>
           <w:color w:val="000000"/>
         </w:rPr>
-        <w:t xml:space="preserve">Tools &gt; </w:t>
-      </w:r>
-      <w:proofErr w:type="spellStart"/>
-      <w:r>
-        <w:rPr>
-          <w:rStyle w:val="a7"/>
-          <w:rFonts w:ascii="Segoe UI" w:hAnsi="Segoe UI" w:cs="Segoe UI"/>
-          <w:color w:val="000000"/>
-        </w:rPr>
-        <w:t>NuGet</w:t>
-      </w:r>
-      <w:proofErr w:type="spellEnd"/>
-      <w:r>
-        <w:rPr>
-          <w:rStyle w:val="a7"/>
-          <w:rFonts w:ascii="Segoe UI" w:hAnsi="Segoe UI" w:cs="Segoe UI"/>
-          <w:color w:val="000000"/>
-        </w:rPr>
-        <w:t xml:space="preserve"> Package Manager &gt; Package Manager Console</w:t>
+        <w:t>Tools &gt; NuGet Package Manager &gt; Package Manager Console</w:t>
       </w:r>
       <w:r>
         <w:rPr>
@@ -6019,9 +5600,8 @@
           <w:sz w:val="20"/>
           <w:szCs w:val="20"/>
         </w:rPr>
-        <w:t xml:space="preserve">Install-Package </w:t>
-      </w:r>
-      <w:proofErr w:type="spellStart"/>
+        <w:t xml:space="preserve">Install-Package Microsoft.Identity.Client </w:t>
+      </w:r>
       <w:r>
         <w:rPr>
           <w:rFonts w:ascii="Consolas" w:eastAsia="宋体" w:hAnsi="Consolas" w:cs="宋体"/>
@@ -6030,9 +5610,8 @@
           <w:sz w:val="20"/>
           <w:szCs w:val="20"/>
         </w:rPr>
-        <w:t>Microsoft.Identity.Client</w:t>
-      </w:r>
-      <w:proofErr w:type="spellEnd"/>
+        <w:t>–</w:t>
+      </w:r>
       <w:r>
         <w:rPr>
           <w:rFonts w:ascii="Consolas" w:eastAsia="宋体" w:hAnsi="Consolas" w:cs="宋体"/>
@@ -6041,30 +5620,8 @@
           <w:sz w:val="20"/>
           <w:szCs w:val="20"/>
         </w:rPr>
-        <w:t xml:space="preserve"> </w:t>
-      </w:r>
-      <w:r>
-        <w:rPr>
-          <w:rFonts w:ascii="Consolas" w:eastAsia="宋体" w:hAnsi="Consolas" w:cs="宋体"/>
-          <w:color w:val="24292E"/>
-          <w:kern w:val="0"/>
-          <w:sz w:val="20"/>
-          <w:szCs w:val="20"/>
-        </w:rPr>
-        <w:t>–</w:t>
-      </w:r>
-      <w:proofErr w:type="spellStart"/>
-      <w:r>
-        <w:rPr>
-          <w:rFonts w:ascii="Consolas" w:eastAsia="宋体" w:hAnsi="Consolas" w:cs="宋体"/>
-          <w:color w:val="24292E"/>
-          <w:kern w:val="0"/>
-          <w:sz w:val="20"/>
-          <w:szCs w:val="20"/>
-        </w:rPr>
         <w:t>IncludePrerelease</w:t>
       </w:r>
-      <w:proofErr w:type="spellEnd"/>
     </w:p>
     <w:p>
       <w:pPr>
@@ -6112,7 +5669,6 @@
       <w:pPr>
         <w:jc w:val="left"/>
       </w:pPr>
-      <w:proofErr w:type="spellStart"/>
       <w:r>
         <w:rPr>
           <w:rFonts w:hint="eastAsia"/>
@@ -6122,7 +5678,6 @@
       <w:r>
         <w:t>uGet</w:t>
       </w:r>
-      <w:proofErr w:type="spellEnd"/>
       <w:r>
         <w:rPr>
           <w:rFonts w:hint="eastAsia"/>
@@ -6151,6 +5706,1647 @@
       <w:r>
         <w:tab/>
       </w:r>
+    </w:p>
+    <w:p>
+      <w:pPr>
+        <w:pStyle w:val="4"/>
+      </w:pPr>
+      <w:r>
+        <w:rPr>
+          <w:rFonts w:hint="eastAsia"/>
+        </w:rPr>
+        <w:t>Learning</w:t>
+      </w:r>
+      <w:r>
+        <w:t xml:space="preserve"> </w:t>
+      </w:r>
+      <w:r>
+        <w:rPr>
+          <w:rFonts w:hint="eastAsia"/>
+        </w:rPr>
+        <w:t>Users</w:t>
+      </w:r>
+    </w:p>
+    <w:p>
+      <w:pPr>
+        <w:jc w:val="left"/>
+      </w:pPr>
+      <w:r>
+        <w:rPr>
+          <w:rFonts w:hint="eastAsia"/>
+        </w:rPr>
+        <w:t>参加</w:t>
+      </w:r>
+      <w:hyperlink r:id="rId25" w:history="1">
+        <w:r>
+          <w:rPr>
+            <w:rStyle w:val="a4"/>
+          </w:rPr>
+          <w:t>https://developer.microsoft.com/en-us/graph/docs/concepts/azuread-users-concept-overview</w:t>
+        </w:r>
+      </w:hyperlink>
+    </w:p>
+    <w:p>
+      <w:pPr>
+        <w:jc w:val="left"/>
+      </w:pPr>
+      <w:r>
+        <w:t>https://developer.microsoft.com/en-us/graph/docs/api-reference/v1.0/resources/users</w:t>
+      </w:r>
+    </w:p>
+    <w:p>
+      <w:pPr>
+        <w:jc w:val="left"/>
+      </w:pPr>
+    </w:p>
+    <w:p>
+      <w:pPr>
+        <w:jc w:val="left"/>
+        <w:rPr>
+          <w:rFonts w:hint="eastAsia"/>
+        </w:rPr>
+      </w:pPr>
+    </w:p>
+    <w:p>
+      <w:pPr>
+        <w:jc w:val="left"/>
+        <w:rPr>
+          <w:rFonts w:ascii="Segoe UI" w:hAnsi="Segoe UI" w:cs="Segoe UI"/>
+          <w:color w:val="000000"/>
+          <w:szCs w:val="21"/>
+        </w:rPr>
+      </w:pPr>
+      <w:r>
+        <w:t>Users c</w:t>
+      </w:r>
+      <w:r>
+        <w:rPr>
+          <w:rFonts w:ascii="Segoe UI" w:hAnsi="Segoe UI" w:cs="Segoe UI"/>
+          <w:color w:val="000000"/>
+          <w:szCs w:val="21"/>
+        </w:rPr>
+        <w:t>an access the relationships and resources that are relevant to your users</w:t>
+      </w:r>
+      <w:r>
+        <w:rPr>
+          <w:rFonts w:ascii="Segoe UI" w:hAnsi="Segoe UI" w:cs="Segoe UI"/>
+          <w:color w:val="000000"/>
+          <w:szCs w:val="21"/>
+        </w:rPr>
+        <w:t>.</w:t>
+      </w:r>
+    </w:p>
+    <w:p>
+      <w:pPr>
+        <w:jc w:val="left"/>
+        <w:rPr>
+          <w:rFonts w:ascii="Segoe UI" w:hAnsi="Segoe UI" w:cs="Segoe UI"/>
+          <w:color w:val="000000"/>
+          <w:szCs w:val="21"/>
+        </w:rPr>
+      </w:pPr>
+      <w:r>
+        <w:rPr>
+          <w:rFonts w:ascii="Segoe UI" w:hAnsi="Segoe UI" w:cs="Segoe UI" w:hint="eastAsia"/>
+          <w:color w:val="000000"/>
+          <w:szCs w:val="21"/>
+        </w:rPr>
+        <w:t>例如：</w:t>
+      </w:r>
+    </w:p>
+    <w:p>
+      <w:pPr>
+        <w:pStyle w:val="a3"/>
+        <w:numPr>
+          <w:ilvl w:val="0"/>
+          <w:numId w:val="21"/>
+        </w:numPr>
+        <w:ind w:firstLineChars="0"/>
+        <w:jc w:val="left"/>
+      </w:pPr>
+      <w:r>
+        <w:rPr>
+          <w:rFonts w:hint="eastAsia"/>
+        </w:rPr>
+        <w:t>D</w:t>
+      </w:r>
+      <w:r>
+        <w:t>ocuments, Calendar, email, contacts, Sites, Tasks, and Meetings</w:t>
+      </w:r>
+    </w:p>
+    <w:p>
+      <w:pPr>
+        <w:pStyle w:val="a3"/>
+        <w:numPr>
+          <w:ilvl w:val="0"/>
+          <w:numId w:val="21"/>
+        </w:numPr>
+        <w:ind w:firstLineChars="0"/>
+        <w:jc w:val="left"/>
+      </w:pPr>
+      <w:r>
+        <w:rPr>
+          <w:rFonts w:ascii="Segoe UI" w:hAnsi="Segoe UI" w:cs="Segoe UI"/>
+          <w:color w:val="000000"/>
+          <w:szCs w:val="21"/>
+        </w:rPr>
+        <w:t xml:space="preserve">The </w:t>
+      </w:r>
+      <w:r>
+        <w:rPr>
+          <w:rStyle w:val="a7"/>
+          <w:rFonts w:ascii="&amp;quot" w:hAnsi="&amp;quot"/>
+          <w:color w:val="000000"/>
+          <w:szCs w:val="21"/>
+        </w:rPr>
+        <w:t>user</w:t>
+      </w:r>
+      <w:r>
+        <w:rPr>
+          <w:rFonts w:ascii="Segoe UI" w:hAnsi="Segoe UI" w:cs="Segoe UI"/>
+          <w:color w:val="000000"/>
+          <w:szCs w:val="21"/>
+        </w:rPr>
+        <w:t xml:space="preserve"> resource provides straightforward way for you to access</w:t>
+      </w:r>
+    </w:p>
+    <w:p>
+      <w:pPr>
+        <w:jc w:val="left"/>
+      </w:pPr>
+    </w:p>
+    <w:p>
+      <w:pPr>
+        <w:jc w:val="left"/>
+        <w:rPr>
+          <w:b/>
+        </w:rPr>
+      </w:pPr>
+      <w:r>
+        <w:rPr>
+          <w:rFonts w:hint="eastAsia"/>
+          <w:b/>
+        </w:rPr>
+        <w:t>可以用</w:t>
+      </w:r>
+      <w:r>
+        <w:rPr>
+          <w:rFonts w:hint="eastAsia"/>
+          <w:b/>
+        </w:rPr>
+        <w:t>M</w:t>
+      </w:r>
+      <w:r>
+        <w:rPr>
+          <w:b/>
+        </w:rPr>
+        <w:t>S Graph</w:t>
+      </w:r>
+      <w:r>
+        <w:rPr>
+          <w:rFonts w:hint="eastAsia"/>
+          <w:b/>
+        </w:rPr>
+        <w:t>执行一下</w:t>
+      </w:r>
+    </w:p>
+    <w:p>
+      <w:pPr>
+        <w:pStyle w:val="a3"/>
+        <w:numPr>
+          <w:ilvl w:val="0"/>
+          <w:numId w:val="23"/>
+        </w:numPr>
+        <w:ind w:firstLineChars="0"/>
+        <w:jc w:val="left"/>
+      </w:pPr>
+      <w:r>
+        <w:rPr>
+          <w:rFonts w:hint="eastAsia"/>
+        </w:rPr>
+        <w:t>User</w:t>
+      </w:r>
+      <w:r>
+        <w:rPr>
+          <w:rFonts w:hint="eastAsia"/>
+        </w:rPr>
+        <w:t>管理任务：</w:t>
+      </w:r>
+    </w:p>
+    <w:p>
+      <w:pPr>
+        <w:pStyle w:val="a3"/>
+        <w:numPr>
+          <w:ilvl w:val="0"/>
+          <w:numId w:val="22"/>
+        </w:numPr>
+        <w:ind w:firstLineChars="0"/>
+        <w:jc w:val="left"/>
+      </w:pPr>
+      <w:r>
+        <w:rPr>
+          <w:rFonts w:hint="eastAsia"/>
+        </w:rPr>
+        <w:t>C</w:t>
+      </w:r>
+      <w:r>
+        <w:t>reate or delete user</w:t>
+      </w:r>
+      <w:r>
+        <w:rPr>
+          <w:rFonts w:hint="eastAsia"/>
+        </w:rPr>
+        <w:t>s</w:t>
+      </w:r>
+      <w:r>
+        <w:t xml:space="preserve"> </w:t>
+      </w:r>
+      <w:r>
+        <w:rPr>
+          <w:rFonts w:hint="eastAsia"/>
+        </w:rPr>
+        <w:t>在</w:t>
+      </w:r>
+      <w:r>
+        <w:rPr>
+          <w:rFonts w:hint="eastAsia"/>
+        </w:rPr>
+        <w:t>A</w:t>
+      </w:r>
+      <w:r>
+        <w:t>zure AD</w:t>
+      </w:r>
+    </w:p>
+    <w:p>
+      <w:pPr>
+        <w:pStyle w:val="a3"/>
+        <w:numPr>
+          <w:ilvl w:val="0"/>
+          <w:numId w:val="22"/>
+        </w:numPr>
+        <w:ind w:firstLineChars="0"/>
+        <w:jc w:val="left"/>
+      </w:pPr>
+      <w:r>
+        <w:t xml:space="preserve">List user’s group membership, </w:t>
+      </w:r>
+      <w:r>
+        <w:rPr>
+          <w:rFonts w:hint="eastAsia"/>
+        </w:rPr>
+        <w:t>查看</w:t>
+      </w:r>
+      <w:r>
+        <w:rPr>
+          <w:rFonts w:hint="eastAsia"/>
+        </w:rPr>
+        <w:t>User</w:t>
+      </w:r>
+      <w:r>
+        <w:t xml:space="preserve"> </w:t>
+      </w:r>
+      <w:r>
+        <w:rPr>
+          <w:rFonts w:hint="eastAsia"/>
+        </w:rPr>
+        <w:t>是否在</w:t>
+      </w:r>
+      <w:r>
+        <w:rPr>
+          <w:rFonts w:hint="eastAsia"/>
+        </w:rPr>
+        <w:t>G</w:t>
+      </w:r>
+      <w:r>
+        <w:t>roup</w:t>
+      </w:r>
+    </w:p>
+    <w:p>
+      <w:pPr>
+        <w:pStyle w:val="a3"/>
+        <w:numPr>
+          <w:ilvl w:val="0"/>
+          <w:numId w:val="22"/>
+        </w:numPr>
+        <w:ind w:firstLineChars="0"/>
+        <w:jc w:val="left"/>
+      </w:pPr>
+      <w:r>
+        <w:t>L</w:t>
+      </w:r>
+      <w:r>
+        <w:rPr>
+          <w:rFonts w:hint="eastAsia"/>
+        </w:rPr>
+        <w:t>ist</w:t>
+      </w:r>
+      <w:r>
+        <w:t xml:space="preserve"> user</w:t>
+      </w:r>
+      <w:r>
+        <w:rPr>
+          <w:rFonts w:hint="eastAsia"/>
+        </w:rPr>
+        <w:t>的</w:t>
+      </w:r>
+      <w:r>
+        <w:rPr>
+          <w:rFonts w:hint="eastAsia"/>
+        </w:rPr>
+        <w:t>m</w:t>
+      </w:r>
+      <w:r>
+        <w:t>angers</w:t>
+      </w:r>
+    </w:p>
+    <w:p>
+      <w:pPr>
+        <w:pStyle w:val="a3"/>
+        <w:numPr>
+          <w:ilvl w:val="0"/>
+          <w:numId w:val="22"/>
+        </w:numPr>
+        <w:ind w:firstLineChars="0"/>
+        <w:jc w:val="left"/>
+      </w:pPr>
+      <w:r>
+        <w:t xml:space="preserve">User </w:t>
+      </w:r>
+      <w:r>
+        <w:rPr>
+          <w:rFonts w:hint="eastAsia"/>
+        </w:rPr>
+        <w:t>的照片</w:t>
+      </w:r>
+    </w:p>
+    <w:p>
+      <w:pPr>
+        <w:pStyle w:val="a3"/>
+        <w:numPr>
+          <w:ilvl w:val="0"/>
+          <w:numId w:val="23"/>
+        </w:numPr>
+        <w:ind w:firstLineChars="0"/>
+        <w:jc w:val="left"/>
+      </w:pPr>
+      <w:r>
+        <w:rPr>
+          <w:rFonts w:hint="eastAsia"/>
+        </w:rPr>
+        <w:t>C</w:t>
+      </w:r>
+      <w:r>
+        <w:t>alendars and Tasks</w:t>
+      </w:r>
+      <w:r>
+        <w:t>:</w:t>
+      </w:r>
+    </w:p>
+    <w:p>
+      <w:pPr>
+        <w:pStyle w:val="a3"/>
+        <w:ind w:left="420" w:firstLineChars="0" w:firstLine="0"/>
+        <w:jc w:val="left"/>
+      </w:pPr>
+      <w:r>
+        <w:rPr>
+          <w:rFonts w:hint="eastAsia"/>
+        </w:rPr>
+        <w:t>可以</w:t>
+      </w:r>
+      <w:r>
+        <w:t>view,query, update calendar and calendar group</w:t>
+      </w:r>
+    </w:p>
+    <w:p>
+      <w:pPr>
+        <w:pStyle w:val="a3"/>
+        <w:numPr>
+          <w:ilvl w:val="0"/>
+          <w:numId w:val="24"/>
+        </w:numPr>
+        <w:ind w:firstLineChars="0"/>
+        <w:jc w:val="left"/>
+      </w:pPr>
+      <w:r>
+        <w:t>List or create Events on Calendar</w:t>
+      </w:r>
+    </w:p>
+    <w:p>
+      <w:pPr>
+        <w:pStyle w:val="a3"/>
+        <w:numPr>
+          <w:ilvl w:val="0"/>
+          <w:numId w:val="24"/>
+        </w:numPr>
+        <w:ind w:firstLineChars="0"/>
+        <w:jc w:val="left"/>
+      </w:pPr>
+      <w:r>
+        <w:t>View tasks</w:t>
+      </w:r>
+    </w:p>
+    <w:p>
+      <w:pPr>
+        <w:pStyle w:val="a3"/>
+        <w:numPr>
+          <w:ilvl w:val="0"/>
+          <w:numId w:val="24"/>
+        </w:numPr>
+        <w:ind w:firstLineChars="0"/>
+        <w:jc w:val="left"/>
+      </w:pPr>
+      <w:r>
+        <w:t>Find free meeting times</w:t>
+      </w:r>
+    </w:p>
+    <w:p>
+      <w:pPr>
+        <w:pStyle w:val="a3"/>
+        <w:numPr>
+          <w:ilvl w:val="0"/>
+          <w:numId w:val="24"/>
+        </w:numPr>
+        <w:ind w:firstLineChars="0"/>
+        <w:jc w:val="left"/>
+      </w:pPr>
+      <w:r>
+        <w:t>Get a list of reminders</w:t>
+      </w:r>
+    </w:p>
+    <w:p>
+      <w:pPr>
+        <w:pStyle w:val="a3"/>
+        <w:numPr>
+          <w:ilvl w:val="0"/>
+          <w:numId w:val="23"/>
+        </w:numPr>
+        <w:ind w:firstLineChars="0"/>
+        <w:jc w:val="left"/>
+      </w:pPr>
+      <w:r>
+        <w:t>Administer mail and Handle contacts</w:t>
+      </w:r>
+      <w:r>
+        <w:t>:</w:t>
+      </w:r>
+    </w:p>
+    <w:p>
+      <w:pPr>
+        <w:pStyle w:val="a3"/>
+        <w:numPr>
+          <w:ilvl w:val="0"/>
+          <w:numId w:val="25"/>
+        </w:numPr>
+        <w:ind w:firstLineChars="0"/>
+        <w:jc w:val="left"/>
+      </w:pPr>
+      <w:r>
+        <w:rPr>
+          <w:rFonts w:hint="eastAsia"/>
+        </w:rPr>
+        <w:t>L</w:t>
+      </w:r>
+      <w:r>
+        <w:t>ist mail messages,  and send new mail</w:t>
+      </w:r>
+    </w:p>
+    <w:p>
+      <w:pPr>
+        <w:pStyle w:val="a3"/>
+        <w:numPr>
+          <w:ilvl w:val="0"/>
+          <w:numId w:val="25"/>
+        </w:numPr>
+        <w:ind w:firstLineChars="0"/>
+        <w:jc w:val="left"/>
+      </w:pPr>
+      <w:r>
+        <w:t xml:space="preserve">Create and list user contacts, </w:t>
+      </w:r>
+      <w:r>
+        <w:rPr>
+          <w:rFonts w:hint="eastAsia"/>
+        </w:rPr>
+        <w:t>还可以</w:t>
+      </w:r>
+      <w:r>
+        <w:rPr>
+          <w:rFonts w:hint="eastAsia"/>
+        </w:rPr>
+        <w:t>o</w:t>
+      </w:r>
+      <w:r>
+        <w:t>rganize contacts in folders</w:t>
+      </w:r>
+    </w:p>
+    <w:p>
+      <w:pPr>
+        <w:pStyle w:val="a3"/>
+        <w:numPr>
+          <w:ilvl w:val="0"/>
+          <w:numId w:val="25"/>
+        </w:numPr>
+        <w:ind w:firstLineChars="0"/>
+        <w:jc w:val="left"/>
+      </w:pPr>
+      <w:r>
+        <w:t>Retrieve and update mailbox folders and settings</w:t>
+      </w:r>
+    </w:p>
+    <w:p>
+      <w:pPr>
+        <w:pStyle w:val="a3"/>
+        <w:numPr>
+          <w:ilvl w:val="0"/>
+          <w:numId w:val="23"/>
+        </w:numPr>
+        <w:ind w:firstLineChars="0"/>
+        <w:jc w:val="left"/>
+      </w:pPr>
+      <w:r>
+        <w:t>Enrich App with user insights</w:t>
+      </w:r>
+      <w:r>
+        <w:t>:</w:t>
+      </w:r>
+    </w:p>
+    <w:p>
+      <w:pPr>
+        <w:pStyle w:val="a3"/>
+        <w:numPr>
+          <w:ilvl w:val="0"/>
+          <w:numId w:val="26"/>
+        </w:numPr>
+        <w:ind w:firstLineChars="0"/>
+        <w:jc w:val="left"/>
+      </w:pPr>
+      <w:r>
+        <w:t xml:space="preserve">Return documents </w:t>
+      </w:r>
+      <w:r>
+        <w:rPr>
+          <w:rFonts w:hint="eastAsia"/>
+        </w:rPr>
+        <w:t>用户最近看过的或修改的</w:t>
+      </w:r>
+    </w:p>
+    <w:p>
+      <w:pPr>
+        <w:pStyle w:val="a3"/>
+        <w:numPr>
+          <w:ilvl w:val="0"/>
+          <w:numId w:val="26"/>
+        </w:numPr>
+        <w:ind w:firstLineChars="0"/>
+        <w:jc w:val="left"/>
+      </w:pPr>
+      <w:r>
+        <w:rPr>
+          <w:rFonts w:hint="eastAsia"/>
+        </w:rPr>
+        <w:t>R</w:t>
+      </w:r>
+      <w:r>
+        <w:t xml:space="preserve">eturn documents and sites </w:t>
+      </w:r>
+      <w:r>
+        <w:rPr>
+          <w:rFonts w:hint="eastAsia"/>
+        </w:rPr>
+        <w:t>与用户的活动、行为相关的（有趋势的）</w:t>
+      </w:r>
+    </w:p>
+    <w:p>
+      <w:pPr>
+        <w:pStyle w:val="a3"/>
+        <w:numPr>
+          <w:ilvl w:val="0"/>
+          <w:numId w:val="26"/>
+        </w:numPr>
+        <w:ind w:firstLineChars="0"/>
+        <w:jc w:val="left"/>
+      </w:pPr>
+      <w:r>
+        <w:rPr>
+          <w:rFonts w:hint="eastAsia"/>
+        </w:rPr>
+        <w:t>Lis</w:t>
+      </w:r>
+      <w:r>
+        <w:t xml:space="preserve">t documents </w:t>
+      </w:r>
+      <w:r>
+        <w:rPr>
+          <w:rFonts w:hint="eastAsia"/>
+        </w:rPr>
+        <w:t>share</w:t>
+      </w:r>
+      <w:r>
+        <w:t>d with a user</w:t>
+      </w:r>
+      <w:r>
+        <w:t xml:space="preserve"> through email</w:t>
+      </w:r>
+      <w:r>
+        <w:t xml:space="preserve"> or OneDrive</w:t>
+      </w:r>
+    </w:p>
+    <w:p>
+      <w:pPr>
+        <w:jc w:val="left"/>
+      </w:pPr>
+    </w:p>
+    <w:p>
+      <w:pPr>
+        <w:jc w:val="left"/>
+      </w:pPr>
+    </w:p>
+    <w:p>
+      <w:pPr>
+        <w:jc w:val="left"/>
+      </w:pPr>
+    </w:p>
+    <w:p>
+      <w:pPr>
+        <w:pStyle w:val="4"/>
+        <w:rPr>
+          <w:rFonts w:hint="eastAsia"/>
+        </w:rPr>
+      </w:pPr>
+      <w:r>
+        <w:rPr>
+          <w:rFonts w:hint="eastAsia"/>
+        </w:rPr>
+        <w:lastRenderedPageBreak/>
+        <w:t>Learning Groups</w:t>
+      </w:r>
+    </w:p>
+    <w:p>
+      <w:pPr>
+        <w:jc w:val="left"/>
+        <w:rPr>
+          <w:rFonts w:ascii="Segoe UI" w:hAnsi="Segoe UI" w:cs="Segoe UI"/>
+          <w:color w:val="000000"/>
+          <w:szCs w:val="21"/>
+        </w:rPr>
+      </w:pPr>
+      <w:r>
+        <w:rPr>
+          <w:rFonts w:ascii="Segoe UI" w:hAnsi="Segoe UI" w:cs="Segoe UI" w:hint="eastAsia"/>
+          <w:color w:val="000000"/>
+          <w:szCs w:val="21"/>
+        </w:rPr>
+        <w:t>参考：</w:t>
+      </w:r>
+      <w:r>
+        <w:rPr>
+          <w:rFonts w:ascii="Segoe UI" w:hAnsi="Segoe UI" w:cs="Segoe UI"/>
+          <w:color w:val="000000"/>
+          <w:szCs w:val="21"/>
+        </w:rPr>
+        <w:t>https://developer.microsoft.com/en-us/graph/docs/concepts/office365-groups-concept-overview</w:t>
+      </w:r>
+      <w:bookmarkStart w:id="0" w:name="_GoBack"/>
+      <w:bookmarkEnd w:id="0"/>
+    </w:p>
+    <w:p>
+      <w:pPr>
+        <w:jc w:val="left"/>
+        <w:rPr>
+          <w:rFonts w:ascii="Segoe UI" w:hAnsi="Segoe UI" w:cs="Segoe UI"/>
+          <w:color w:val="000000"/>
+          <w:szCs w:val="21"/>
+        </w:rPr>
+      </w:pPr>
+      <w:hyperlink r:id="rId26" w:history="1">
+        <w:r>
+          <w:rPr>
+            <w:rStyle w:val="a4"/>
+            <w:rFonts w:ascii="Segoe UI" w:hAnsi="Segoe UI" w:cs="Segoe UI"/>
+            <w:szCs w:val="21"/>
+          </w:rPr>
+          <w:t>https://developer.microsoft.com/en-us/graph/docs/api-reference/v1.0/resources/groups-overview</w:t>
+        </w:r>
+      </w:hyperlink>
+    </w:p>
+    <w:p>
+      <w:pPr>
+        <w:jc w:val="left"/>
+        <w:rPr>
+          <w:rFonts w:ascii="Segoe UI" w:hAnsi="Segoe UI" w:cs="Segoe UI" w:hint="eastAsia"/>
+          <w:color w:val="000000"/>
+          <w:szCs w:val="21"/>
+        </w:rPr>
+      </w:pPr>
+    </w:p>
+    <w:p>
+      <w:pPr>
+        <w:jc w:val="left"/>
+        <w:rPr>
+          <w:rFonts w:ascii="Segoe UI" w:hAnsi="Segoe UI" w:cs="Segoe UI"/>
+          <w:color w:val="000000"/>
+          <w:szCs w:val="21"/>
+        </w:rPr>
+      </w:pPr>
+      <w:r>
+        <w:rPr>
+          <w:rFonts w:ascii="Segoe UI" w:hAnsi="Segoe UI" w:cs="Segoe UI"/>
+          <w:color w:val="000000"/>
+          <w:szCs w:val="21"/>
+        </w:rPr>
+        <w:t>users who share access to resources in Microsoft services or within your app.</w:t>
+      </w:r>
+    </w:p>
+    <w:p>
+      <w:pPr>
+        <w:jc w:val="left"/>
+      </w:pPr>
+      <w:r>
+        <w:rPr>
+          <w:rFonts w:ascii="Segoe UI" w:hAnsi="Segoe UI" w:cs="Segoe UI"/>
+          <w:color w:val="000000"/>
+          <w:szCs w:val="21"/>
+        </w:rPr>
+        <w:t>U</w:t>
+      </w:r>
+      <w:r>
+        <w:rPr>
+          <w:rFonts w:ascii="Segoe UI" w:hAnsi="Segoe UI" w:cs="Segoe UI"/>
+          <w:color w:val="000000"/>
+          <w:szCs w:val="21"/>
+        </w:rPr>
+        <w:t>se the Microsoft Graph API to create, manage, or delete groups</w:t>
+      </w:r>
+    </w:p>
+    <w:p>
+      <w:pPr>
+        <w:jc w:val="left"/>
+      </w:pPr>
+    </w:p>
+    <w:p>
+      <w:pPr>
+        <w:jc w:val="left"/>
+        <w:rPr>
+          <w:rFonts w:hint="eastAsia"/>
+          <w:b/>
+        </w:rPr>
+      </w:pPr>
+      <w:r>
+        <w:rPr>
+          <w:rFonts w:hint="eastAsia"/>
+          <w:b/>
+        </w:rPr>
+        <w:t>为团队增加功能：</w:t>
+      </w:r>
+    </w:p>
+    <w:p>
+      <w:pPr>
+        <w:pStyle w:val="a3"/>
+        <w:numPr>
+          <w:ilvl w:val="0"/>
+          <w:numId w:val="28"/>
+        </w:numPr>
+        <w:ind w:firstLineChars="0"/>
+        <w:jc w:val="left"/>
+      </w:pPr>
+      <w:r>
+        <w:t>C</w:t>
+      </w:r>
+      <w:r>
+        <w:rPr>
+          <w:rFonts w:hint="eastAsia"/>
+        </w:rPr>
+        <w:t xml:space="preserve">reate </w:t>
+      </w:r>
+      <w:r>
+        <w:t>group</w:t>
+      </w:r>
+    </w:p>
+    <w:p>
+      <w:pPr>
+        <w:pStyle w:val="a3"/>
+        <w:numPr>
+          <w:ilvl w:val="0"/>
+          <w:numId w:val="28"/>
+        </w:numPr>
+        <w:ind w:firstLineChars="0"/>
+        <w:jc w:val="left"/>
+      </w:pPr>
+      <w:r>
+        <w:rPr>
+          <w:rFonts w:hint="eastAsia"/>
+        </w:rPr>
+        <w:t>用户可以指出</w:t>
+      </w:r>
+      <w:r>
+        <w:rPr>
+          <w:rFonts w:hint="eastAsia"/>
+        </w:rPr>
+        <w:t>a</w:t>
+      </w:r>
+      <w:r>
+        <w:t xml:space="preserve"> group is one of their favorites</w:t>
+      </w:r>
+      <w:r>
+        <w:t>(</w:t>
+      </w:r>
+      <w:r>
+        <w:rPr>
+          <w:rFonts w:hint="eastAsia"/>
+        </w:rPr>
+        <w:t>加到</w:t>
+      </w:r>
+      <w:r>
+        <w:rPr>
+          <w:rFonts w:hint="eastAsia"/>
+        </w:rPr>
+        <w:t>f</w:t>
+      </w:r>
+      <w:r>
+        <w:t xml:space="preserve">avorite, </w:t>
+      </w:r>
+      <w:r>
+        <w:rPr>
+          <w:rFonts w:hint="eastAsia"/>
+        </w:rPr>
+        <w:t>或从</w:t>
+      </w:r>
+      <w:r>
+        <w:rPr>
+          <w:rFonts w:hint="eastAsia"/>
+        </w:rPr>
+        <w:t>f</w:t>
+      </w:r>
+      <w:r>
+        <w:t>avorites</w:t>
+      </w:r>
+      <w:r>
+        <w:rPr>
+          <w:rFonts w:hint="eastAsia"/>
+        </w:rPr>
+        <w:t>中删除</w:t>
+      </w:r>
+      <w:r>
+        <w:t>)</w:t>
+      </w:r>
+    </w:p>
+    <w:p>
+      <w:pPr>
+        <w:widowControl/>
+        <w:numPr>
+          <w:ilvl w:val="0"/>
+          <w:numId w:val="28"/>
+        </w:numPr>
+        <w:spacing w:after="60" w:line="300" w:lineRule="atLeast"/>
+        <w:jc w:val="left"/>
+        <w:rPr>
+          <w:rFonts w:ascii="&amp;quot" w:hAnsi="&amp;quot"/>
+          <w:color w:val="000000"/>
+          <w:szCs w:val="21"/>
+        </w:rPr>
+      </w:pPr>
+      <w:hyperlink r:id="rId27" w:history="1">
+        <w:r>
+          <w:rPr>
+            <w:rStyle w:val="a4"/>
+            <w:rFonts w:ascii="&amp;quot" w:hAnsi="&amp;quot"/>
+            <w:color w:val="006CD8"/>
+            <w:szCs w:val="21"/>
+          </w:rPr>
+          <w:t>Create</w:t>
+        </w:r>
+      </w:hyperlink>
+      <w:r>
+        <w:rPr>
+          <w:rFonts w:ascii="&amp;quot" w:hAnsi="&amp;quot"/>
+          <w:color w:val="000000"/>
+          <w:szCs w:val="21"/>
+        </w:rPr>
+        <w:t xml:space="preserve">, </w:t>
+      </w:r>
+      <w:hyperlink r:id="rId28" w:history="1">
+        <w:r>
+          <w:rPr>
+            <w:rStyle w:val="a4"/>
+            <w:rFonts w:ascii="&amp;quot" w:hAnsi="&amp;quot"/>
+            <w:color w:val="006CD8"/>
+            <w:szCs w:val="21"/>
+          </w:rPr>
+          <w:t>get</w:t>
+        </w:r>
+      </w:hyperlink>
+      <w:r>
+        <w:rPr>
+          <w:rFonts w:ascii="&amp;quot" w:hAnsi="&amp;quot"/>
+          <w:color w:val="000000"/>
+          <w:szCs w:val="21"/>
+        </w:rPr>
+        <w:t xml:space="preserve">, or </w:t>
+      </w:r>
+      <w:hyperlink r:id="rId29" w:history="1">
+        <w:r>
+          <w:rPr>
+            <w:rStyle w:val="a4"/>
+            <w:rFonts w:ascii="&amp;quot" w:hAnsi="&amp;quot"/>
+            <w:color w:val="006CD8"/>
+            <w:szCs w:val="21"/>
+          </w:rPr>
+          <w:t>delete</w:t>
+        </w:r>
+      </w:hyperlink>
+      <w:r>
+        <w:rPr>
+          <w:rFonts w:ascii="&amp;quot" w:hAnsi="&amp;quot"/>
+          <w:color w:val="000000"/>
+          <w:szCs w:val="21"/>
+        </w:rPr>
+        <w:t xml:space="preserve"> group conversations from your custom application. </w:t>
+      </w:r>
+    </w:p>
+    <w:p>
+      <w:pPr>
+        <w:widowControl/>
+        <w:numPr>
+          <w:ilvl w:val="0"/>
+          <w:numId w:val="28"/>
+        </w:numPr>
+        <w:spacing w:after="60" w:line="300" w:lineRule="atLeast"/>
+        <w:jc w:val="left"/>
+        <w:rPr>
+          <w:rFonts w:ascii="&amp;quot" w:hAnsi="&amp;quot"/>
+          <w:color w:val="000000"/>
+          <w:szCs w:val="21"/>
+        </w:rPr>
+      </w:pPr>
+      <w:r>
+        <w:rPr>
+          <w:rFonts w:ascii="&amp;quot" w:hAnsi="&amp;quot"/>
+          <w:color w:val="000000"/>
+          <w:szCs w:val="21"/>
+        </w:rPr>
+        <w:t xml:space="preserve">Schedule calendar </w:t>
+      </w:r>
+      <w:hyperlink r:id="rId30" w:history="1">
+        <w:r>
+          <w:rPr>
+            <w:rStyle w:val="a4"/>
+            <w:rFonts w:ascii="&amp;quot" w:hAnsi="&amp;quot"/>
+            <w:color w:val="006CD8"/>
+            <w:szCs w:val="21"/>
+          </w:rPr>
+          <w:t>events</w:t>
+        </w:r>
+      </w:hyperlink>
+      <w:r>
+        <w:rPr>
+          <w:rFonts w:ascii="&amp;quot" w:hAnsi="&amp;quot"/>
+          <w:color w:val="000000"/>
+          <w:szCs w:val="21"/>
+        </w:rPr>
+        <w:t xml:space="preserve"> on the group calendar. </w:t>
+      </w:r>
+    </w:p>
+    <w:p>
+      <w:pPr>
+        <w:widowControl/>
+        <w:numPr>
+          <w:ilvl w:val="0"/>
+          <w:numId w:val="28"/>
+        </w:numPr>
+        <w:spacing w:after="60" w:line="300" w:lineRule="atLeast"/>
+        <w:jc w:val="left"/>
+        <w:rPr>
+          <w:rFonts w:ascii="&amp;quot" w:hAnsi="&amp;quot"/>
+          <w:color w:val="000000"/>
+          <w:szCs w:val="21"/>
+        </w:rPr>
+      </w:pPr>
+      <w:r>
+        <w:rPr>
+          <w:rFonts w:ascii="&amp;quot" w:hAnsi="&amp;quot"/>
+          <w:color w:val="000000"/>
+          <w:szCs w:val="21"/>
+        </w:rPr>
+        <w:t xml:space="preserve">Get information about the </w:t>
+      </w:r>
+      <w:hyperlink r:id="rId31" w:history="1">
+        <w:r>
+          <w:rPr>
+            <w:rStyle w:val="a4"/>
+            <w:rFonts w:ascii="&amp;quot" w:hAnsi="&amp;quot"/>
+            <w:color w:val="006CD8"/>
+            <w:szCs w:val="21"/>
+          </w:rPr>
+          <w:t>SharePoint site</w:t>
+        </w:r>
+      </w:hyperlink>
+      <w:r>
+        <w:rPr>
+          <w:rFonts w:ascii="&amp;quot" w:hAnsi="&amp;quot"/>
+          <w:color w:val="000000"/>
+          <w:szCs w:val="21"/>
+        </w:rPr>
+        <w:t xml:space="preserve"> that's associated with a group, such as the document library </w:t>
+      </w:r>
+      <w:hyperlink r:id="rId32" w:history="1">
+        <w:r>
+          <w:rPr>
+            <w:rStyle w:val="a4"/>
+            <w:rFonts w:ascii="&amp;quot" w:hAnsi="&amp;quot"/>
+            <w:color w:val="006CD8"/>
+            <w:szCs w:val="21"/>
+          </w:rPr>
+          <w:t>lists</w:t>
+        </w:r>
+      </w:hyperlink>
+      <w:r>
+        <w:rPr>
+          <w:rFonts w:ascii="&amp;quot" w:hAnsi="&amp;quot"/>
+          <w:color w:val="000000"/>
+          <w:szCs w:val="21"/>
+        </w:rPr>
+        <w:t xml:space="preserve"> or </w:t>
+      </w:r>
+      <w:hyperlink r:id="rId33" w:history="1">
+        <w:r>
+          <w:rPr>
+            <w:rStyle w:val="a4"/>
+            <w:rFonts w:ascii="&amp;quot" w:hAnsi="&amp;quot"/>
+            <w:color w:val="006CD8"/>
+            <w:szCs w:val="21"/>
+          </w:rPr>
+          <w:t>subsites</w:t>
+        </w:r>
+      </w:hyperlink>
+      <w:r>
+        <w:rPr>
+          <w:rFonts w:ascii="&amp;quot" w:hAnsi="&amp;quot"/>
+          <w:color w:val="000000"/>
+          <w:szCs w:val="21"/>
+        </w:rPr>
+        <w:t xml:space="preserve">. </w:t>
+      </w:r>
+    </w:p>
+    <w:p>
+      <w:pPr>
+        <w:widowControl/>
+        <w:numPr>
+          <w:ilvl w:val="0"/>
+          <w:numId w:val="28"/>
+        </w:numPr>
+        <w:spacing w:after="60" w:line="300" w:lineRule="atLeast"/>
+        <w:jc w:val="left"/>
+        <w:rPr>
+          <w:rFonts w:ascii="&amp;quot" w:hAnsi="&amp;quot"/>
+          <w:color w:val="000000"/>
+          <w:szCs w:val="21"/>
+        </w:rPr>
+      </w:pPr>
+      <w:hyperlink r:id="rId34" w:history="1">
+        <w:r>
+          <w:rPr>
+            <w:rStyle w:val="a4"/>
+            <w:rFonts w:ascii="&amp;quot" w:hAnsi="&amp;quot"/>
+            <w:color w:val="006CD8"/>
+            <w:szCs w:val="21"/>
+          </w:rPr>
+          <w:t>Create a plan</w:t>
+        </w:r>
+      </w:hyperlink>
+      <w:r>
+        <w:rPr>
+          <w:rFonts w:ascii="&amp;quot" w:hAnsi="&amp;quot"/>
+          <w:color w:val="000000"/>
+          <w:szCs w:val="21"/>
+        </w:rPr>
+        <w:t xml:space="preserve"> in Planner that is owned by a group. The plan provides a visual way to track teamwork by allowing you to </w:t>
+      </w:r>
+      <w:hyperlink r:id="rId35" w:history="1">
+        <w:r>
+          <w:rPr>
+            <w:rStyle w:val="a4"/>
+            <w:rFonts w:ascii="&amp;quot" w:hAnsi="&amp;quot"/>
+            <w:color w:val="006CD8"/>
+            <w:szCs w:val="21"/>
+          </w:rPr>
+          <w:t>create tasks</w:t>
+        </w:r>
+      </w:hyperlink>
+      <w:r>
+        <w:rPr>
+          <w:rFonts w:ascii="&amp;quot" w:hAnsi="&amp;quot"/>
+          <w:color w:val="000000"/>
+          <w:szCs w:val="21"/>
+        </w:rPr>
+        <w:t xml:space="preserve"> that can be </w:t>
+      </w:r>
+      <w:hyperlink r:id="rId36" w:history="1">
+        <w:r>
+          <w:rPr>
+            <w:rStyle w:val="a4"/>
+            <w:rFonts w:ascii="&amp;quot" w:hAnsi="&amp;quot"/>
+            <w:color w:val="006CD8"/>
+            <w:szCs w:val="21"/>
+          </w:rPr>
+          <w:t>organized across buckets</w:t>
+        </w:r>
+      </w:hyperlink>
+      <w:r>
+        <w:rPr>
+          <w:rFonts w:ascii="&amp;quot" w:hAnsi="&amp;quot"/>
+          <w:color w:val="000000"/>
+          <w:szCs w:val="21"/>
+        </w:rPr>
+        <w:t xml:space="preserve">. </w:t>
+      </w:r>
+    </w:p>
+    <w:p>
+      <w:pPr>
+        <w:pStyle w:val="a8"/>
+        <w:numPr>
+          <w:ilvl w:val="0"/>
+          <w:numId w:val="28"/>
+        </w:numPr>
+        <w:spacing w:before="0" w:beforeAutospacing="0" w:after="0" w:afterAutospacing="0" w:line="300" w:lineRule="atLeast"/>
+        <w:rPr>
+          <w:rFonts w:ascii="&amp;quot" w:hAnsi="&amp;quot"/>
+          <w:color w:val="000000"/>
+          <w:sz w:val="21"/>
+          <w:szCs w:val="21"/>
+        </w:rPr>
+      </w:pPr>
+      <w:r>
+        <w:rPr>
+          <w:rFonts w:ascii="&amp;quot" w:hAnsi="&amp;quot"/>
+          <w:color w:val="000000"/>
+          <w:sz w:val="21"/>
+          <w:szCs w:val="21"/>
+        </w:rPr>
+        <w:t xml:space="preserve">Access the </w:t>
+      </w:r>
+      <w:hyperlink r:id="rId37" w:history="1">
+        <w:r>
+          <w:rPr>
+            <w:rStyle w:val="a4"/>
+            <w:rFonts w:ascii="&amp;quot" w:hAnsi="&amp;quot"/>
+            <w:color w:val="006CD8"/>
+            <w:sz w:val="21"/>
+            <w:szCs w:val="21"/>
+          </w:rPr>
+          <w:t>OneNote</w:t>
+        </w:r>
+      </w:hyperlink>
+      <w:r>
+        <w:rPr>
+          <w:rFonts w:ascii="&amp;quot" w:hAnsi="&amp;quot"/>
+          <w:color w:val="000000"/>
+          <w:sz w:val="21"/>
+          <w:szCs w:val="21"/>
+        </w:rPr>
+        <w:t xml:space="preserve"> notebook associated with a group</w:t>
+      </w:r>
+    </w:p>
+    <w:p>
+      <w:pPr>
+        <w:jc w:val="left"/>
+      </w:pPr>
+    </w:p>
+    <w:p>
+      <w:pPr>
+        <w:jc w:val="left"/>
+        <w:rPr>
+          <w:b/>
+        </w:rPr>
+      </w:pPr>
+      <w:r>
+        <w:rPr>
+          <w:rFonts w:hint="eastAsia"/>
+          <w:b/>
+        </w:rPr>
+        <w:t>团队</w:t>
+      </w:r>
+      <w:r>
+        <w:rPr>
+          <w:rFonts w:ascii="Segoe UI" w:hAnsi="Segoe UI" w:cs="Segoe UI"/>
+          <w:b/>
+          <w:color w:val="000000"/>
+          <w:szCs w:val="21"/>
+        </w:rPr>
+        <w:t>membership</w:t>
+      </w:r>
+      <w:r>
+        <w:rPr>
+          <w:rFonts w:hint="eastAsia"/>
+          <w:b/>
+        </w:rPr>
+        <w:t>管理</w:t>
+      </w:r>
+      <w:r>
+        <w:rPr>
+          <w:rFonts w:hint="eastAsia"/>
+          <w:b/>
+        </w:rPr>
+        <w:t>：</w:t>
+      </w:r>
+    </w:p>
+    <w:p>
+      <w:pPr>
+        <w:widowControl/>
+        <w:numPr>
+          <w:ilvl w:val="0"/>
+          <w:numId w:val="30"/>
+        </w:numPr>
+        <w:spacing w:after="60" w:line="300" w:lineRule="atLeast"/>
+        <w:jc w:val="left"/>
+        <w:rPr>
+          <w:rFonts w:ascii="&amp;quot" w:hAnsi="&amp;quot"/>
+          <w:color w:val="000000"/>
+          <w:szCs w:val="21"/>
+        </w:rPr>
+      </w:pPr>
+      <w:hyperlink r:id="rId38" w:history="1">
+        <w:r>
+          <w:rPr>
+            <w:rStyle w:val="a4"/>
+            <w:rFonts w:ascii="&amp;quot" w:hAnsi="&amp;quot"/>
+            <w:color w:val="006CD8"/>
+            <w:szCs w:val="21"/>
+          </w:rPr>
+          <w:t>Add</w:t>
+        </w:r>
+      </w:hyperlink>
+      <w:r>
+        <w:rPr>
+          <w:rFonts w:ascii="&amp;quot" w:hAnsi="&amp;quot"/>
+          <w:color w:val="000000"/>
+          <w:szCs w:val="21"/>
+        </w:rPr>
+        <w:t xml:space="preserve"> and </w:t>
+      </w:r>
+      <w:hyperlink r:id="rId39" w:history="1">
+        <w:r>
+          <w:rPr>
+            <w:rStyle w:val="a4"/>
+            <w:rFonts w:ascii="&amp;quot" w:hAnsi="&amp;quot"/>
+            <w:color w:val="006CD8"/>
+            <w:szCs w:val="21"/>
+          </w:rPr>
+          <w:t>remove</w:t>
+        </w:r>
+      </w:hyperlink>
+      <w:r>
+        <w:rPr>
+          <w:rFonts w:ascii="&amp;quot" w:hAnsi="&amp;quot"/>
+          <w:color w:val="000000"/>
+          <w:szCs w:val="21"/>
+        </w:rPr>
+        <w:t xml:space="preserve"> members from an existing group. </w:t>
+      </w:r>
+    </w:p>
+    <w:p>
+      <w:pPr>
+        <w:widowControl/>
+        <w:numPr>
+          <w:ilvl w:val="0"/>
+          <w:numId w:val="30"/>
+        </w:numPr>
+        <w:spacing w:after="60" w:line="300" w:lineRule="atLeast"/>
+        <w:jc w:val="left"/>
+        <w:rPr>
+          <w:rFonts w:ascii="&amp;quot" w:hAnsi="&amp;quot"/>
+          <w:color w:val="000000"/>
+          <w:szCs w:val="21"/>
+        </w:rPr>
+      </w:pPr>
+      <w:r>
+        <w:rPr>
+          <w:rFonts w:ascii="&amp;quot" w:hAnsi="&amp;quot"/>
+          <w:color w:val="000000"/>
+          <w:szCs w:val="21"/>
+        </w:rPr>
+        <w:t xml:space="preserve">Get a </w:t>
+      </w:r>
+      <w:hyperlink r:id="rId40" w:history="1">
+        <w:r>
+          <w:rPr>
+            <w:rStyle w:val="a4"/>
+            <w:rFonts w:ascii="&amp;quot" w:hAnsi="&amp;quot"/>
+            <w:color w:val="006CD8"/>
+            <w:szCs w:val="21"/>
+          </w:rPr>
+          <w:t>list of owners</w:t>
+        </w:r>
+      </w:hyperlink>
+      <w:r>
+        <w:rPr>
+          <w:rFonts w:ascii="&amp;quot" w:hAnsi="&amp;quot"/>
+          <w:color w:val="000000"/>
+          <w:szCs w:val="21"/>
+        </w:rPr>
+        <w:t xml:space="preserve"> or a </w:t>
+      </w:r>
+      <w:hyperlink r:id="rId41" w:history="1">
+        <w:r>
+          <w:rPr>
+            <w:rStyle w:val="a4"/>
+            <w:rFonts w:ascii="&amp;quot" w:hAnsi="&amp;quot"/>
+            <w:color w:val="006CD8"/>
+            <w:szCs w:val="21"/>
+          </w:rPr>
+          <w:t>list of members</w:t>
+        </w:r>
+      </w:hyperlink>
+      <w:r>
+        <w:rPr>
+          <w:rFonts w:ascii="&amp;quot" w:hAnsi="&amp;quot"/>
+          <w:color w:val="000000"/>
+          <w:szCs w:val="21"/>
+        </w:rPr>
+        <w:t xml:space="preserve"> for a group. This helps communicate who has access to group content, or who might need to perform administrative duties, such as renewing the group or approving a join request. </w:t>
+      </w:r>
+    </w:p>
+    <w:p>
+      <w:pPr>
+        <w:widowControl/>
+        <w:numPr>
+          <w:ilvl w:val="0"/>
+          <w:numId w:val="30"/>
+        </w:numPr>
+        <w:spacing w:after="60" w:line="300" w:lineRule="atLeast"/>
+        <w:jc w:val="left"/>
+        <w:rPr>
+          <w:rFonts w:ascii="&amp;quot" w:hAnsi="&amp;quot"/>
+          <w:color w:val="000000"/>
+          <w:szCs w:val="21"/>
+        </w:rPr>
+      </w:pPr>
+      <w:r>
+        <w:rPr>
+          <w:rFonts w:ascii="&amp;quot" w:hAnsi="&amp;quot"/>
+          <w:color w:val="000000"/>
+          <w:szCs w:val="21"/>
+        </w:rPr>
+        <w:t xml:space="preserve">Designate groups as </w:t>
+      </w:r>
+      <w:r>
+        <w:rPr>
+          <w:rStyle w:val="a7"/>
+          <w:rFonts w:ascii="&amp;quot" w:hAnsi="&amp;quot"/>
+          <w:color w:val="000000"/>
+          <w:szCs w:val="21"/>
+        </w:rPr>
+        <w:t>Public</w:t>
+      </w:r>
+      <w:r>
+        <w:rPr>
+          <w:rFonts w:ascii="&amp;quot" w:hAnsi="&amp;quot"/>
+          <w:color w:val="000000"/>
+          <w:szCs w:val="21"/>
+        </w:rPr>
+        <w:t xml:space="preserve">, where group content is visible to anyone in the same organization, or </w:t>
+      </w:r>
+      <w:r>
+        <w:rPr>
+          <w:rStyle w:val="a7"/>
+          <w:rFonts w:ascii="&amp;quot" w:hAnsi="&amp;quot"/>
+          <w:color w:val="000000"/>
+          <w:szCs w:val="21"/>
+        </w:rPr>
+        <w:t>Private</w:t>
+      </w:r>
+      <w:r>
+        <w:rPr>
+          <w:rFonts w:ascii="&amp;quot" w:hAnsi="&amp;quot"/>
+          <w:color w:val="000000"/>
+          <w:szCs w:val="21"/>
+        </w:rPr>
+        <w:t xml:space="preserve">, where group content is only visible to members, via the </w:t>
+      </w:r>
+      <w:hyperlink r:id="rId42" w:history="1">
+        <w:r>
+          <w:rPr>
+            <w:rStyle w:val="a4"/>
+            <w:rFonts w:ascii="&amp;quot" w:hAnsi="&amp;quot"/>
+            <w:color w:val="006CD8"/>
+            <w:szCs w:val="21"/>
+          </w:rPr>
+          <w:t>update group</w:t>
+        </w:r>
+      </w:hyperlink>
+      <w:r>
+        <w:rPr>
+          <w:rFonts w:ascii="&amp;quot" w:hAnsi="&amp;quot"/>
+          <w:color w:val="000000"/>
+          <w:szCs w:val="21"/>
+        </w:rPr>
+        <w:t xml:space="preserve"> operation. </w:t>
+      </w:r>
+    </w:p>
+    <w:p>
+      <w:pPr>
+        <w:widowControl/>
+        <w:numPr>
+          <w:ilvl w:val="0"/>
+          <w:numId w:val="30"/>
+        </w:numPr>
+        <w:spacing w:after="60" w:line="300" w:lineRule="atLeast"/>
+        <w:jc w:val="left"/>
+        <w:rPr>
+          <w:rFonts w:ascii="&amp;quot" w:hAnsi="&amp;quot"/>
+          <w:color w:val="000000"/>
+          <w:szCs w:val="21"/>
+        </w:rPr>
+      </w:pPr>
+      <w:hyperlink r:id="rId43" w:history="1">
+        <w:r>
+          <w:rPr>
+            <w:rStyle w:val="a4"/>
+            <w:rFonts w:ascii="&amp;quot" w:hAnsi="&amp;quot"/>
+            <w:color w:val="006CD8"/>
+            <w:szCs w:val="21"/>
+          </w:rPr>
+          <w:t>Remove owners</w:t>
+        </w:r>
+      </w:hyperlink>
+      <w:r>
+        <w:rPr>
+          <w:rFonts w:ascii="&amp;quot" w:hAnsi="&amp;quot"/>
+          <w:color w:val="000000"/>
+          <w:szCs w:val="21"/>
+        </w:rPr>
+        <w:t xml:space="preserve"> who are no longer participating in the ownership responsibilities for a particular group from the list of group owners. </w:t>
+      </w:r>
+    </w:p>
+    <w:p>
+      <w:pPr>
+        <w:jc w:val="left"/>
+      </w:pPr>
+    </w:p>
+    <w:p>
+      <w:pPr>
+        <w:jc w:val="left"/>
+      </w:pPr>
+    </w:p>
+    <w:p>
+      <w:pPr>
+        <w:jc w:val="left"/>
+        <w:rPr>
+          <w:b/>
+        </w:rPr>
+      </w:pPr>
+      <w:r>
+        <w:rPr>
+          <w:rFonts w:hint="eastAsia"/>
+          <w:b/>
+        </w:rPr>
+        <w:t>G</w:t>
+      </w:r>
+      <w:r>
+        <w:rPr>
+          <w:b/>
+        </w:rPr>
+        <w:t xml:space="preserve">roup </w:t>
+      </w:r>
+      <w:r>
+        <w:rPr>
+          <w:rFonts w:hint="eastAsia"/>
+          <w:b/>
+        </w:rPr>
+        <w:t>政策管理：</w:t>
+      </w:r>
+    </w:p>
+    <w:p>
+      <w:pPr>
+        <w:widowControl/>
+        <w:numPr>
+          <w:ilvl w:val="0"/>
+          <w:numId w:val="32"/>
+        </w:numPr>
+        <w:spacing w:after="60" w:line="300" w:lineRule="atLeast"/>
+        <w:ind w:left="300"/>
+        <w:jc w:val="left"/>
+        <w:rPr>
+          <w:rFonts w:ascii="&amp;quot" w:hAnsi="&amp;quot"/>
+          <w:color w:val="000000"/>
+          <w:szCs w:val="21"/>
+        </w:rPr>
+      </w:pPr>
+      <w:r>
+        <w:rPr>
+          <w:rFonts w:ascii="&amp;quot" w:hAnsi="&amp;quot"/>
+          <w:color w:val="000000"/>
+          <w:szCs w:val="21"/>
+        </w:rPr>
+        <w:t xml:space="preserve">Configure a broad range of </w:t>
+      </w:r>
+      <w:hyperlink r:id="rId44" w:history="1">
+        <w:r>
+          <w:rPr>
+            <w:rStyle w:val="a4"/>
+            <w:rFonts w:ascii="&amp;quot" w:hAnsi="&amp;quot"/>
+            <w:color w:val="006CD8"/>
+            <w:szCs w:val="21"/>
+          </w:rPr>
+          <w:t>group policy settings</w:t>
+        </w:r>
+      </w:hyperlink>
+      <w:r>
+        <w:rPr>
+          <w:rFonts w:ascii="&amp;quot" w:hAnsi="&amp;quot"/>
+          <w:color w:val="000000"/>
+          <w:szCs w:val="21"/>
+        </w:rPr>
+        <w:t xml:space="preserve"> that help define behaviors, such as automatically deleting groups unless they are renewed by an owner and enforcing naming policies on Office 365 groups. </w:t>
+      </w:r>
+    </w:p>
+    <w:p>
+      <w:pPr>
+        <w:widowControl/>
+        <w:numPr>
+          <w:ilvl w:val="0"/>
+          <w:numId w:val="32"/>
+        </w:numPr>
+        <w:spacing w:after="60" w:line="300" w:lineRule="atLeast"/>
+        <w:ind w:left="300"/>
+        <w:jc w:val="left"/>
+        <w:rPr>
+          <w:rFonts w:ascii="&amp;quot" w:hAnsi="&amp;quot"/>
+          <w:color w:val="000000"/>
+          <w:szCs w:val="21"/>
+        </w:rPr>
+      </w:pPr>
+      <w:hyperlink r:id="rId45" w:history="1">
+        <w:r>
+          <w:rPr>
+            <w:rStyle w:val="a4"/>
+            <w:rFonts w:ascii="&amp;quot" w:hAnsi="&amp;quot"/>
+            <w:color w:val="006CD8"/>
+            <w:szCs w:val="21"/>
+          </w:rPr>
+          <w:t>Renew</w:t>
+        </w:r>
+      </w:hyperlink>
+      <w:r>
+        <w:rPr>
+          <w:rFonts w:ascii="&amp;quot" w:hAnsi="&amp;quot"/>
+          <w:color w:val="000000"/>
+          <w:szCs w:val="21"/>
+        </w:rPr>
+        <w:t xml:space="preserve"> groups that are about to expire to allow team members to continue with collaboration and accessing content. If the group is not renewed according to the established expiration policy, the group is automatically deleted. </w:t>
+      </w:r>
+    </w:p>
+    <w:p>
+      <w:pPr>
+        <w:widowControl/>
+        <w:numPr>
+          <w:ilvl w:val="0"/>
+          <w:numId w:val="32"/>
+        </w:numPr>
+        <w:spacing w:after="60" w:line="300" w:lineRule="atLeast"/>
+        <w:ind w:left="300"/>
+        <w:jc w:val="left"/>
+        <w:rPr>
+          <w:rFonts w:ascii="&amp;quot" w:hAnsi="&amp;quot"/>
+          <w:color w:val="000000"/>
+          <w:szCs w:val="21"/>
+        </w:rPr>
+      </w:pPr>
+      <w:hyperlink r:id="rId46" w:history="1">
+        <w:r>
+          <w:rPr>
+            <w:rStyle w:val="a4"/>
+            <w:rFonts w:ascii="&amp;quot" w:hAnsi="&amp;quot"/>
+            <w:color w:val="006CD8"/>
+            <w:szCs w:val="21"/>
+          </w:rPr>
+          <w:t>Restore</w:t>
+        </w:r>
+      </w:hyperlink>
+      <w:r>
+        <w:rPr>
+          <w:rFonts w:ascii="&amp;quot" w:hAnsi="&amp;quot"/>
+          <w:color w:val="000000"/>
+          <w:szCs w:val="21"/>
+        </w:rPr>
+        <w:t xml:space="preserve"> deleted groups.</w:t>
+      </w:r>
+    </w:p>
+    <w:p>
+      <w:pPr>
+        <w:jc w:val="left"/>
+        <w:rPr>
+          <w:rFonts w:hint="eastAsia"/>
+        </w:rPr>
+      </w:pPr>
+    </w:p>
+    <w:p>
+      <w:pPr>
+        <w:jc w:val="left"/>
+        <w:rPr>
+          <w:rFonts w:hint="eastAsia"/>
+        </w:rPr>
+      </w:pPr>
     </w:p>
     <w:sectPr>
       <w:pgSz w:w="11906" w:h="16838"/>
@@ -6203,6 +7399,119 @@
 <file path=word/numbering.xml><?xml version="1.0" encoding="utf-8"?>
 <w:numbering xmlns:wpc="http://schemas.microsoft.com/office/word/2010/wordprocessingCanvas" xmlns:mc="http://schemas.openxmlformats.org/markup-compatibility/2006" xmlns:o="urn:schemas-microsoft-com:office:office" xmlns:r="http://schemas.openxmlformats.org/officeDocument/2006/relationships" xmlns:m="http://schemas.openxmlformats.org/officeDocument/2006/math" xmlns:v="urn:schemas-microsoft-com:vml" xmlns:wp14="http://schemas.microsoft.com/office/word/2010/wordprocessingDrawing" xmlns:wp="http://schemas.openxmlformats.org/drawingml/2006/wordprocessingDrawing" xmlns:w10="urn:schemas-microsoft-com:office:word" xmlns:w="http://schemas.openxmlformats.org/wordprocessingml/2006/main" xmlns:w14="http://schemas.microsoft.com/office/word/2010/wordml" xmlns:w15="http://schemas.microsoft.com/office/word/2012/wordml" xmlns:wpg="http://schemas.microsoft.com/office/word/2010/wordprocessingGroup" xmlns:wpi="http://schemas.microsoft.com/office/word/2010/wordprocessingInk" xmlns:wne="http://schemas.microsoft.com/office/word/2006/wordml" xmlns:wps="http://schemas.microsoft.com/office/word/2010/wordprocessingShape" mc:Ignorable="w14 w15 wp14">
   <w:abstractNum w:abstractNumId="0" w15:restartNumberingAfterBreak="0">
+    <w:nsid w:val="06D54E9C"/>
+    <w:multiLevelType w:val="hybridMultilevel"/>
+    <w:tmpl w:val="D4B0F110"/>
+    <w:lvl w:ilvl="0" w:tplc="04090001">
+      <w:start w:val="1"/>
+      <w:numFmt w:val="bullet"/>
+      <w:lvlText w:val=""/>
+      <w:lvlJc w:val="left"/>
+      <w:pPr>
+        <w:ind w:left="840" w:hanging="420"/>
+      </w:pPr>
+      <w:rPr>
+        <w:rFonts w:ascii="Wingdings" w:hAnsi="Wingdings" w:hint="default"/>
+      </w:rPr>
+    </w:lvl>
+    <w:lvl w:ilvl="1" w:tplc="04090003" w:tentative="1">
+      <w:start w:val="1"/>
+      <w:numFmt w:val="bullet"/>
+      <w:lvlText w:val=""/>
+      <w:lvlJc w:val="left"/>
+      <w:pPr>
+        <w:ind w:left="1260" w:hanging="420"/>
+      </w:pPr>
+      <w:rPr>
+        <w:rFonts w:ascii="Wingdings" w:hAnsi="Wingdings" w:hint="default"/>
+      </w:rPr>
+    </w:lvl>
+    <w:lvl w:ilvl="2" w:tplc="04090005" w:tentative="1">
+      <w:start w:val="1"/>
+      <w:numFmt w:val="bullet"/>
+      <w:lvlText w:val=""/>
+      <w:lvlJc w:val="left"/>
+      <w:pPr>
+        <w:ind w:left="1680" w:hanging="420"/>
+      </w:pPr>
+      <w:rPr>
+        <w:rFonts w:ascii="Wingdings" w:hAnsi="Wingdings" w:hint="default"/>
+      </w:rPr>
+    </w:lvl>
+    <w:lvl w:ilvl="3" w:tplc="04090001" w:tentative="1">
+      <w:start w:val="1"/>
+      <w:numFmt w:val="bullet"/>
+      <w:lvlText w:val=""/>
+      <w:lvlJc w:val="left"/>
+      <w:pPr>
+        <w:ind w:left="2100" w:hanging="420"/>
+      </w:pPr>
+      <w:rPr>
+        <w:rFonts w:ascii="Wingdings" w:hAnsi="Wingdings" w:hint="default"/>
+      </w:rPr>
+    </w:lvl>
+    <w:lvl w:ilvl="4" w:tplc="04090003" w:tentative="1">
+      <w:start w:val="1"/>
+      <w:numFmt w:val="bullet"/>
+      <w:lvlText w:val=""/>
+      <w:lvlJc w:val="left"/>
+      <w:pPr>
+        <w:ind w:left="2520" w:hanging="420"/>
+      </w:pPr>
+      <w:rPr>
+        <w:rFonts w:ascii="Wingdings" w:hAnsi="Wingdings" w:hint="default"/>
+      </w:rPr>
+    </w:lvl>
+    <w:lvl w:ilvl="5" w:tplc="04090005" w:tentative="1">
+      <w:start w:val="1"/>
+      <w:numFmt w:val="bullet"/>
+      <w:lvlText w:val=""/>
+      <w:lvlJc w:val="left"/>
+      <w:pPr>
+        <w:ind w:left="2940" w:hanging="420"/>
+      </w:pPr>
+      <w:rPr>
+        <w:rFonts w:ascii="Wingdings" w:hAnsi="Wingdings" w:hint="default"/>
+      </w:rPr>
+    </w:lvl>
+    <w:lvl w:ilvl="6" w:tplc="04090001" w:tentative="1">
+      <w:start w:val="1"/>
+      <w:numFmt w:val="bullet"/>
+      <w:lvlText w:val=""/>
+      <w:lvlJc w:val="left"/>
+      <w:pPr>
+        <w:ind w:left="3360" w:hanging="420"/>
+      </w:pPr>
+      <w:rPr>
+        <w:rFonts w:ascii="Wingdings" w:hAnsi="Wingdings" w:hint="default"/>
+      </w:rPr>
+    </w:lvl>
+    <w:lvl w:ilvl="7" w:tplc="04090003" w:tentative="1">
+      <w:start w:val="1"/>
+      <w:numFmt w:val="bullet"/>
+      <w:lvlText w:val=""/>
+      <w:lvlJc w:val="left"/>
+      <w:pPr>
+        <w:ind w:left="3780" w:hanging="420"/>
+      </w:pPr>
+      <w:rPr>
+        <w:rFonts w:ascii="Wingdings" w:hAnsi="Wingdings" w:hint="default"/>
+      </w:rPr>
+    </w:lvl>
+    <w:lvl w:ilvl="8" w:tplc="04090005" w:tentative="1">
+      <w:start w:val="1"/>
+      <w:numFmt w:val="bullet"/>
+      <w:lvlText w:val=""/>
+      <w:lvlJc w:val="left"/>
+      <w:pPr>
+        <w:ind w:left="4200" w:hanging="420"/>
+      </w:pPr>
+      <w:rPr>
+        <w:rFonts w:ascii="Wingdings" w:hAnsi="Wingdings" w:hint="default"/>
+      </w:rPr>
+    </w:lvl>
+  </w:abstractNum>
+  <w:abstractNum w:abstractNumId="1" w15:restartNumberingAfterBreak="0">
     <w:nsid w:val="0D3736F7"/>
     <w:multiLevelType w:val="multilevel"/>
     <w:tmpl w:val="2410BC40"/>
@@ -6350,7 +7659,7 @@
       </w:rPr>
     </w:lvl>
   </w:abstractNum>
-  <w:abstractNum w:abstractNumId="1" w15:restartNumberingAfterBreak="0">
+  <w:abstractNum w:abstractNumId="2" w15:restartNumberingAfterBreak="0">
     <w:nsid w:val="104B4DFF"/>
     <w:multiLevelType w:val="hybridMultilevel"/>
     <w:tmpl w:val="D7FC9D78"/>
@@ -6436,7 +7745,7 @@
       </w:pPr>
     </w:lvl>
   </w:abstractNum>
-  <w:abstractNum w:abstractNumId="2" w15:restartNumberingAfterBreak="0">
+  <w:abstractNum w:abstractNumId="3" w15:restartNumberingAfterBreak="0">
     <w:nsid w:val="17041A8E"/>
     <w:multiLevelType w:val="multilevel"/>
     <w:tmpl w:val="2410BC40"/>
@@ -6584,7 +7893,7 @@
       </w:rPr>
     </w:lvl>
   </w:abstractNum>
-  <w:abstractNum w:abstractNumId="3" w15:restartNumberingAfterBreak="0">
+  <w:abstractNum w:abstractNumId="4" w15:restartNumberingAfterBreak="0">
     <w:nsid w:val="1C006A2E"/>
     <w:multiLevelType w:val="hybridMultilevel"/>
     <w:tmpl w:val="7CAA1312"/>
@@ -6670,7 +7979,269 @@
       </w:pPr>
     </w:lvl>
   </w:abstractNum>
-  <w:abstractNum w:abstractNumId="4" w15:restartNumberingAfterBreak="0">
+  <w:abstractNum w:abstractNumId="5" w15:restartNumberingAfterBreak="0">
+    <w:nsid w:val="1F4E3AA2"/>
+    <w:multiLevelType w:val="multilevel"/>
+    <w:tmpl w:val="33DA92BA"/>
+    <w:lvl w:ilvl="0">
+      <w:start w:val="1"/>
+      <w:numFmt w:val="bullet"/>
+      <w:lvlText w:val=""/>
+      <w:lvlJc w:val="left"/>
+      <w:pPr>
+        <w:tabs>
+          <w:tab w:val="num" w:pos="720"/>
+        </w:tabs>
+        <w:ind w:left="720" w:hanging="360"/>
+      </w:pPr>
+      <w:rPr>
+        <w:rFonts w:ascii="Symbol" w:hAnsi="Symbol" w:hint="default"/>
+        <w:sz w:val="20"/>
+      </w:rPr>
+    </w:lvl>
+    <w:lvl w:ilvl="1" w:tentative="1">
+      <w:start w:val="1"/>
+      <w:numFmt w:val="bullet"/>
+      <w:lvlText w:val="o"/>
+      <w:lvlJc w:val="left"/>
+      <w:pPr>
+        <w:tabs>
+          <w:tab w:val="num" w:pos="1440"/>
+        </w:tabs>
+        <w:ind w:left="1440" w:hanging="360"/>
+      </w:pPr>
+      <w:rPr>
+        <w:rFonts w:ascii="Courier New" w:hAnsi="Courier New" w:hint="default"/>
+        <w:sz w:val="20"/>
+      </w:rPr>
+    </w:lvl>
+    <w:lvl w:ilvl="2" w:tentative="1">
+      <w:start w:val="1"/>
+      <w:numFmt w:val="bullet"/>
+      <w:lvlText w:val=""/>
+      <w:lvlJc w:val="left"/>
+      <w:pPr>
+        <w:tabs>
+          <w:tab w:val="num" w:pos="2160"/>
+        </w:tabs>
+        <w:ind w:left="2160" w:hanging="360"/>
+      </w:pPr>
+      <w:rPr>
+        <w:rFonts w:ascii="Wingdings" w:hAnsi="Wingdings" w:hint="default"/>
+        <w:sz w:val="20"/>
+      </w:rPr>
+    </w:lvl>
+    <w:lvl w:ilvl="3" w:tentative="1">
+      <w:start w:val="1"/>
+      <w:numFmt w:val="bullet"/>
+      <w:lvlText w:val=""/>
+      <w:lvlJc w:val="left"/>
+      <w:pPr>
+        <w:tabs>
+          <w:tab w:val="num" w:pos="2880"/>
+        </w:tabs>
+        <w:ind w:left="2880" w:hanging="360"/>
+      </w:pPr>
+      <w:rPr>
+        <w:rFonts w:ascii="Wingdings" w:hAnsi="Wingdings" w:hint="default"/>
+        <w:sz w:val="20"/>
+      </w:rPr>
+    </w:lvl>
+    <w:lvl w:ilvl="4" w:tentative="1">
+      <w:start w:val="1"/>
+      <w:numFmt w:val="bullet"/>
+      <w:lvlText w:val=""/>
+      <w:lvlJc w:val="left"/>
+      <w:pPr>
+        <w:tabs>
+          <w:tab w:val="num" w:pos="3600"/>
+        </w:tabs>
+        <w:ind w:left="3600" w:hanging="360"/>
+      </w:pPr>
+      <w:rPr>
+        <w:rFonts w:ascii="Wingdings" w:hAnsi="Wingdings" w:hint="default"/>
+        <w:sz w:val="20"/>
+      </w:rPr>
+    </w:lvl>
+    <w:lvl w:ilvl="5" w:tentative="1">
+      <w:start w:val="1"/>
+      <w:numFmt w:val="bullet"/>
+      <w:lvlText w:val=""/>
+      <w:lvlJc w:val="left"/>
+      <w:pPr>
+        <w:tabs>
+          <w:tab w:val="num" w:pos="4320"/>
+        </w:tabs>
+        <w:ind w:left="4320" w:hanging="360"/>
+      </w:pPr>
+      <w:rPr>
+        <w:rFonts w:ascii="Wingdings" w:hAnsi="Wingdings" w:hint="default"/>
+        <w:sz w:val="20"/>
+      </w:rPr>
+    </w:lvl>
+    <w:lvl w:ilvl="6" w:tentative="1">
+      <w:start w:val="1"/>
+      <w:numFmt w:val="bullet"/>
+      <w:lvlText w:val=""/>
+      <w:lvlJc w:val="left"/>
+      <w:pPr>
+        <w:tabs>
+          <w:tab w:val="num" w:pos="5040"/>
+        </w:tabs>
+        <w:ind w:left="5040" w:hanging="360"/>
+      </w:pPr>
+      <w:rPr>
+        <w:rFonts w:ascii="Wingdings" w:hAnsi="Wingdings" w:hint="default"/>
+        <w:sz w:val="20"/>
+      </w:rPr>
+    </w:lvl>
+    <w:lvl w:ilvl="7" w:tentative="1">
+      <w:start w:val="1"/>
+      <w:numFmt w:val="bullet"/>
+      <w:lvlText w:val=""/>
+      <w:lvlJc w:val="left"/>
+      <w:pPr>
+        <w:tabs>
+          <w:tab w:val="num" w:pos="5760"/>
+        </w:tabs>
+        <w:ind w:left="5760" w:hanging="360"/>
+      </w:pPr>
+      <w:rPr>
+        <w:rFonts w:ascii="Wingdings" w:hAnsi="Wingdings" w:hint="default"/>
+        <w:sz w:val="20"/>
+      </w:rPr>
+    </w:lvl>
+    <w:lvl w:ilvl="8" w:tentative="1">
+      <w:start w:val="1"/>
+      <w:numFmt w:val="bullet"/>
+      <w:lvlText w:val=""/>
+      <w:lvlJc w:val="left"/>
+      <w:pPr>
+        <w:tabs>
+          <w:tab w:val="num" w:pos="6480"/>
+        </w:tabs>
+        <w:ind w:left="6480" w:hanging="360"/>
+      </w:pPr>
+      <w:rPr>
+        <w:rFonts w:ascii="Wingdings" w:hAnsi="Wingdings" w:hint="default"/>
+        <w:sz w:val="20"/>
+      </w:rPr>
+    </w:lvl>
+  </w:abstractNum>
+  <w:abstractNum w:abstractNumId="6" w15:restartNumberingAfterBreak="0">
+    <w:nsid w:val="25E3297B"/>
+    <w:multiLevelType w:val="hybridMultilevel"/>
+    <w:tmpl w:val="25A4466E"/>
+    <w:lvl w:ilvl="0" w:tplc="04090001">
+      <w:start w:val="1"/>
+      <w:numFmt w:val="bullet"/>
+      <w:lvlText w:val=""/>
+      <w:lvlJc w:val="left"/>
+      <w:pPr>
+        <w:ind w:left="840" w:hanging="420"/>
+      </w:pPr>
+      <w:rPr>
+        <w:rFonts w:ascii="Wingdings" w:hAnsi="Wingdings" w:hint="default"/>
+      </w:rPr>
+    </w:lvl>
+    <w:lvl w:ilvl="1" w:tplc="04090003" w:tentative="1">
+      <w:start w:val="1"/>
+      <w:numFmt w:val="bullet"/>
+      <w:lvlText w:val=""/>
+      <w:lvlJc w:val="left"/>
+      <w:pPr>
+        <w:ind w:left="1260" w:hanging="420"/>
+      </w:pPr>
+      <w:rPr>
+        <w:rFonts w:ascii="Wingdings" w:hAnsi="Wingdings" w:hint="default"/>
+      </w:rPr>
+    </w:lvl>
+    <w:lvl w:ilvl="2" w:tplc="04090005" w:tentative="1">
+      <w:start w:val="1"/>
+      <w:numFmt w:val="bullet"/>
+      <w:lvlText w:val=""/>
+      <w:lvlJc w:val="left"/>
+      <w:pPr>
+        <w:ind w:left="1680" w:hanging="420"/>
+      </w:pPr>
+      <w:rPr>
+        <w:rFonts w:ascii="Wingdings" w:hAnsi="Wingdings" w:hint="default"/>
+      </w:rPr>
+    </w:lvl>
+    <w:lvl w:ilvl="3" w:tplc="04090001" w:tentative="1">
+      <w:start w:val="1"/>
+      <w:numFmt w:val="bullet"/>
+      <w:lvlText w:val=""/>
+      <w:lvlJc w:val="left"/>
+      <w:pPr>
+        <w:ind w:left="2100" w:hanging="420"/>
+      </w:pPr>
+      <w:rPr>
+        <w:rFonts w:ascii="Wingdings" w:hAnsi="Wingdings" w:hint="default"/>
+      </w:rPr>
+    </w:lvl>
+    <w:lvl w:ilvl="4" w:tplc="04090003" w:tentative="1">
+      <w:start w:val="1"/>
+      <w:numFmt w:val="bullet"/>
+      <w:lvlText w:val=""/>
+      <w:lvlJc w:val="left"/>
+      <w:pPr>
+        <w:ind w:left="2520" w:hanging="420"/>
+      </w:pPr>
+      <w:rPr>
+        <w:rFonts w:ascii="Wingdings" w:hAnsi="Wingdings" w:hint="default"/>
+      </w:rPr>
+    </w:lvl>
+    <w:lvl w:ilvl="5" w:tplc="04090005" w:tentative="1">
+      <w:start w:val="1"/>
+      <w:numFmt w:val="bullet"/>
+      <w:lvlText w:val=""/>
+      <w:lvlJc w:val="left"/>
+      <w:pPr>
+        <w:ind w:left="2940" w:hanging="420"/>
+      </w:pPr>
+      <w:rPr>
+        <w:rFonts w:ascii="Wingdings" w:hAnsi="Wingdings" w:hint="default"/>
+      </w:rPr>
+    </w:lvl>
+    <w:lvl w:ilvl="6" w:tplc="04090001" w:tentative="1">
+      <w:start w:val="1"/>
+      <w:numFmt w:val="bullet"/>
+      <w:lvlText w:val=""/>
+      <w:lvlJc w:val="left"/>
+      <w:pPr>
+        <w:ind w:left="3360" w:hanging="420"/>
+      </w:pPr>
+      <w:rPr>
+        <w:rFonts w:ascii="Wingdings" w:hAnsi="Wingdings" w:hint="default"/>
+      </w:rPr>
+    </w:lvl>
+    <w:lvl w:ilvl="7" w:tplc="04090003" w:tentative="1">
+      <w:start w:val="1"/>
+      <w:numFmt w:val="bullet"/>
+      <w:lvlText w:val=""/>
+      <w:lvlJc w:val="left"/>
+      <w:pPr>
+        <w:ind w:left="3780" w:hanging="420"/>
+      </w:pPr>
+      <w:rPr>
+        <w:rFonts w:ascii="Wingdings" w:hAnsi="Wingdings" w:hint="default"/>
+      </w:rPr>
+    </w:lvl>
+    <w:lvl w:ilvl="8" w:tplc="04090005" w:tentative="1">
+      <w:start w:val="1"/>
+      <w:numFmt w:val="bullet"/>
+      <w:lvlText w:val=""/>
+      <w:lvlJc w:val="left"/>
+      <w:pPr>
+        <w:ind w:left="4200" w:hanging="420"/>
+      </w:pPr>
+      <w:rPr>
+        <w:rFonts w:ascii="Wingdings" w:hAnsi="Wingdings" w:hint="default"/>
+      </w:rPr>
+    </w:lvl>
+  </w:abstractNum>
+  <w:abstractNum w:abstractNumId="7" w15:restartNumberingAfterBreak="0">
     <w:nsid w:val="27D24E99"/>
     <w:multiLevelType w:val="hybridMultilevel"/>
     <w:tmpl w:val="F25C7240"/>
@@ -6756,7 +8327,7 @@
       </w:pPr>
     </w:lvl>
   </w:abstractNum>
-  <w:abstractNum w:abstractNumId="5" w15:restartNumberingAfterBreak="0">
+  <w:abstractNum w:abstractNumId="8" w15:restartNumberingAfterBreak="0">
     <w:nsid w:val="282A09D8"/>
     <w:multiLevelType w:val="multilevel"/>
     <w:tmpl w:val="2410BC40"/>
@@ -6904,7 +8475,120 @@
       </w:rPr>
     </w:lvl>
   </w:abstractNum>
-  <w:abstractNum w:abstractNumId="6" w15:restartNumberingAfterBreak="0">
+  <w:abstractNum w:abstractNumId="9" w15:restartNumberingAfterBreak="0">
+    <w:nsid w:val="288D754E"/>
+    <w:multiLevelType w:val="hybridMultilevel"/>
+    <w:tmpl w:val="E1C0247A"/>
+    <w:lvl w:ilvl="0" w:tplc="04090001">
+      <w:start w:val="1"/>
+      <w:numFmt w:val="bullet"/>
+      <w:lvlText w:val=""/>
+      <w:lvlJc w:val="left"/>
+      <w:pPr>
+        <w:ind w:left="420" w:hanging="420"/>
+      </w:pPr>
+      <w:rPr>
+        <w:rFonts w:ascii="Wingdings" w:hAnsi="Wingdings" w:hint="default"/>
+      </w:rPr>
+    </w:lvl>
+    <w:lvl w:ilvl="1" w:tplc="04090003" w:tentative="1">
+      <w:start w:val="1"/>
+      <w:numFmt w:val="bullet"/>
+      <w:lvlText w:val=""/>
+      <w:lvlJc w:val="left"/>
+      <w:pPr>
+        <w:ind w:left="840" w:hanging="420"/>
+      </w:pPr>
+      <w:rPr>
+        <w:rFonts w:ascii="Wingdings" w:hAnsi="Wingdings" w:hint="default"/>
+      </w:rPr>
+    </w:lvl>
+    <w:lvl w:ilvl="2" w:tplc="04090005" w:tentative="1">
+      <w:start w:val="1"/>
+      <w:numFmt w:val="bullet"/>
+      <w:lvlText w:val=""/>
+      <w:lvlJc w:val="left"/>
+      <w:pPr>
+        <w:ind w:left="1260" w:hanging="420"/>
+      </w:pPr>
+      <w:rPr>
+        <w:rFonts w:ascii="Wingdings" w:hAnsi="Wingdings" w:hint="default"/>
+      </w:rPr>
+    </w:lvl>
+    <w:lvl w:ilvl="3" w:tplc="04090001" w:tentative="1">
+      <w:start w:val="1"/>
+      <w:numFmt w:val="bullet"/>
+      <w:lvlText w:val=""/>
+      <w:lvlJc w:val="left"/>
+      <w:pPr>
+        <w:ind w:left="1680" w:hanging="420"/>
+      </w:pPr>
+      <w:rPr>
+        <w:rFonts w:ascii="Wingdings" w:hAnsi="Wingdings" w:hint="default"/>
+      </w:rPr>
+    </w:lvl>
+    <w:lvl w:ilvl="4" w:tplc="04090003" w:tentative="1">
+      <w:start w:val="1"/>
+      <w:numFmt w:val="bullet"/>
+      <w:lvlText w:val=""/>
+      <w:lvlJc w:val="left"/>
+      <w:pPr>
+        <w:ind w:left="2100" w:hanging="420"/>
+      </w:pPr>
+      <w:rPr>
+        <w:rFonts w:ascii="Wingdings" w:hAnsi="Wingdings" w:hint="default"/>
+      </w:rPr>
+    </w:lvl>
+    <w:lvl w:ilvl="5" w:tplc="04090005" w:tentative="1">
+      <w:start w:val="1"/>
+      <w:numFmt w:val="bullet"/>
+      <w:lvlText w:val=""/>
+      <w:lvlJc w:val="left"/>
+      <w:pPr>
+        <w:ind w:left="2520" w:hanging="420"/>
+      </w:pPr>
+      <w:rPr>
+        <w:rFonts w:ascii="Wingdings" w:hAnsi="Wingdings" w:hint="default"/>
+      </w:rPr>
+    </w:lvl>
+    <w:lvl w:ilvl="6" w:tplc="04090001" w:tentative="1">
+      <w:start w:val="1"/>
+      <w:numFmt w:val="bullet"/>
+      <w:lvlText w:val=""/>
+      <w:lvlJc w:val="left"/>
+      <w:pPr>
+        <w:ind w:left="2940" w:hanging="420"/>
+      </w:pPr>
+      <w:rPr>
+        <w:rFonts w:ascii="Wingdings" w:hAnsi="Wingdings" w:hint="default"/>
+      </w:rPr>
+    </w:lvl>
+    <w:lvl w:ilvl="7" w:tplc="04090003" w:tentative="1">
+      <w:start w:val="1"/>
+      <w:numFmt w:val="bullet"/>
+      <w:lvlText w:val=""/>
+      <w:lvlJc w:val="left"/>
+      <w:pPr>
+        <w:ind w:left="3360" w:hanging="420"/>
+      </w:pPr>
+      <w:rPr>
+        <w:rFonts w:ascii="Wingdings" w:hAnsi="Wingdings" w:hint="default"/>
+      </w:rPr>
+    </w:lvl>
+    <w:lvl w:ilvl="8" w:tplc="04090005" w:tentative="1">
+      <w:start w:val="1"/>
+      <w:numFmt w:val="bullet"/>
+      <w:lvlText w:val=""/>
+      <w:lvlJc w:val="left"/>
+      <w:pPr>
+        <w:ind w:left="3780" w:hanging="420"/>
+      </w:pPr>
+      <w:rPr>
+        <w:rFonts w:ascii="Wingdings" w:hAnsi="Wingdings" w:hint="default"/>
+      </w:rPr>
+    </w:lvl>
+  </w:abstractNum>
+  <w:abstractNum w:abstractNumId="10" w15:restartNumberingAfterBreak="0">
     <w:nsid w:val="2ED300EC"/>
     <w:multiLevelType w:val="hybridMultilevel"/>
     <w:tmpl w:val="2802477C"/>
@@ -6990,7 +8674,233 @@
       </w:pPr>
     </w:lvl>
   </w:abstractNum>
-  <w:abstractNum w:abstractNumId="7" w15:restartNumberingAfterBreak="0">
+  <w:abstractNum w:abstractNumId="11" w15:restartNumberingAfterBreak="0">
+    <w:nsid w:val="353E5C0D"/>
+    <w:multiLevelType w:val="hybridMultilevel"/>
+    <w:tmpl w:val="33E0A7D6"/>
+    <w:lvl w:ilvl="0" w:tplc="04090001">
+      <w:start w:val="1"/>
+      <w:numFmt w:val="bullet"/>
+      <w:lvlText w:val=""/>
+      <w:lvlJc w:val="left"/>
+      <w:pPr>
+        <w:ind w:left="840" w:hanging="420"/>
+      </w:pPr>
+      <w:rPr>
+        <w:rFonts w:ascii="Wingdings" w:hAnsi="Wingdings" w:hint="default"/>
+      </w:rPr>
+    </w:lvl>
+    <w:lvl w:ilvl="1" w:tplc="04090003" w:tentative="1">
+      <w:start w:val="1"/>
+      <w:numFmt w:val="bullet"/>
+      <w:lvlText w:val=""/>
+      <w:lvlJc w:val="left"/>
+      <w:pPr>
+        <w:ind w:left="1260" w:hanging="420"/>
+      </w:pPr>
+      <w:rPr>
+        <w:rFonts w:ascii="Wingdings" w:hAnsi="Wingdings" w:hint="default"/>
+      </w:rPr>
+    </w:lvl>
+    <w:lvl w:ilvl="2" w:tplc="04090005" w:tentative="1">
+      <w:start w:val="1"/>
+      <w:numFmt w:val="bullet"/>
+      <w:lvlText w:val=""/>
+      <w:lvlJc w:val="left"/>
+      <w:pPr>
+        <w:ind w:left="1680" w:hanging="420"/>
+      </w:pPr>
+      <w:rPr>
+        <w:rFonts w:ascii="Wingdings" w:hAnsi="Wingdings" w:hint="default"/>
+      </w:rPr>
+    </w:lvl>
+    <w:lvl w:ilvl="3" w:tplc="04090001" w:tentative="1">
+      <w:start w:val="1"/>
+      <w:numFmt w:val="bullet"/>
+      <w:lvlText w:val=""/>
+      <w:lvlJc w:val="left"/>
+      <w:pPr>
+        <w:ind w:left="2100" w:hanging="420"/>
+      </w:pPr>
+      <w:rPr>
+        <w:rFonts w:ascii="Wingdings" w:hAnsi="Wingdings" w:hint="default"/>
+      </w:rPr>
+    </w:lvl>
+    <w:lvl w:ilvl="4" w:tplc="04090003" w:tentative="1">
+      <w:start w:val="1"/>
+      <w:numFmt w:val="bullet"/>
+      <w:lvlText w:val=""/>
+      <w:lvlJc w:val="left"/>
+      <w:pPr>
+        <w:ind w:left="2520" w:hanging="420"/>
+      </w:pPr>
+      <w:rPr>
+        <w:rFonts w:ascii="Wingdings" w:hAnsi="Wingdings" w:hint="default"/>
+      </w:rPr>
+    </w:lvl>
+    <w:lvl w:ilvl="5" w:tplc="04090005" w:tentative="1">
+      <w:start w:val="1"/>
+      <w:numFmt w:val="bullet"/>
+      <w:lvlText w:val=""/>
+      <w:lvlJc w:val="left"/>
+      <w:pPr>
+        <w:ind w:left="2940" w:hanging="420"/>
+      </w:pPr>
+      <w:rPr>
+        <w:rFonts w:ascii="Wingdings" w:hAnsi="Wingdings" w:hint="default"/>
+      </w:rPr>
+    </w:lvl>
+    <w:lvl w:ilvl="6" w:tplc="04090001" w:tentative="1">
+      <w:start w:val="1"/>
+      <w:numFmt w:val="bullet"/>
+      <w:lvlText w:val=""/>
+      <w:lvlJc w:val="left"/>
+      <w:pPr>
+        <w:ind w:left="3360" w:hanging="420"/>
+      </w:pPr>
+      <w:rPr>
+        <w:rFonts w:ascii="Wingdings" w:hAnsi="Wingdings" w:hint="default"/>
+      </w:rPr>
+    </w:lvl>
+    <w:lvl w:ilvl="7" w:tplc="04090003" w:tentative="1">
+      <w:start w:val="1"/>
+      <w:numFmt w:val="bullet"/>
+      <w:lvlText w:val=""/>
+      <w:lvlJc w:val="left"/>
+      <w:pPr>
+        <w:ind w:left="3780" w:hanging="420"/>
+      </w:pPr>
+      <w:rPr>
+        <w:rFonts w:ascii="Wingdings" w:hAnsi="Wingdings" w:hint="default"/>
+      </w:rPr>
+    </w:lvl>
+    <w:lvl w:ilvl="8" w:tplc="04090005" w:tentative="1">
+      <w:start w:val="1"/>
+      <w:numFmt w:val="bullet"/>
+      <w:lvlText w:val=""/>
+      <w:lvlJc w:val="left"/>
+      <w:pPr>
+        <w:ind w:left="4200" w:hanging="420"/>
+      </w:pPr>
+      <w:rPr>
+        <w:rFonts w:ascii="Wingdings" w:hAnsi="Wingdings" w:hint="default"/>
+      </w:rPr>
+    </w:lvl>
+  </w:abstractNum>
+  <w:abstractNum w:abstractNumId="12" w15:restartNumberingAfterBreak="0">
+    <w:nsid w:val="3D84333D"/>
+    <w:multiLevelType w:val="hybridMultilevel"/>
+    <w:tmpl w:val="D4A0B7EA"/>
+    <w:lvl w:ilvl="0" w:tplc="04090001">
+      <w:start w:val="1"/>
+      <w:numFmt w:val="bullet"/>
+      <w:lvlText w:val=""/>
+      <w:lvlJc w:val="left"/>
+      <w:pPr>
+        <w:ind w:left="420" w:hanging="420"/>
+      </w:pPr>
+      <w:rPr>
+        <w:rFonts w:ascii="Wingdings" w:hAnsi="Wingdings" w:hint="default"/>
+      </w:rPr>
+    </w:lvl>
+    <w:lvl w:ilvl="1" w:tplc="04090003" w:tentative="1">
+      <w:start w:val="1"/>
+      <w:numFmt w:val="bullet"/>
+      <w:lvlText w:val=""/>
+      <w:lvlJc w:val="left"/>
+      <w:pPr>
+        <w:ind w:left="840" w:hanging="420"/>
+      </w:pPr>
+      <w:rPr>
+        <w:rFonts w:ascii="Wingdings" w:hAnsi="Wingdings" w:hint="default"/>
+      </w:rPr>
+    </w:lvl>
+    <w:lvl w:ilvl="2" w:tplc="04090005" w:tentative="1">
+      <w:start w:val="1"/>
+      <w:numFmt w:val="bullet"/>
+      <w:lvlText w:val=""/>
+      <w:lvlJc w:val="left"/>
+      <w:pPr>
+        <w:ind w:left="1260" w:hanging="420"/>
+      </w:pPr>
+      <w:rPr>
+        <w:rFonts w:ascii="Wingdings" w:hAnsi="Wingdings" w:hint="default"/>
+      </w:rPr>
+    </w:lvl>
+    <w:lvl w:ilvl="3" w:tplc="04090001" w:tentative="1">
+      <w:start w:val="1"/>
+      <w:numFmt w:val="bullet"/>
+      <w:lvlText w:val=""/>
+      <w:lvlJc w:val="left"/>
+      <w:pPr>
+        <w:ind w:left="1680" w:hanging="420"/>
+      </w:pPr>
+      <w:rPr>
+        <w:rFonts w:ascii="Wingdings" w:hAnsi="Wingdings" w:hint="default"/>
+      </w:rPr>
+    </w:lvl>
+    <w:lvl w:ilvl="4" w:tplc="04090003" w:tentative="1">
+      <w:start w:val="1"/>
+      <w:numFmt w:val="bullet"/>
+      <w:lvlText w:val=""/>
+      <w:lvlJc w:val="left"/>
+      <w:pPr>
+        <w:ind w:left="2100" w:hanging="420"/>
+      </w:pPr>
+      <w:rPr>
+        <w:rFonts w:ascii="Wingdings" w:hAnsi="Wingdings" w:hint="default"/>
+      </w:rPr>
+    </w:lvl>
+    <w:lvl w:ilvl="5" w:tplc="04090005" w:tentative="1">
+      <w:start w:val="1"/>
+      <w:numFmt w:val="bullet"/>
+      <w:lvlText w:val=""/>
+      <w:lvlJc w:val="left"/>
+      <w:pPr>
+        <w:ind w:left="2520" w:hanging="420"/>
+      </w:pPr>
+      <w:rPr>
+        <w:rFonts w:ascii="Wingdings" w:hAnsi="Wingdings" w:hint="default"/>
+      </w:rPr>
+    </w:lvl>
+    <w:lvl w:ilvl="6" w:tplc="04090001" w:tentative="1">
+      <w:start w:val="1"/>
+      <w:numFmt w:val="bullet"/>
+      <w:lvlText w:val=""/>
+      <w:lvlJc w:val="left"/>
+      <w:pPr>
+        <w:ind w:left="2940" w:hanging="420"/>
+      </w:pPr>
+      <w:rPr>
+        <w:rFonts w:ascii="Wingdings" w:hAnsi="Wingdings" w:hint="default"/>
+      </w:rPr>
+    </w:lvl>
+    <w:lvl w:ilvl="7" w:tplc="04090003" w:tentative="1">
+      <w:start w:val="1"/>
+      <w:numFmt w:val="bullet"/>
+      <w:lvlText w:val=""/>
+      <w:lvlJc w:val="left"/>
+      <w:pPr>
+        <w:ind w:left="3360" w:hanging="420"/>
+      </w:pPr>
+      <w:rPr>
+        <w:rFonts w:ascii="Wingdings" w:hAnsi="Wingdings" w:hint="default"/>
+      </w:rPr>
+    </w:lvl>
+    <w:lvl w:ilvl="8" w:tplc="04090005" w:tentative="1">
+      <w:start w:val="1"/>
+      <w:numFmt w:val="bullet"/>
+      <w:lvlText w:val=""/>
+      <w:lvlJc w:val="left"/>
+      <w:pPr>
+        <w:ind w:left="3780" w:hanging="420"/>
+      </w:pPr>
+      <w:rPr>
+        <w:rFonts w:ascii="Wingdings" w:hAnsi="Wingdings" w:hint="default"/>
+      </w:rPr>
+    </w:lvl>
+  </w:abstractNum>
+  <w:abstractNum w:abstractNumId="13" w15:restartNumberingAfterBreak="0">
     <w:nsid w:val="3E796B69"/>
     <w:multiLevelType w:val="hybridMultilevel"/>
     <w:tmpl w:val="F19A389A"/>
@@ -7076,7 +8986,7 @@
       </w:pPr>
     </w:lvl>
   </w:abstractNum>
-  <w:abstractNum w:abstractNumId="8" w15:restartNumberingAfterBreak="0">
+  <w:abstractNum w:abstractNumId="14" w15:restartNumberingAfterBreak="0">
     <w:nsid w:val="43B23883"/>
     <w:multiLevelType w:val="hybridMultilevel"/>
     <w:tmpl w:val="83827720"/>
@@ -7189,7 +9099,7 @@
       </w:rPr>
     </w:lvl>
   </w:abstractNum>
-  <w:abstractNum w:abstractNumId="9" w15:restartNumberingAfterBreak="0">
+  <w:abstractNum w:abstractNumId="15" w15:restartNumberingAfterBreak="0">
     <w:nsid w:val="43E72CFE"/>
     <w:multiLevelType w:val="multilevel"/>
     <w:tmpl w:val="2410BC40"/>
@@ -7337,7 +9247,7 @@
       </w:rPr>
     </w:lvl>
   </w:abstractNum>
-  <w:abstractNum w:abstractNumId="10" w15:restartNumberingAfterBreak="0">
+  <w:abstractNum w:abstractNumId="16" w15:restartNumberingAfterBreak="0">
     <w:nsid w:val="46B55500"/>
     <w:multiLevelType w:val="hybridMultilevel"/>
     <w:tmpl w:val="6FCC68A2"/>
@@ -7450,7 +9360,7 @@
       </w:rPr>
     </w:lvl>
   </w:abstractNum>
-  <w:abstractNum w:abstractNumId="11" w15:restartNumberingAfterBreak="0">
+  <w:abstractNum w:abstractNumId="17" w15:restartNumberingAfterBreak="0">
     <w:nsid w:val="48691E19"/>
     <w:multiLevelType w:val="hybridMultilevel"/>
     <w:tmpl w:val="BC68542E"/>
@@ -7536,7 +9446,156 @@
       </w:pPr>
     </w:lvl>
   </w:abstractNum>
-  <w:abstractNum w:abstractNumId="12" w15:restartNumberingAfterBreak="0">
+  <w:abstractNum w:abstractNumId="18" w15:restartNumberingAfterBreak="0">
+    <w:nsid w:val="48D5590D"/>
+    <w:multiLevelType w:val="multilevel"/>
+    <w:tmpl w:val="44802F64"/>
+    <w:lvl w:ilvl="0">
+      <w:start w:val="1"/>
+      <w:numFmt w:val="bullet"/>
+      <w:lvlText w:val=""/>
+      <w:lvlJc w:val="left"/>
+      <w:pPr>
+        <w:tabs>
+          <w:tab w:val="num" w:pos="720"/>
+        </w:tabs>
+        <w:ind w:left="720" w:hanging="360"/>
+      </w:pPr>
+      <w:rPr>
+        <w:rFonts w:ascii="Symbol" w:hAnsi="Symbol" w:hint="default"/>
+        <w:sz w:val="20"/>
+      </w:rPr>
+    </w:lvl>
+    <w:lvl w:ilvl="1" w:tentative="1">
+      <w:start w:val="1"/>
+      <w:numFmt w:val="bullet"/>
+      <w:lvlText w:val="o"/>
+      <w:lvlJc w:val="left"/>
+      <w:pPr>
+        <w:tabs>
+          <w:tab w:val="num" w:pos="1440"/>
+        </w:tabs>
+        <w:ind w:left="1440" w:hanging="360"/>
+      </w:pPr>
+      <w:rPr>
+        <w:rFonts w:ascii="Courier New" w:hAnsi="Courier New" w:hint="default"/>
+        <w:sz w:val="20"/>
+      </w:rPr>
+    </w:lvl>
+    <w:lvl w:ilvl="2" w:tentative="1">
+      <w:start w:val="1"/>
+      <w:numFmt w:val="bullet"/>
+      <w:lvlText w:val=""/>
+      <w:lvlJc w:val="left"/>
+      <w:pPr>
+        <w:tabs>
+          <w:tab w:val="num" w:pos="2160"/>
+        </w:tabs>
+        <w:ind w:left="2160" w:hanging="360"/>
+      </w:pPr>
+      <w:rPr>
+        <w:rFonts w:ascii="Wingdings" w:hAnsi="Wingdings" w:hint="default"/>
+        <w:sz w:val="20"/>
+      </w:rPr>
+    </w:lvl>
+    <w:lvl w:ilvl="3" w:tentative="1">
+      <w:start w:val="1"/>
+      <w:numFmt w:val="bullet"/>
+      <w:lvlText w:val=""/>
+      <w:lvlJc w:val="left"/>
+      <w:pPr>
+        <w:tabs>
+          <w:tab w:val="num" w:pos="2880"/>
+        </w:tabs>
+        <w:ind w:left="2880" w:hanging="360"/>
+      </w:pPr>
+      <w:rPr>
+        <w:rFonts w:ascii="Wingdings" w:hAnsi="Wingdings" w:hint="default"/>
+        <w:sz w:val="20"/>
+      </w:rPr>
+    </w:lvl>
+    <w:lvl w:ilvl="4" w:tentative="1">
+      <w:start w:val="1"/>
+      <w:numFmt w:val="bullet"/>
+      <w:lvlText w:val=""/>
+      <w:lvlJc w:val="left"/>
+      <w:pPr>
+        <w:tabs>
+          <w:tab w:val="num" w:pos="3600"/>
+        </w:tabs>
+        <w:ind w:left="3600" w:hanging="360"/>
+      </w:pPr>
+      <w:rPr>
+        <w:rFonts w:ascii="Wingdings" w:hAnsi="Wingdings" w:hint="default"/>
+        <w:sz w:val="20"/>
+      </w:rPr>
+    </w:lvl>
+    <w:lvl w:ilvl="5" w:tentative="1">
+      <w:start w:val="1"/>
+      <w:numFmt w:val="bullet"/>
+      <w:lvlText w:val=""/>
+      <w:lvlJc w:val="left"/>
+      <w:pPr>
+        <w:tabs>
+          <w:tab w:val="num" w:pos="4320"/>
+        </w:tabs>
+        <w:ind w:left="4320" w:hanging="360"/>
+      </w:pPr>
+      <w:rPr>
+        <w:rFonts w:ascii="Wingdings" w:hAnsi="Wingdings" w:hint="default"/>
+        <w:sz w:val="20"/>
+      </w:rPr>
+    </w:lvl>
+    <w:lvl w:ilvl="6" w:tentative="1">
+      <w:start w:val="1"/>
+      <w:numFmt w:val="bullet"/>
+      <w:lvlText w:val=""/>
+      <w:lvlJc w:val="left"/>
+      <w:pPr>
+        <w:tabs>
+          <w:tab w:val="num" w:pos="5040"/>
+        </w:tabs>
+        <w:ind w:left="5040" w:hanging="360"/>
+      </w:pPr>
+      <w:rPr>
+        <w:rFonts w:ascii="Wingdings" w:hAnsi="Wingdings" w:hint="default"/>
+        <w:sz w:val="20"/>
+      </w:rPr>
+    </w:lvl>
+    <w:lvl w:ilvl="7" w:tentative="1">
+      <w:start w:val="1"/>
+      <w:numFmt w:val="bullet"/>
+      <w:lvlText w:val=""/>
+      <w:lvlJc w:val="left"/>
+      <w:pPr>
+        <w:tabs>
+          <w:tab w:val="num" w:pos="5760"/>
+        </w:tabs>
+        <w:ind w:left="5760" w:hanging="360"/>
+      </w:pPr>
+      <w:rPr>
+        <w:rFonts w:ascii="Wingdings" w:hAnsi="Wingdings" w:hint="default"/>
+        <w:sz w:val="20"/>
+      </w:rPr>
+    </w:lvl>
+    <w:lvl w:ilvl="8" w:tentative="1">
+      <w:start w:val="1"/>
+      <w:numFmt w:val="bullet"/>
+      <w:lvlText w:val=""/>
+      <w:lvlJc w:val="left"/>
+      <w:pPr>
+        <w:tabs>
+          <w:tab w:val="num" w:pos="6480"/>
+        </w:tabs>
+        <w:ind w:left="6480" w:hanging="360"/>
+      </w:pPr>
+      <w:rPr>
+        <w:rFonts w:ascii="Wingdings" w:hAnsi="Wingdings" w:hint="default"/>
+        <w:sz w:val="20"/>
+      </w:rPr>
+    </w:lvl>
+  </w:abstractNum>
+  <w:abstractNum w:abstractNumId="19" w15:restartNumberingAfterBreak="0">
     <w:nsid w:val="4937047C"/>
     <w:multiLevelType w:val="hybridMultilevel"/>
     <w:tmpl w:val="927E8146"/>
@@ -7649,7 +9708,7 @@
       </w:rPr>
     </w:lvl>
   </w:abstractNum>
-  <w:abstractNum w:abstractNumId="13" w15:restartNumberingAfterBreak="0">
+  <w:abstractNum w:abstractNumId="20" w15:restartNumberingAfterBreak="0">
     <w:nsid w:val="4C5E6B39"/>
     <w:multiLevelType w:val="hybridMultilevel"/>
     <w:tmpl w:val="7AEC4A76"/>
@@ -7735,7 +9794,93 @@
       </w:pPr>
     </w:lvl>
   </w:abstractNum>
-  <w:abstractNum w:abstractNumId="14" w15:restartNumberingAfterBreak="0">
+  <w:abstractNum w:abstractNumId="21" w15:restartNumberingAfterBreak="0">
+    <w:nsid w:val="4EA25B23"/>
+    <w:multiLevelType w:val="hybridMultilevel"/>
+    <w:tmpl w:val="DAE05E44"/>
+    <w:lvl w:ilvl="0" w:tplc="0409000F">
+      <w:start w:val="1"/>
+      <w:numFmt w:val="decimal"/>
+      <w:lvlText w:val="%1."/>
+      <w:lvlJc w:val="left"/>
+      <w:pPr>
+        <w:ind w:left="420" w:hanging="420"/>
+      </w:pPr>
+    </w:lvl>
+    <w:lvl w:ilvl="1" w:tplc="04090019" w:tentative="1">
+      <w:start w:val="1"/>
+      <w:numFmt w:val="lowerLetter"/>
+      <w:lvlText w:val="%2)"/>
+      <w:lvlJc w:val="left"/>
+      <w:pPr>
+        <w:ind w:left="840" w:hanging="420"/>
+      </w:pPr>
+    </w:lvl>
+    <w:lvl w:ilvl="2" w:tplc="0409001B" w:tentative="1">
+      <w:start w:val="1"/>
+      <w:numFmt w:val="lowerRoman"/>
+      <w:lvlText w:val="%3."/>
+      <w:lvlJc w:val="right"/>
+      <w:pPr>
+        <w:ind w:left="1260" w:hanging="420"/>
+      </w:pPr>
+    </w:lvl>
+    <w:lvl w:ilvl="3" w:tplc="0409000F" w:tentative="1">
+      <w:start w:val="1"/>
+      <w:numFmt w:val="decimal"/>
+      <w:lvlText w:val="%4."/>
+      <w:lvlJc w:val="left"/>
+      <w:pPr>
+        <w:ind w:left="1680" w:hanging="420"/>
+      </w:pPr>
+    </w:lvl>
+    <w:lvl w:ilvl="4" w:tplc="04090019" w:tentative="1">
+      <w:start w:val="1"/>
+      <w:numFmt w:val="lowerLetter"/>
+      <w:lvlText w:val="%5)"/>
+      <w:lvlJc w:val="left"/>
+      <w:pPr>
+        <w:ind w:left="2100" w:hanging="420"/>
+      </w:pPr>
+    </w:lvl>
+    <w:lvl w:ilvl="5" w:tplc="0409001B" w:tentative="1">
+      <w:start w:val="1"/>
+      <w:numFmt w:val="lowerRoman"/>
+      <w:lvlText w:val="%6."/>
+      <w:lvlJc w:val="right"/>
+      <w:pPr>
+        <w:ind w:left="2520" w:hanging="420"/>
+      </w:pPr>
+    </w:lvl>
+    <w:lvl w:ilvl="6" w:tplc="0409000F" w:tentative="1">
+      <w:start w:val="1"/>
+      <w:numFmt w:val="decimal"/>
+      <w:lvlText w:val="%7."/>
+      <w:lvlJc w:val="left"/>
+      <w:pPr>
+        <w:ind w:left="2940" w:hanging="420"/>
+      </w:pPr>
+    </w:lvl>
+    <w:lvl w:ilvl="7" w:tplc="04090019" w:tentative="1">
+      <w:start w:val="1"/>
+      <w:numFmt w:val="lowerLetter"/>
+      <w:lvlText w:val="%8)"/>
+      <w:lvlJc w:val="left"/>
+      <w:pPr>
+        <w:ind w:left="3360" w:hanging="420"/>
+      </w:pPr>
+    </w:lvl>
+    <w:lvl w:ilvl="8" w:tplc="0409001B" w:tentative="1">
+      <w:start w:val="1"/>
+      <w:numFmt w:val="lowerRoman"/>
+      <w:lvlText w:val="%9."/>
+      <w:lvlJc w:val="right"/>
+      <w:pPr>
+        <w:ind w:left="3780" w:hanging="420"/>
+      </w:pPr>
+    </w:lvl>
+  </w:abstractNum>
+  <w:abstractNum w:abstractNumId="22" w15:restartNumberingAfterBreak="0">
     <w:nsid w:val="4EF41F60"/>
     <w:multiLevelType w:val="hybridMultilevel"/>
     <w:tmpl w:val="F25C7240"/>
@@ -7821,7 +9966,269 @@
       </w:pPr>
     </w:lvl>
   </w:abstractNum>
-  <w:abstractNum w:abstractNumId="15" w15:restartNumberingAfterBreak="0">
+  <w:abstractNum w:abstractNumId="23" w15:restartNumberingAfterBreak="0">
+    <w:nsid w:val="4F6B12DE"/>
+    <w:multiLevelType w:val="hybridMultilevel"/>
+    <w:tmpl w:val="F47CCE9C"/>
+    <w:lvl w:ilvl="0" w:tplc="04090001">
+      <w:start w:val="1"/>
+      <w:numFmt w:val="bullet"/>
+      <w:lvlText w:val=""/>
+      <w:lvlJc w:val="left"/>
+      <w:pPr>
+        <w:ind w:left="840" w:hanging="420"/>
+      </w:pPr>
+      <w:rPr>
+        <w:rFonts w:ascii="Wingdings" w:hAnsi="Wingdings" w:hint="default"/>
+      </w:rPr>
+    </w:lvl>
+    <w:lvl w:ilvl="1" w:tplc="04090003" w:tentative="1">
+      <w:start w:val="1"/>
+      <w:numFmt w:val="bullet"/>
+      <w:lvlText w:val=""/>
+      <w:lvlJc w:val="left"/>
+      <w:pPr>
+        <w:ind w:left="1260" w:hanging="420"/>
+      </w:pPr>
+      <w:rPr>
+        <w:rFonts w:ascii="Wingdings" w:hAnsi="Wingdings" w:hint="default"/>
+      </w:rPr>
+    </w:lvl>
+    <w:lvl w:ilvl="2" w:tplc="04090005" w:tentative="1">
+      <w:start w:val="1"/>
+      <w:numFmt w:val="bullet"/>
+      <w:lvlText w:val=""/>
+      <w:lvlJc w:val="left"/>
+      <w:pPr>
+        <w:ind w:left="1680" w:hanging="420"/>
+      </w:pPr>
+      <w:rPr>
+        <w:rFonts w:ascii="Wingdings" w:hAnsi="Wingdings" w:hint="default"/>
+      </w:rPr>
+    </w:lvl>
+    <w:lvl w:ilvl="3" w:tplc="04090001" w:tentative="1">
+      <w:start w:val="1"/>
+      <w:numFmt w:val="bullet"/>
+      <w:lvlText w:val=""/>
+      <w:lvlJc w:val="left"/>
+      <w:pPr>
+        <w:ind w:left="2100" w:hanging="420"/>
+      </w:pPr>
+      <w:rPr>
+        <w:rFonts w:ascii="Wingdings" w:hAnsi="Wingdings" w:hint="default"/>
+      </w:rPr>
+    </w:lvl>
+    <w:lvl w:ilvl="4" w:tplc="04090003" w:tentative="1">
+      <w:start w:val="1"/>
+      <w:numFmt w:val="bullet"/>
+      <w:lvlText w:val=""/>
+      <w:lvlJc w:val="left"/>
+      <w:pPr>
+        <w:ind w:left="2520" w:hanging="420"/>
+      </w:pPr>
+      <w:rPr>
+        <w:rFonts w:ascii="Wingdings" w:hAnsi="Wingdings" w:hint="default"/>
+      </w:rPr>
+    </w:lvl>
+    <w:lvl w:ilvl="5" w:tplc="04090005" w:tentative="1">
+      <w:start w:val="1"/>
+      <w:numFmt w:val="bullet"/>
+      <w:lvlText w:val=""/>
+      <w:lvlJc w:val="left"/>
+      <w:pPr>
+        <w:ind w:left="2940" w:hanging="420"/>
+      </w:pPr>
+      <w:rPr>
+        <w:rFonts w:ascii="Wingdings" w:hAnsi="Wingdings" w:hint="default"/>
+      </w:rPr>
+    </w:lvl>
+    <w:lvl w:ilvl="6" w:tplc="04090001" w:tentative="1">
+      <w:start w:val="1"/>
+      <w:numFmt w:val="bullet"/>
+      <w:lvlText w:val=""/>
+      <w:lvlJc w:val="left"/>
+      <w:pPr>
+        <w:ind w:left="3360" w:hanging="420"/>
+      </w:pPr>
+      <w:rPr>
+        <w:rFonts w:ascii="Wingdings" w:hAnsi="Wingdings" w:hint="default"/>
+      </w:rPr>
+    </w:lvl>
+    <w:lvl w:ilvl="7" w:tplc="04090003" w:tentative="1">
+      <w:start w:val="1"/>
+      <w:numFmt w:val="bullet"/>
+      <w:lvlText w:val=""/>
+      <w:lvlJc w:val="left"/>
+      <w:pPr>
+        <w:ind w:left="3780" w:hanging="420"/>
+      </w:pPr>
+      <w:rPr>
+        <w:rFonts w:ascii="Wingdings" w:hAnsi="Wingdings" w:hint="default"/>
+      </w:rPr>
+    </w:lvl>
+    <w:lvl w:ilvl="8" w:tplc="04090005" w:tentative="1">
+      <w:start w:val="1"/>
+      <w:numFmt w:val="bullet"/>
+      <w:lvlText w:val=""/>
+      <w:lvlJc w:val="left"/>
+      <w:pPr>
+        <w:ind w:left="4200" w:hanging="420"/>
+      </w:pPr>
+      <w:rPr>
+        <w:rFonts w:ascii="Wingdings" w:hAnsi="Wingdings" w:hint="default"/>
+      </w:rPr>
+    </w:lvl>
+  </w:abstractNum>
+  <w:abstractNum w:abstractNumId="24" w15:restartNumberingAfterBreak="0">
+    <w:nsid w:val="520A7FC7"/>
+    <w:multiLevelType w:val="multilevel"/>
+    <w:tmpl w:val="A9E8ADD2"/>
+    <w:lvl w:ilvl="0">
+      <w:start w:val="1"/>
+      <w:numFmt w:val="bullet"/>
+      <w:lvlText w:val=""/>
+      <w:lvlJc w:val="left"/>
+      <w:pPr>
+        <w:tabs>
+          <w:tab w:val="num" w:pos="720"/>
+        </w:tabs>
+        <w:ind w:left="720" w:hanging="360"/>
+      </w:pPr>
+      <w:rPr>
+        <w:rFonts w:ascii="Symbol" w:hAnsi="Symbol" w:hint="default"/>
+        <w:sz w:val="20"/>
+      </w:rPr>
+    </w:lvl>
+    <w:lvl w:ilvl="1" w:tentative="1">
+      <w:start w:val="1"/>
+      <w:numFmt w:val="bullet"/>
+      <w:lvlText w:val="o"/>
+      <w:lvlJc w:val="left"/>
+      <w:pPr>
+        <w:tabs>
+          <w:tab w:val="num" w:pos="1440"/>
+        </w:tabs>
+        <w:ind w:left="1440" w:hanging="360"/>
+      </w:pPr>
+      <w:rPr>
+        <w:rFonts w:ascii="Courier New" w:hAnsi="Courier New" w:hint="default"/>
+        <w:sz w:val="20"/>
+      </w:rPr>
+    </w:lvl>
+    <w:lvl w:ilvl="2" w:tentative="1">
+      <w:start w:val="1"/>
+      <w:numFmt w:val="bullet"/>
+      <w:lvlText w:val=""/>
+      <w:lvlJc w:val="left"/>
+      <w:pPr>
+        <w:tabs>
+          <w:tab w:val="num" w:pos="2160"/>
+        </w:tabs>
+        <w:ind w:left="2160" w:hanging="360"/>
+      </w:pPr>
+      <w:rPr>
+        <w:rFonts w:ascii="Wingdings" w:hAnsi="Wingdings" w:hint="default"/>
+        <w:sz w:val="20"/>
+      </w:rPr>
+    </w:lvl>
+    <w:lvl w:ilvl="3" w:tentative="1">
+      <w:start w:val="1"/>
+      <w:numFmt w:val="bullet"/>
+      <w:lvlText w:val=""/>
+      <w:lvlJc w:val="left"/>
+      <w:pPr>
+        <w:tabs>
+          <w:tab w:val="num" w:pos="2880"/>
+        </w:tabs>
+        <w:ind w:left="2880" w:hanging="360"/>
+      </w:pPr>
+      <w:rPr>
+        <w:rFonts w:ascii="Wingdings" w:hAnsi="Wingdings" w:hint="default"/>
+        <w:sz w:val="20"/>
+      </w:rPr>
+    </w:lvl>
+    <w:lvl w:ilvl="4" w:tentative="1">
+      <w:start w:val="1"/>
+      <w:numFmt w:val="bullet"/>
+      <w:lvlText w:val=""/>
+      <w:lvlJc w:val="left"/>
+      <w:pPr>
+        <w:tabs>
+          <w:tab w:val="num" w:pos="3600"/>
+        </w:tabs>
+        <w:ind w:left="3600" w:hanging="360"/>
+      </w:pPr>
+      <w:rPr>
+        <w:rFonts w:ascii="Wingdings" w:hAnsi="Wingdings" w:hint="default"/>
+        <w:sz w:val="20"/>
+      </w:rPr>
+    </w:lvl>
+    <w:lvl w:ilvl="5" w:tentative="1">
+      <w:start w:val="1"/>
+      <w:numFmt w:val="bullet"/>
+      <w:lvlText w:val=""/>
+      <w:lvlJc w:val="left"/>
+      <w:pPr>
+        <w:tabs>
+          <w:tab w:val="num" w:pos="4320"/>
+        </w:tabs>
+        <w:ind w:left="4320" w:hanging="360"/>
+      </w:pPr>
+      <w:rPr>
+        <w:rFonts w:ascii="Wingdings" w:hAnsi="Wingdings" w:hint="default"/>
+        <w:sz w:val="20"/>
+      </w:rPr>
+    </w:lvl>
+    <w:lvl w:ilvl="6" w:tentative="1">
+      <w:start w:val="1"/>
+      <w:numFmt w:val="bullet"/>
+      <w:lvlText w:val=""/>
+      <w:lvlJc w:val="left"/>
+      <w:pPr>
+        <w:tabs>
+          <w:tab w:val="num" w:pos="5040"/>
+        </w:tabs>
+        <w:ind w:left="5040" w:hanging="360"/>
+      </w:pPr>
+      <w:rPr>
+        <w:rFonts w:ascii="Wingdings" w:hAnsi="Wingdings" w:hint="default"/>
+        <w:sz w:val="20"/>
+      </w:rPr>
+    </w:lvl>
+    <w:lvl w:ilvl="7" w:tentative="1">
+      <w:start w:val="1"/>
+      <w:numFmt w:val="bullet"/>
+      <w:lvlText w:val=""/>
+      <w:lvlJc w:val="left"/>
+      <w:pPr>
+        <w:tabs>
+          <w:tab w:val="num" w:pos="5760"/>
+        </w:tabs>
+        <w:ind w:left="5760" w:hanging="360"/>
+      </w:pPr>
+      <w:rPr>
+        <w:rFonts w:ascii="Wingdings" w:hAnsi="Wingdings" w:hint="default"/>
+        <w:sz w:val="20"/>
+      </w:rPr>
+    </w:lvl>
+    <w:lvl w:ilvl="8" w:tentative="1">
+      <w:start w:val="1"/>
+      <w:numFmt w:val="bullet"/>
+      <w:lvlText w:val=""/>
+      <w:lvlJc w:val="left"/>
+      <w:pPr>
+        <w:tabs>
+          <w:tab w:val="num" w:pos="6480"/>
+        </w:tabs>
+        <w:ind w:left="6480" w:hanging="360"/>
+      </w:pPr>
+      <w:rPr>
+        <w:rFonts w:ascii="Wingdings" w:hAnsi="Wingdings" w:hint="default"/>
+        <w:sz w:val="20"/>
+      </w:rPr>
+    </w:lvl>
+  </w:abstractNum>
+  <w:abstractNum w:abstractNumId="25" w15:restartNumberingAfterBreak="0">
     <w:nsid w:val="58062C8D"/>
     <w:multiLevelType w:val="hybridMultilevel"/>
     <w:tmpl w:val="D20EDF98"/>
@@ -7934,7 +10341,93 @@
       </w:rPr>
     </w:lvl>
   </w:abstractNum>
-  <w:abstractNum w:abstractNumId="16" w15:restartNumberingAfterBreak="0">
+  <w:abstractNum w:abstractNumId="26" w15:restartNumberingAfterBreak="0">
+    <w:nsid w:val="63C7182C"/>
+    <w:multiLevelType w:val="hybridMultilevel"/>
+    <w:tmpl w:val="DAE05E44"/>
+    <w:lvl w:ilvl="0" w:tplc="0409000F">
+      <w:start w:val="1"/>
+      <w:numFmt w:val="decimal"/>
+      <w:lvlText w:val="%1."/>
+      <w:lvlJc w:val="left"/>
+      <w:pPr>
+        <w:ind w:left="420" w:hanging="420"/>
+      </w:pPr>
+    </w:lvl>
+    <w:lvl w:ilvl="1" w:tplc="04090019" w:tentative="1">
+      <w:start w:val="1"/>
+      <w:numFmt w:val="lowerLetter"/>
+      <w:lvlText w:val="%2)"/>
+      <w:lvlJc w:val="left"/>
+      <w:pPr>
+        <w:ind w:left="840" w:hanging="420"/>
+      </w:pPr>
+    </w:lvl>
+    <w:lvl w:ilvl="2" w:tplc="0409001B" w:tentative="1">
+      <w:start w:val="1"/>
+      <w:numFmt w:val="lowerRoman"/>
+      <w:lvlText w:val="%3."/>
+      <w:lvlJc w:val="right"/>
+      <w:pPr>
+        <w:ind w:left="1260" w:hanging="420"/>
+      </w:pPr>
+    </w:lvl>
+    <w:lvl w:ilvl="3" w:tplc="0409000F" w:tentative="1">
+      <w:start w:val="1"/>
+      <w:numFmt w:val="decimal"/>
+      <w:lvlText w:val="%4."/>
+      <w:lvlJc w:val="left"/>
+      <w:pPr>
+        <w:ind w:left="1680" w:hanging="420"/>
+      </w:pPr>
+    </w:lvl>
+    <w:lvl w:ilvl="4" w:tplc="04090019" w:tentative="1">
+      <w:start w:val="1"/>
+      <w:numFmt w:val="lowerLetter"/>
+      <w:lvlText w:val="%5)"/>
+      <w:lvlJc w:val="left"/>
+      <w:pPr>
+        <w:ind w:left="2100" w:hanging="420"/>
+      </w:pPr>
+    </w:lvl>
+    <w:lvl w:ilvl="5" w:tplc="0409001B" w:tentative="1">
+      <w:start w:val="1"/>
+      <w:numFmt w:val="lowerRoman"/>
+      <w:lvlText w:val="%6."/>
+      <w:lvlJc w:val="right"/>
+      <w:pPr>
+        <w:ind w:left="2520" w:hanging="420"/>
+      </w:pPr>
+    </w:lvl>
+    <w:lvl w:ilvl="6" w:tplc="0409000F" w:tentative="1">
+      <w:start w:val="1"/>
+      <w:numFmt w:val="decimal"/>
+      <w:lvlText w:val="%7."/>
+      <w:lvlJc w:val="left"/>
+      <w:pPr>
+        <w:ind w:left="2940" w:hanging="420"/>
+      </w:pPr>
+    </w:lvl>
+    <w:lvl w:ilvl="7" w:tplc="04090019" w:tentative="1">
+      <w:start w:val="1"/>
+      <w:numFmt w:val="lowerLetter"/>
+      <w:lvlText w:val="%8)"/>
+      <w:lvlJc w:val="left"/>
+      <w:pPr>
+        <w:ind w:left="3360" w:hanging="420"/>
+      </w:pPr>
+    </w:lvl>
+    <w:lvl w:ilvl="8" w:tplc="0409001B" w:tentative="1">
+      <w:start w:val="1"/>
+      <w:numFmt w:val="lowerRoman"/>
+      <w:lvlText w:val="%9."/>
+      <w:lvlJc w:val="right"/>
+      <w:pPr>
+        <w:ind w:left="3780" w:hanging="420"/>
+      </w:pPr>
+    </w:lvl>
+  </w:abstractNum>
+  <w:abstractNum w:abstractNumId="27" w15:restartNumberingAfterBreak="0">
     <w:nsid w:val="6FF43B24"/>
     <w:multiLevelType w:val="hybridMultilevel"/>
     <w:tmpl w:val="16C4D2CA"/>
@@ -8020,7 +10513,7 @@
       </w:pPr>
     </w:lvl>
   </w:abstractNum>
-  <w:abstractNum w:abstractNumId="17" w15:restartNumberingAfterBreak="0">
+  <w:abstractNum w:abstractNumId="28" w15:restartNumberingAfterBreak="0">
     <w:nsid w:val="775F54D8"/>
     <w:multiLevelType w:val="hybridMultilevel"/>
     <w:tmpl w:val="665A17EE"/>
@@ -8106,7 +10599,93 @@
       </w:pPr>
     </w:lvl>
   </w:abstractNum>
-  <w:abstractNum w:abstractNumId="18" w15:restartNumberingAfterBreak="0">
+  <w:abstractNum w:abstractNumId="29" w15:restartNumberingAfterBreak="0">
+    <w:nsid w:val="7C0E70FB"/>
+    <w:multiLevelType w:val="hybridMultilevel"/>
+    <w:tmpl w:val="1E52971C"/>
+    <w:lvl w:ilvl="0" w:tplc="0409000F">
+      <w:start w:val="1"/>
+      <w:numFmt w:val="decimal"/>
+      <w:lvlText w:val="%1."/>
+      <w:lvlJc w:val="left"/>
+      <w:pPr>
+        <w:ind w:left="420" w:hanging="420"/>
+      </w:pPr>
+    </w:lvl>
+    <w:lvl w:ilvl="1" w:tplc="04090019" w:tentative="1">
+      <w:start w:val="1"/>
+      <w:numFmt w:val="lowerLetter"/>
+      <w:lvlText w:val="%2)"/>
+      <w:lvlJc w:val="left"/>
+      <w:pPr>
+        <w:ind w:left="840" w:hanging="420"/>
+      </w:pPr>
+    </w:lvl>
+    <w:lvl w:ilvl="2" w:tplc="0409001B" w:tentative="1">
+      <w:start w:val="1"/>
+      <w:numFmt w:val="lowerRoman"/>
+      <w:lvlText w:val="%3."/>
+      <w:lvlJc w:val="right"/>
+      <w:pPr>
+        <w:ind w:left="1260" w:hanging="420"/>
+      </w:pPr>
+    </w:lvl>
+    <w:lvl w:ilvl="3" w:tplc="0409000F" w:tentative="1">
+      <w:start w:val="1"/>
+      <w:numFmt w:val="decimal"/>
+      <w:lvlText w:val="%4."/>
+      <w:lvlJc w:val="left"/>
+      <w:pPr>
+        <w:ind w:left="1680" w:hanging="420"/>
+      </w:pPr>
+    </w:lvl>
+    <w:lvl w:ilvl="4" w:tplc="04090019" w:tentative="1">
+      <w:start w:val="1"/>
+      <w:numFmt w:val="lowerLetter"/>
+      <w:lvlText w:val="%5)"/>
+      <w:lvlJc w:val="left"/>
+      <w:pPr>
+        <w:ind w:left="2100" w:hanging="420"/>
+      </w:pPr>
+    </w:lvl>
+    <w:lvl w:ilvl="5" w:tplc="0409001B" w:tentative="1">
+      <w:start w:val="1"/>
+      <w:numFmt w:val="lowerRoman"/>
+      <w:lvlText w:val="%6."/>
+      <w:lvlJc w:val="right"/>
+      <w:pPr>
+        <w:ind w:left="2520" w:hanging="420"/>
+      </w:pPr>
+    </w:lvl>
+    <w:lvl w:ilvl="6" w:tplc="0409000F" w:tentative="1">
+      <w:start w:val="1"/>
+      <w:numFmt w:val="decimal"/>
+      <w:lvlText w:val="%7."/>
+      <w:lvlJc w:val="left"/>
+      <w:pPr>
+        <w:ind w:left="2940" w:hanging="420"/>
+      </w:pPr>
+    </w:lvl>
+    <w:lvl w:ilvl="7" w:tplc="04090019" w:tentative="1">
+      <w:start w:val="1"/>
+      <w:numFmt w:val="lowerLetter"/>
+      <w:lvlText w:val="%8)"/>
+      <w:lvlJc w:val="left"/>
+      <w:pPr>
+        <w:ind w:left="3360" w:hanging="420"/>
+      </w:pPr>
+    </w:lvl>
+    <w:lvl w:ilvl="8" w:tplc="0409001B" w:tentative="1">
+      <w:start w:val="1"/>
+      <w:numFmt w:val="lowerRoman"/>
+      <w:lvlText w:val="%9."/>
+      <w:lvlJc w:val="right"/>
+      <w:pPr>
+        <w:ind w:left="3780" w:hanging="420"/>
+      </w:pPr>
+    </w:lvl>
+  </w:abstractNum>
+  <w:abstractNum w:abstractNumId="30" w15:restartNumberingAfterBreak="0">
     <w:nsid w:val="7C911FCD"/>
     <w:multiLevelType w:val="hybridMultilevel"/>
     <w:tmpl w:val="65B673EA"/>
@@ -8219,7 +10798,7 @@
       </w:rPr>
     </w:lvl>
   </w:abstractNum>
-  <w:abstractNum w:abstractNumId="19" w15:restartNumberingAfterBreak="0">
+  <w:abstractNum w:abstractNumId="31" w15:restartNumberingAfterBreak="0">
     <w:nsid w:val="7F8A153E"/>
     <w:multiLevelType w:val="multilevel"/>
     <w:tmpl w:val="2410BC40"/>
@@ -8369,19 +10948,19 @@
     </w:lvl>
   </w:abstractNum>
   <w:num w:numId="1">
-    <w:abstractNumId w:val="3"/>
+    <w:abstractNumId w:val="4"/>
   </w:num>
   <w:num w:numId="2">
-    <w:abstractNumId w:val="4"/>
+    <w:abstractNumId w:val="7"/>
   </w:num>
   <w:num w:numId="3">
-    <w:abstractNumId w:val="15"/>
+    <w:abstractNumId w:val="25"/>
   </w:num>
   <w:num w:numId="4">
-    <w:abstractNumId w:val="12"/>
+    <w:abstractNumId w:val="19"/>
   </w:num>
   <w:num w:numId="5">
-    <w:abstractNumId w:val="19"/>
+    <w:abstractNumId w:val="31"/>
     <w:lvlOverride w:ilvl="0">
       <w:lvl w:ilvl="0">
         <w:numFmt w:val="bullet"/>
@@ -8401,49 +10980,85 @@
     </w:lvlOverride>
   </w:num>
   <w:num w:numId="6">
+    <w:abstractNumId w:val="14"/>
+  </w:num>
+  <w:num w:numId="7">
+    <w:abstractNumId w:val="22"/>
+  </w:num>
+  <w:num w:numId="8">
+    <w:abstractNumId w:val="3"/>
+  </w:num>
+  <w:num w:numId="9">
+    <w:abstractNumId w:val="1"/>
+  </w:num>
+  <w:num w:numId="10">
+    <w:abstractNumId w:val="27"/>
+  </w:num>
+  <w:num w:numId="11">
     <w:abstractNumId w:val="8"/>
   </w:num>
-  <w:num w:numId="7">
-    <w:abstractNumId w:val="14"/>
+  <w:num w:numId="12">
+    <w:abstractNumId w:val="15"/>
   </w:num>
-  <w:num w:numId="8">
+  <w:num w:numId="13">
+    <w:abstractNumId w:val="28"/>
+  </w:num>
+  <w:num w:numId="14">
+    <w:abstractNumId w:val="20"/>
+  </w:num>
+  <w:num w:numId="15">
+    <w:abstractNumId w:val="30"/>
+  </w:num>
+  <w:num w:numId="16">
+    <w:abstractNumId w:val="16"/>
+  </w:num>
+  <w:num w:numId="17">
+    <w:abstractNumId w:val="17"/>
+  </w:num>
+  <w:num w:numId="18">
+    <w:abstractNumId w:val="13"/>
+  </w:num>
+  <w:num w:numId="19">
+    <w:abstractNumId w:val="10"/>
+  </w:num>
+  <w:num w:numId="20">
     <w:abstractNumId w:val="2"/>
   </w:num>
-  <w:num w:numId="9">
+  <w:num w:numId="21">
+    <w:abstractNumId w:val="12"/>
+  </w:num>
+  <w:num w:numId="22">
+    <w:abstractNumId w:val="6"/>
+  </w:num>
+  <w:num w:numId="23">
+    <w:abstractNumId w:val="21"/>
+  </w:num>
+  <w:num w:numId="24">
     <w:abstractNumId w:val="0"/>
   </w:num>
-  <w:num w:numId="10">
-    <w:abstractNumId w:val="16"/>
+  <w:num w:numId="25">
+    <w:abstractNumId w:val="11"/>
   </w:num>
-  <w:num w:numId="11">
-    <w:abstractNumId w:val="5"/>
+  <w:num w:numId="26">
+    <w:abstractNumId w:val="23"/>
   </w:num>
-  <w:num w:numId="12">
+  <w:num w:numId="27">
     <w:abstractNumId w:val="9"/>
   </w:num>
-  <w:num w:numId="13">
-    <w:abstractNumId w:val="17"/>
+  <w:num w:numId="28">
+    <w:abstractNumId w:val="26"/>
   </w:num>
-  <w:num w:numId="14">
-    <w:abstractNumId w:val="13"/>
+  <w:num w:numId="29">
+    <w:abstractNumId w:val="24"/>
   </w:num>
-  <w:num w:numId="15">
+  <w:num w:numId="30">
+    <w:abstractNumId w:val="29"/>
+  </w:num>
+  <w:num w:numId="31">
     <w:abstractNumId w:val="18"/>
   </w:num>
-  <w:num w:numId="16">
-    <w:abstractNumId w:val="10"/>
-  </w:num>
-  <w:num w:numId="17">
-    <w:abstractNumId w:val="11"/>
-  </w:num>
-  <w:num w:numId="18">
-    <w:abstractNumId w:val="7"/>
-  </w:num>
-  <w:num w:numId="19">
-    <w:abstractNumId w:val="6"/>
-  </w:num>
-  <w:num w:numId="20">
-    <w:abstractNumId w:val="1"/>
+  <w:num w:numId="32">
+    <w:abstractNumId w:val="5"/>
   </w:num>
 </w:numbering>
 </file>
@@ -8910,6 +11525,29 @@
       <w:szCs w:val="32"/>
     </w:rPr>
   </w:style>
+  <w:style w:type="paragraph" w:styleId="4">
+    <w:name w:val="heading 4"/>
+    <w:basedOn w:val="a"/>
+    <w:next w:val="a"/>
+    <w:link w:val="4Char"/>
+    <w:uiPriority w:val="9"/>
+    <w:unhideWhenUsed/>
+    <w:qFormat/>
+    <w:rsid w:val="00F0654D"/>
+    <w:pPr>
+      <w:keepNext/>
+      <w:keepLines/>
+      <w:spacing w:before="280" w:after="290" w:line="376" w:lineRule="auto"/>
+      <w:outlineLvl w:val="3"/>
+    </w:pPr>
+    <w:rPr>
+      <w:rFonts w:asciiTheme="majorHAnsi" w:eastAsiaTheme="majorEastAsia" w:hAnsiTheme="majorHAnsi" w:cstheme="majorBidi"/>
+      <w:b/>
+      <w:bCs/>
+      <w:sz w:val="28"/>
+      <w:szCs w:val="28"/>
+    </w:rPr>
+  </w:style>
   <w:style w:type="character" w:default="1" w:styleId="a0">
     <w:name w:val="Default Paragraph Font"/>
     <w:uiPriority w:val="1"/>
@@ -9078,6 +11716,39 @@
     <w:rPr>
       <w:b/>
       <w:bCs/>
+    </w:rPr>
+  </w:style>
+  <w:style w:type="character" w:customStyle="1" w:styleId="4Char">
+    <w:name w:val="标题 4 Char"/>
+    <w:basedOn w:val="a0"/>
+    <w:link w:val="4"/>
+    <w:uiPriority w:val="9"/>
+    <w:rsid w:val="00F0654D"/>
+    <w:rPr>
+      <w:rFonts w:asciiTheme="majorHAnsi" w:eastAsiaTheme="majorEastAsia" w:hAnsiTheme="majorHAnsi" w:cstheme="majorBidi"/>
+      <w:b/>
+      <w:bCs/>
+      <w:sz w:val="28"/>
+      <w:szCs w:val="28"/>
+    </w:rPr>
+  </w:style>
+  <w:style w:type="paragraph" w:styleId="a8">
+    <w:name w:val="Normal (Web)"/>
+    <w:basedOn w:val="a"/>
+    <w:uiPriority w:val="99"/>
+    <w:semiHidden/>
+    <w:unhideWhenUsed/>
+    <w:rsid w:val="00EA20BB"/>
+    <w:pPr>
+      <w:widowControl/>
+      <w:spacing w:before="100" w:beforeAutospacing="1" w:after="100" w:afterAutospacing="1"/>
+      <w:jc w:val="left"/>
+    </w:pPr>
+    <w:rPr>
+      <w:rFonts w:ascii="宋体" w:eastAsia="宋体" w:hAnsi="宋体" w:cs="宋体"/>
+      <w:kern w:val="0"/>
+      <w:sz w:val="24"/>
+      <w:szCs w:val="24"/>
     </w:rPr>
   </w:style>
 </w:styles>

</xml_diff>

<commit_message>
add more notes for Graph
</commit_message>
<xml_diff>
--- a/Microsoft Graph.docx
+++ b/Microsoft Graph.docx
@@ -5762,9 +5762,6 @@
     <w:p>
       <w:pPr>
         <w:jc w:val="left"/>
-        <w:rPr>
-          <w:rFonts w:hint="eastAsia"/>
-        </w:rPr>
       </w:pPr>
     </w:p>
     <w:p>
@@ -5785,15 +5782,7 @@
           <w:color w:val="000000"/>
           <w:szCs w:val="21"/>
         </w:rPr>
-        <w:t>an access the relationships and resources that are relevant to your users</w:t>
-      </w:r>
-      <w:r>
-        <w:rPr>
-          <w:rFonts w:ascii="Segoe UI" w:hAnsi="Segoe UI" w:cs="Segoe UI"/>
-          <w:color w:val="000000"/>
-          <w:szCs w:val="21"/>
-        </w:rPr>
-        <w:t>.</w:t>
+        <w:t>an access the relationships and resources that are relevant to your users.</w:t>
       </w:r>
     </w:p>
     <w:p>
@@ -6370,9 +6359,6 @@
     <w:p>
       <w:pPr>
         <w:pStyle w:val="4"/>
-        <w:rPr>
-          <w:rFonts w:hint="eastAsia"/>
-        </w:rPr>
       </w:pPr>
       <w:r>
         <w:rPr>
@@ -6407,8 +6393,6 @@
         </w:rPr>
         <w:t>https://developer.microsoft.com/en-us/graph/docs/concepts/office365-groups-concept-overview</w:t>
       </w:r>
-      <w:bookmarkStart w:id="0" w:name="_GoBack"/>
-      <w:bookmarkEnd w:id="0"/>
     </w:p>
     <w:p>
       <w:pPr>
@@ -6434,6 +6418,16 @@
       <w:pPr>
         <w:jc w:val="left"/>
         <w:rPr>
+          <w:rFonts w:ascii="Segoe UI" w:hAnsi="Segoe UI" w:cs="Segoe UI"/>
+          <w:color w:val="000000"/>
+          <w:szCs w:val="21"/>
+        </w:rPr>
+      </w:pPr>
+    </w:p>
+    <w:p>
+      <w:pPr>
+        <w:jc w:val="left"/>
+        <w:rPr>
           <w:rFonts w:ascii="Segoe UI" w:hAnsi="Segoe UI" w:cs="Segoe UI" w:hint="eastAsia"/>
           <w:color w:val="000000"/>
           <w:szCs w:val="21"/>
@@ -6488,7 +6482,6 @@
       <w:pPr>
         <w:jc w:val="left"/>
         <w:rPr>
-          <w:rFonts w:hint="eastAsia"/>
           <w:b/>
         </w:rPr>
       </w:pPr>
@@ -6522,6 +6515,67 @@
       <w:r>
         <w:t>group</w:t>
       </w:r>
+      <w:r>
+        <w:t xml:space="preserve">, MS </w:t>
+      </w:r>
+      <w:r>
+        <w:rPr>
+          <w:rFonts w:hint="eastAsia"/>
+        </w:rPr>
+        <w:t>Gr</w:t>
+      </w:r>
+      <w:r>
+        <w:t xml:space="preserve">aph </w:t>
+      </w:r>
+      <w:r>
+        <w:rPr>
+          <w:rFonts w:hint="eastAsia"/>
+        </w:rPr>
+        <w:t>同步</w:t>
+      </w:r>
+      <w:r>
+        <w:rPr>
+          <w:rFonts w:hint="eastAsia"/>
+        </w:rPr>
+        <w:t>g</w:t>
+      </w:r>
+      <w:r>
+        <w:t>roup</w:t>
+      </w:r>
+      <w:r>
+        <w:rPr>
+          <w:rFonts w:hint="eastAsia"/>
+        </w:rPr>
+        <w:t>中一些</w:t>
+      </w:r>
+      <w:r>
+        <w:rPr>
+          <w:rFonts w:hint="eastAsia"/>
+        </w:rPr>
+        <w:t>ser</w:t>
+      </w:r>
+      <w:r>
+        <w:t>vices:</w:t>
+      </w:r>
+    </w:p>
+    <w:p>
+      <w:pPr>
+        <w:pStyle w:val="a3"/>
+        <w:ind w:left="420" w:firstLineChars="0" w:firstLine="0"/>
+        <w:jc w:val="left"/>
+      </w:pPr>
+      <w:r>
+        <w:t>Calendar, Conversations, Sites, Tasks, Notes, Files</w:t>
+      </w:r>
+    </w:p>
+    <w:p>
+      <w:pPr>
+        <w:pStyle w:val="a3"/>
+        <w:ind w:left="420" w:firstLineChars="0" w:firstLine="0"/>
+        <w:jc w:val="left"/>
+      </w:pPr>
+      <w:bookmarkStart w:id="0" w:name="_GoBack"/>
+      <w:bookmarkEnd w:id="0"/>
     </w:p>
     <w:p>
       <w:pPr>
@@ -6601,7 +6655,7 @@
         <w:spacing w:after="60" w:line="300" w:lineRule="atLeast"/>
         <w:jc w:val="left"/>
         <w:rPr>
-          <w:rFonts w:ascii="&amp;quot" w:hAnsi="&amp;quot"/>
+          <w:rFonts w:ascii="&amp;quot" w:hAnsi="&amp;quot" w:hint="eastAsia"/>
           <w:color w:val="000000"/>
           <w:szCs w:val="21"/>
         </w:rPr>
@@ -6674,7 +6728,7 @@
         <w:spacing w:after="60" w:line="300" w:lineRule="atLeast"/>
         <w:jc w:val="left"/>
         <w:rPr>
-          <w:rFonts w:ascii="&amp;quot" w:hAnsi="&amp;quot"/>
+          <w:rFonts w:ascii="&amp;quot" w:hAnsi="&amp;quot" w:hint="eastAsia"/>
           <w:color w:val="000000"/>
           <w:szCs w:val="21"/>
         </w:rPr>
@@ -6717,7 +6771,7 @@
         <w:spacing w:after="60" w:line="300" w:lineRule="atLeast"/>
         <w:jc w:val="left"/>
         <w:rPr>
-          <w:rFonts w:ascii="&amp;quot" w:hAnsi="&amp;quot"/>
+          <w:rFonts w:ascii="&amp;quot" w:hAnsi="&amp;quot" w:hint="eastAsia"/>
           <w:color w:val="000000"/>
           <w:szCs w:val="21"/>
         </w:rPr>
@@ -6798,7 +6852,7 @@
         <w:spacing w:after="60" w:line="300" w:lineRule="atLeast"/>
         <w:jc w:val="left"/>
         <w:rPr>
-          <w:rFonts w:ascii="&amp;quot" w:hAnsi="&amp;quot"/>
+          <w:rFonts w:ascii="&amp;quot" w:hAnsi="&amp;quot" w:hint="eastAsia"/>
           <w:color w:val="000000"/>
           <w:szCs w:val="21"/>
         </w:rPr>
@@ -6870,7 +6924,7 @@
         </w:numPr>
         <w:spacing w:before="0" w:beforeAutospacing="0" w:after="0" w:afterAutospacing="0" w:line="300" w:lineRule="atLeast"/>
         <w:rPr>
-          <w:rFonts w:ascii="&amp;quot" w:hAnsi="&amp;quot"/>
+          <w:rFonts w:ascii="&amp;quot" w:hAnsi="&amp;quot" w:hint="eastAsia"/>
           <w:color w:val="000000"/>
           <w:sz w:val="21"/>
           <w:szCs w:val="21"/>
@@ -6960,7 +7014,7 @@
         <w:spacing w:after="60" w:line="300" w:lineRule="atLeast"/>
         <w:jc w:val="left"/>
         <w:rPr>
-          <w:rFonts w:ascii="&amp;quot" w:hAnsi="&amp;quot"/>
+          <w:rFonts w:ascii="&amp;quot" w:hAnsi="&amp;quot" w:hint="eastAsia"/>
           <w:color w:val="000000"/>
           <w:szCs w:val="21"/>
         </w:rPr>
@@ -7014,7 +7068,7 @@
         <w:spacing w:after="60" w:line="300" w:lineRule="atLeast"/>
         <w:jc w:val="left"/>
         <w:rPr>
-          <w:rFonts w:ascii="&amp;quot" w:hAnsi="&amp;quot"/>
+          <w:rFonts w:ascii="&amp;quot" w:hAnsi="&amp;quot" w:hint="eastAsia"/>
           <w:color w:val="000000"/>
           <w:szCs w:val="21"/>
         </w:rPr>
@@ -7076,7 +7130,7 @@
         <w:spacing w:after="60" w:line="300" w:lineRule="atLeast"/>
         <w:jc w:val="left"/>
         <w:rPr>
-          <w:rFonts w:ascii="&amp;quot" w:hAnsi="&amp;quot"/>
+          <w:rFonts w:ascii="&amp;quot" w:hAnsi="&amp;quot" w:hint="eastAsia"/>
           <w:color w:val="000000"/>
           <w:szCs w:val="21"/>
         </w:rPr>
@@ -7153,7 +7207,7 @@
         <w:spacing w:after="60" w:line="300" w:lineRule="atLeast"/>
         <w:jc w:val="left"/>
         <w:rPr>
-          <w:rFonts w:ascii="&amp;quot" w:hAnsi="&amp;quot"/>
+          <w:rFonts w:ascii="&amp;quot" w:hAnsi="&amp;quot" w:hint="eastAsia"/>
           <w:color w:val="000000"/>
           <w:szCs w:val="21"/>
         </w:rPr>
@@ -7227,7 +7281,7 @@
         <w:ind w:left="300"/>
         <w:jc w:val="left"/>
         <w:rPr>
-          <w:rFonts w:ascii="&amp;quot" w:hAnsi="&amp;quot"/>
+          <w:rFonts w:ascii="&amp;quot" w:hAnsi="&amp;quot" w:hint="eastAsia"/>
           <w:color w:val="000000"/>
           <w:szCs w:val="21"/>
         </w:rPr>
@@ -7271,7 +7325,7 @@
         <w:ind w:left="300"/>
         <w:jc w:val="left"/>
         <w:rPr>
-          <w:rFonts w:ascii="&amp;quot" w:hAnsi="&amp;quot"/>
+          <w:rFonts w:ascii="&amp;quot" w:hAnsi="&amp;quot" w:hint="eastAsia"/>
           <w:color w:val="000000"/>
           <w:szCs w:val="21"/>
         </w:rPr>
@@ -7307,7 +7361,7 @@
         <w:ind w:left="300"/>
         <w:jc w:val="left"/>
         <w:rPr>
-          <w:rFonts w:ascii="&amp;quot" w:hAnsi="&amp;quot"/>
+          <w:rFonts w:ascii="&amp;quot" w:hAnsi="&amp;quot" w:hint="eastAsia"/>
           <w:color w:val="000000"/>
           <w:szCs w:val="21"/>
         </w:rPr>
@@ -7335,17 +7389,11 @@
     <w:p>
       <w:pPr>
         <w:jc w:val="left"/>
-        <w:rPr>
-          <w:rFonts w:hint="eastAsia"/>
-        </w:rPr>
       </w:pPr>
     </w:p>
     <w:p>
       <w:pPr>
         <w:jc w:val="left"/>
-        <w:rPr>
-          <w:rFonts w:hint="eastAsia"/>
-        </w:rPr>
       </w:pPr>
     </w:p>
     <w:sectPr>

</xml_diff>